<commit_message>
avance importante en el informe
</commit_message>
<xml_diff>
--- a/Desarrollo de Caso.docx
+++ b/Desarrollo de Caso.docx
@@ -36,7 +36,6 @@
               <w:rPr>
                 <w:color w:val="auto"/>
                 <w:sz w:val="20"/>
-                <w:lang w:val="es-419"/>
               </w:rPr>
             </w:pPr>
           </w:p>
@@ -93,9 +92,6 @@
         <w:br w:type="textWrapping" w:clear="all"/>
       </w:r>
       <w:r>
-        <w:rPr>
-          <w:noProof/>
-        </w:rPr>
         <w:drawing>
           <wp:anchor distT="0" distB="0" distL="114300" distR="114300" simplePos="0" relativeHeight="251661312" behindDoc="1" locked="0" layoutInCell="1" allowOverlap="1" wp14:anchorId="0798B683" wp14:editId="246FB30A">
             <wp:simplePos x="0" y="0"/>
@@ -155,9 +151,6 @@
     </w:p>
     <w:p>
       <w:r>
-        <w:rPr>
-          <w:noProof/>
-        </w:rPr>
         <mc:AlternateContent>
           <mc:Choice Requires="wps">
             <w:drawing>
@@ -209,22 +202,113 @@
                             </w:pPr>
                             <w:bookmarkStart w:id="0" w:name="_Toc163993866"/>
                             <w:bookmarkStart w:id="1" w:name="_Toc163994371"/>
+                            <w:bookmarkStart w:id="2" w:name="_Toc163995269"/>
                             <w:r>
                               <w:rPr>
                                 <w:sz w:val="52"/>
                                 <w:szCs w:val="52"/>
                               </w:rPr>
-                              <w:t>C1</w:t>
+                              <w:t>C1 DESARROLLO DE CASO</w:t>
                             </w:r>
+                          </w:p>
+                          <w:p>
+                            <w:pPr>
+                              <w:ind w:left="0"/>
+                              <w:jc w:val="center"/>
+                              <w:rPr>
+                                <w:b/>
+                                <w:bCs/>
+                                <w:sz w:val="52"/>
+                                <w:szCs w:val="52"/>
+                              </w:rPr>
+                            </w:pPr>
+                            <w:r>
+                              <w:rPr>
+                                <w:b/>
+                                <w:bCs/>
+                                <w:sz w:val="52"/>
+                                <w:szCs w:val="52"/>
+                              </w:rPr>
+                              <w:t>TERCER PARCIAL</w:t>
+                            </w:r>
+                          </w:p>
+                          <w:p>
+                            <w:pPr>
+                              <w:ind w:left="0"/>
+                              <w:jc w:val="center"/>
+                              <w:rPr>
+                                <w:b/>
+                                <w:bCs/>
+                                <w:sz w:val="52"/>
+                                <w:szCs w:val="52"/>
+                              </w:rPr>
+                            </w:pPr>
+                          </w:p>
+                          <w:p>
+                            <w:pPr>
+                              <w:ind w:left="0"/>
+                              <w:jc w:val="center"/>
+                              <w:rPr>
+                                <w:b/>
+                                <w:bCs/>
+                                <w:sz w:val="52"/>
+                                <w:szCs w:val="52"/>
+                              </w:rPr>
+                            </w:pPr>
+                            <w:r>
+                              <w:rPr>
+                                <w:b/>
+                                <w:bCs/>
+                                <w:sz w:val="52"/>
+                                <w:szCs w:val="52"/>
+                              </w:rPr>
+                              <w:t>INGENIERIA EN SISTEMAS</w:t>
+                            </w:r>
+                          </w:p>
+                          <w:p>
+                            <w:pPr>
+                              <w:ind w:left="0"/>
+                              <w:jc w:val="center"/>
+                              <w:rPr>
+                                <w:b/>
+                                <w:bCs/>
+                                <w:sz w:val="52"/>
+                                <w:szCs w:val="52"/>
+                              </w:rPr>
+                            </w:pPr>
+                            <w:r>
+                              <w:rPr>
+                                <w:b/>
+                                <w:bCs/>
+                                <w:sz w:val="52"/>
+                                <w:szCs w:val="52"/>
+                              </w:rPr>
+                              <w:t>BASE DE DATOS 2</w:t>
+                            </w:r>
+                          </w:p>
+                          <w:p/>
+                          <w:p>
+                            <w:pPr>
+                              <w:pStyle w:val="Ttulo1"/>
+                              <w:numPr>
+                                <w:ilvl w:val="0"/>
+                                <w:numId w:val="0"/>
+                              </w:numPr>
+                              <w:rPr>
+                                <w:sz w:val="52"/>
+                                <w:szCs w:val="52"/>
+                              </w:rPr>
+                            </w:pPr>
                             <w:r>
                               <w:rPr>
                                 <w:sz w:val="52"/>
                                 <w:szCs w:val="52"/>
                               </w:rPr>
-                              <w:t xml:space="preserve"> DESARROLLO DE CASO</w:t>
+                              <w:t>C1 DESARROLLO DE CASO</w:t>
                             </w:r>
                             <w:bookmarkEnd w:id="0"/>
                             <w:bookmarkEnd w:id="1"/>
+                            <w:bookmarkEnd w:id="2"/>
                           </w:p>
                           <w:p>
                             <w:pPr>
@@ -336,24 +420,115 @@
                           <w:szCs w:val="52"/>
                         </w:rPr>
                       </w:pPr>
-                      <w:bookmarkStart w:id="2" w:name="_Toc163993866"/>
-                      <w:bookmarkStart w:id="3" w:name="_Toc163994371"/>
+                      <w:bookmarkStart w:id="3" w:name="_Toc163993866"/>
+                      <w:bookmarkStart w:id="4" w:name="_Toc163994371"/>
+                      <w:bookmarkStart w:id="5" w:name="_Toc163995269"/>
                       <w:r>
                         <w:rPr>
                           <w:sz w:val="52"/>
                           <w:szCs w:val="52"/>
                         </w:rPr>
-                        <w:t>C1</w:t>
+                        <w:t>C1 DESARROLLO DE CASO</w:t>
                       </w:r>
+                    </w:p>
+                    <w:p>
+                      <w:pPr>
+                        <w:ind w:left="0"/>
+                        <w:jc w:val="center"/>
+                        <w:rPr>
+                          <w:b/>
+                          <w:bCs/>
+                          <w:sz w:val="52"/>
+                          <w:szCs w:val="52"/>
+                        </w:rPr>
+                      </w:pPr>
+                      <w:r>
+                        <w:rPr>
+                          <w:b/>
+                          <w:bCs/>
+                          <w:sz w:val="52"/>
+                          <w:szCs w:val="52"/>
+                        </w:rPr>
+                        <w:t>TERCER PARCIAL</w:t>
+                      </w:r>
+                    </w:p>
+                    <w:p>
+                      <w:pPr>
+                        <w:ind w:left="0"/>
+                        <w:jc w:val="center"/>
+                        <w:rPr>
+                          <w:b/>
+                          <w:bCs/>
+                          <w:sz w:val="52"/>
+                          <w:szCs w:val="52"/>
+                        </w:rPr>
+                      </w:pPr>
+                    </w:p>
+                    <w:p>
+                      <w:pPr>
+                        <w:ind w:left="0"/>
+                        <w:jc w:val="center"/>
+                        <w:rPr>
+                          <w:b/>
+                          <w:bCs/>
+                          <w:sz w:val="52"/>
+                          <w:szCs w:val="52"/>
+                        </w:rPr>
+                      </w:pPr>
+                      <w:r>
+                        <w:rPr>
+                          <w:b/>
+                          <w:bCs/>
+                          <w:sz w:val="52"/>
+                          <w:szCs w:val="52"/>
+                        </w:rPr>
+                        <w:t>INGENIERIA EN SISTEMAS</w:t>
+                      </w:r>
+                    </w:p>
+                    <w:p>
+                      <w:pPr>
+                        <w:ind w:left="0"/>
+                        <w:jc w:val="center"/>
+                        <w:rPr>
+                          <w:b/>
+                          <w:bCs/>
+                          <w:sz w:val="52"/>
+                          <w:szCs w:val="52"/>
+                        </w:rPr>
+                      </w:pPr>
+                      <w:r>
+                        <w:rPr>
+                          <w:b/>
+                          <w:bCs/>
+                          <w:sz w:val="52"/>
+                          <w:szCs w:val="52"/>
+                        </w:rPr>
+                        <w:t>BASE DE DATOS 2</w:t>
+                      </w:r>
+                    </w:p>
+                    <w:p/>
+                    <w:p>
+                      <w:pPr>
+                        <w:pStyle w:val="Ttulo1"/>
+                        <w:numPr>
+                          <w:ilvl w:val="0"/>
+                          <w:numId w:val="0"/>
+                        </w:numPr>
+                        <w:rPr>
+                          <w:sz w:val="52"/>
+                          <w:szCs w:val="52"/>
+                        </w:rPr>
+                      </w:pPr>
                       <w:r>
                         <w:rPr>
                           <w:sz w:val="52"/>
                           <w:szCs w:val="52"/>
                         </w:rPr>
-                        <w:t xml:space="preserve"> DESARROLLO DE CASO</w:t>
+                        <w:t>C1 DESARROLLO DE CASO</w:t>
                       </w:r>
-                      <w:bookmarkEnd w:id="2"/>
                       <w:bookmarkEnd w:id="3"/>
+                      <w:bookmarkEnd w:id="4"/>
+                      <w:bookmarkEnd w:id="5"/>
                     </w:p>
                     <w:p>
                       <w:pPr>
@@ -772,7 +947,6 @@
           <w:bCs/>
           <w:sz w:val="32"/>
           <w:szCs w:val="32"/>
-          <w:lang w:val="en-US"/>
         </w:rPr>
       </w:pPr>
       <w:r>
@@ -781,7 +955,6 @@
           <w:bCs/>
           <w:sz w:val="32"/>
           <w:szCs w:val="32"/>
-          <w:lang w:val="en-US"/>
         </w:rPr>
         <w:t>Francisco Josafat Paz Flores 20212300157</w:t>
       </w:r>
@@ -795,26 +968,34 @@
           <w:bCs/>
           <w:sz w:val="32"/>
           <w:szCs w:val="32"/>
-          <w:lang w:val="en-US"/>
         </w:rPr>
       </w:pPr>
+      <w:proofErr w:type="spellStart"/>
       <w:r>
         <w:rPr>
           <w:b/>
           <w:bCs/>
           <w:sz w:val="32"/>
           <w:szCs w:val="32"/>
-          <w:lang w:val="en-US"/>
         </w:rPr>
-        <w:t>Kenis Noe Osorto Reyes 20212300177</w:t>
-      </w:r>
+        <w:t>Kenis</w:t>
+      </w:r>
+      <w:proofErr w:type="spellEnd"/>
       <w:r>
         <w:rPr>
           <w:b/>
           <w:bCs/>
           <w:sz w:val="32"/>
           <w:szCs w:val="32"/>
-          <w:lang w:val="en-US"/>
+        </w:rPr>
+        <w:t xml:space="preserve"> Noe Osorto Reyes 20212300177</w:t>
+      </w:r>
+      <w:r>
+        <w:rPr>
+          <w:b/>
+          <w:bCs/>
+          <w:sz w:val="32"/>
+          <w:szCs w:val="32"/>
         </w:rPr>
         <w:br/>
       </w:r>
@@ -843,25 +1024,18 @@
           <w:bCs/>
           <w:sz w:val="32"/>
           <w:szCs w:val="32"/>
-          <w:lang w:val="en-US"/>
         </w:rPr>
-        <w:t xml:space="preserve"> </w:t>
-      </w:r>
-      <w:r>
-        <w:rPr>
-          <w:b/>
-          <w:bCs/>
-          <w:sz w:val="32"/>
-          <w:szCs w:val="32"/>
-        </w:rPr>
-        <w:t>Choluteca abril 2024</w:t>
-      </w:r>
-    </w:p>
-    <w:bookmarkStart w:id="4" w:name="_Toc163994372" w:displacedByCustomXml="next"/>
+        <w:t xml:space="preserve"> Choluteca abril 2024</w:t>
+      </w:r>
+    </w:p>
+    <w:bookmarkStart w:id="6" w:name="_Toc163994372" w:displacedByCustomXml="next"/>
     <w:sdt>
       <w:sdtPr>
         <w:rPr>
-          <w:lang w:val="es-ES"/>
+          <w:rFonts w:eastAsia="Times New Roman" w:cs="Times New Roman"/>
+          <w:b w:val="0"/>
+          <w:sz w:val="24"/>
+          <w:szCs w:val="22"/>
         </w:rPr>
         <w:id w:val="-1505584414"/>
         <w:docPartObj>
@@ -871,10 +1045,7 @@
       </w:sdtPr>
       <w:sdtEndPr>
         <w:rPr>
-          <w:rFonts w:eastAsia="Times New Roman" w:cs="Times New Roman"/>
           <w:bCs/>
-          <w:sz w:val="24"/>
-          <w:szCs w:val="22"/>
         </w:rPr>
       </w:sdtEndPr>
       <w:sdtContent>
@@ -883,12 +1054,9 @@
             <w:pStyle w:val="Ttulo1"/>
           </w:pPr>
           <w:r>
-            <w:rPr>
-              <w:lang w:val="es-ES"/>
-            </w:rPr>
             <w:t>CONTENIDO</w:t>
           </w:r>
-          <w:bookmarkEnd w:id="4"/>
+          <w:bookmarkEnd w:id="6"/>
         </w:p>
         <w:p>
           <w:pPr>
@@ -898,10 +1066,9 @@
             </w:tabs>
             <w:rPr>
               <w:rFonts w:asciiTheme="minorHAnsi" w:eastAsiaTheme="minorEastAsia" w:hAnsiTheme="minorHAnsi" w:cstheme="minorBidi"/>
-              <w:noProof/>
               <w:color w:val="auto"/>
               <w:sz w:val="22"/>
-              <w:lang w:val="es-419" w:eastAsia="es-419"/>
+              <w:lang w:eastAsia="es-419"/>
             </w:rPr>
           </w:pPr>
           <w:r>
@@ -918,54 +1085,46 @@
               <w:rPr>
                 <w:rStyle w:val="Hipervnculo"/>
                 <w:rFonts w:eastAsiaTheme="majorEastAsia"/>
-                <w:noProof/>
               </w:rPr>
               <w:t>C1 DESARROLLO DE CASO</w:t>
             </w:r>
             <w:r>
               <w:rPr>
-                <w:noProof/>
                 <w:webHidden/>
               </w:rPr>
               <w:tab/>
             </w:r>
             <w:r>
               <w:rPr>
-                <w:noProof/>
                 <w:webHidden/>
               </w:rPr>
               <w:fldChar w:fldCharType="begin"/>
             </w:r>
             <w:r>
               <w:rPr>
-                <w:noProof/>
                 <w:webHidden/>
               </w:rPr>
               <w:instrText xml:space="preserve"> PAGEREF _Toc163994371 \h </w:instrText>
             </w:r>
             <w:r>
               <w:rPr>
-                <w:noProof/>
                 <w:webHidden/>
               </w:rPr>
             </w:r>
             <w:r>
               <w:rPr>
-                <w:noProof/>
                 <w:webHidden/>
               </w:rPr>
               <w:fldChar w:fldCharType="separate"/>
             </w:r>
             <w:r>
               <w:rPr>
-                <w:noProof/>
                 <w:webHidden/>
               </w:rPr>
               <w:t>1</w:t>
             </w:r>
             <w:r>
               <w:rPr>
-                <w:noProof/>
                 <w:webHidden/>
               </w:rPr>
               <w:fldChar w:fldCharType="end"/>
@@ -981,10 +1140,9 @@
             </w:tabs>
             <w:rPr>
               <w:rFonts w:asciiTheme="minorHAnsi" w:eastAsiaTheme="minorEastAsia" w:hAnsiTheme="minorHAnsi" w:cstheme="minorBidi"/>
-              <w:noProof/>
               <w:color w:val="auto"/>
               <w:sz w:val="22"/>
-              <w:lang w:val="es-419" w:eastAsia="es-419"/>
+              <w:lang w:eastAsia="es-419"/>
             </w:rPr>
           </w:pPr>
           <w:hyperlink w:anchor="_Toc163994372" w:history="1">
@@ -992,17 +1150,15 @@
               <w:rPr>
                 <w:rStyle w:val="Hipervnculo"/>
                 <w:rFonts w:eastAsiaTheme="majorEastAsia"/>
-                <w:noProof/>
               </w:rPr>
               <w:t>1</w:t>
             </w:r>
             <w:r>
               <w:rPr>
                 <w:rFonts w:asciiTheme="minorHAnsi" w:eastAsiaTheme="minorEastAsia" w:hAnsiTheme="minorHAnsi" w:cstheme="minorBidi"/>
-                <w:noProof/>
                 <w:color w:val="auto"/>
                 <w:sz w:val="22"/>
-                <w:lang w:val="es-419" w:eastAsia="es-419"/>
+                <w:lang w:eastAsia="es-419"/>
               </w:rPr>
               <w:tab/>
             </w:r>
@@ -1010,55 +1166,46 @@
               <w:rPr>
                 <w:rStyle w:val="Hipervnculo"/>
                 <w:rFonts w:eastAsiaTheme="majorEastAsia"/>
-                <w:noProof/>
-                <w:lang w:val="es-ES"/>
               </w:rPr>
               <w:t>CONTENIDO</w:t>
             </w:r>
             <w:r>
               <w:rPr>
-                <w:noProof/>
                 <w:webHidden/>
               </w:rPr>
               <w:tab/>
             </w:r>
             <w:r>
               <w:rPr>
-                <w:noProof/>
                 <w:webHidden/>
               </w:rPr>
               <w:fldChar w:fldCharType="begin"/>
             </w:r>
             <w:r>
               <w:rPr>
-                <w:noProof/>
                 <w:webHidden/>
               </w:rPr>
               <w:instrText xml:space="preserve"> PAGEREF _Toc163994372 \h </w:instrText>
             </w:r>
             <w:r>
               <w:rPr>
-                <w:noProof/>
                 <w:webHidden/>
               </w:rPr>
             </w:r>
             <w:r>
               <w:rPr>
-                <w:noProof/>
                 <w:webHidden/>
               </w:rPr>
               <w:fldChar w:fldCharType="separate"/>
             </w:r>
             <w:r>
               <w:rPr>
-                <w:noProof/>
                 <w:webHidden/>
               </w:rPr>
               <w:t>3</w:t>
             </w:r>
             <w:r>
               <w:rPr>
-                <w:noProof/>
                 <w:webHidden/>
               </w:rPr>
               <w:fldChar w:fldCharType="end"/>
@@ -1074,10 +1221,9 @@
             </w:tabs>
             <w:rPr>
               <w:rFonts w:asciiTheme="minorHAnsi" w:eastAsiaTheme="minorEastAsia" w:hAnsiTheme="minorHAnsi" w:cstheme="minorBidi"/>
-              <w:noProof/>
               <w:color w:val="auto"/>
               <w:sz w:val="22"/>
-              <w:lang w:val="es-419" w:eastAsia="es-419"/>
+              <w:lang w:eastAsia="es-419"/>
             </w:rPr>
           </w:pPr>
           <w:hyperlink w:anchor="_Toc163994373" w:history="1">
@@ -1085,17 +1231,15 @@
               <w:rPr>
                 <w:rStyle w:val="Hipervnculo"/>
                 <w:rFonts w:eastAsiaTheme="majorEastAsia"/>
-                <w:noProof/>
               </w:rPr>
               <w:t>2</w:t>
             </w:r>
             <w:r>
               <w:rPr>
                 <w:rFonts w:asciiTheme="minorHAnsi" w:eastAsiaTheme="minorEastAsia" w:hAnsiTheme="minorHAnsi" w:cstheme="minorBidi"/>
-                <w:noProof/>
                 <w:color w:val="auto"/>
                 <w:sz w:val="22"/>
-                <w:lang w:val="es-419" w:eastAsia="es-419"/>
+                <w:lang w:eastAsia="es-419"/>
               </w:rPr>
               <w:tab/>
             </w:r>
@@ -1103,54 +1247,46 @@
               <w:rPr>
                 <w:rStyle w:val="Hipervnculo"/>
                 <w:rFonts w:eastAsiaTheme="majorEastAsia"/>
-                <w:noProof/>
               </w:rPr>
               <w:t>TABLA DE ILUSTRACIONES</w:t>
             </w:r>
             <w:r>
               <w:rPr>
-                <w:noProof/>
                 <w:webHidden/>
               </w:rPr>
               <w:tab/>
             </w:r>
             <w:r>
               <w:rPr>
-                <w:noProof/>
                 <w:webHidden/>
               </w:rPr>
               <w:fldChar w:fldCharType="begin"/>
             </w:r>
             <w:r>
               <w:rPr>
-                <w:noProof/>
                 <w:webHidden/>
               </w:rPr>
               <w:instrText xml:space="preserve"> PAGEREF _Toc163994373 \h </w:instrText>
             </w:r>
             <w:r>
               <w:rPr>
-                <w:noProof/>
                 <w:webHidden/>
               </w:rPr>
             </w:r>
             <w:r>
               <w:rPr>
-                <w:noProof/>
                 <w:webHidden/>
               </w:rPr>
               <w:fldChar w:fldCharType="separate"/>
             </w:r>
             <w:r>
               <w:rPr>
-                <w:noProof/>
                 <w:webHidden/>
               </w:rPr>
               <w:t>4</w:t>
             </w:r>
             <w:r>
               <w:rPr>
-                <w:noProof/>
                 <w:webHidden/>
               </w:rPr>
               <w:fldChar w:fldCharType="end"/>
@@ -1166,10 +1302,9 @@
             </w:tabs>
             <w:rPr>
               <w:rFonts w:asciiTheme="minorHAnsi" w:eastAsiaTheme="minorEastAsia" w:hAnsiTheme="minorHAnsi" w:cstheme="minorBidi"/>
-              <w:noProof/>
               <w:color w:val="auto"/>
               <w:sz w:val="22"/>
-              <w:lang w:val="es-419" w:eastAsia="es-419"/>
+              <w:lang w:eastAsia="es-419"/>
             </w:rPr>
           </w:pPr>
           <w:hyperlink w:anchor="_Toc163994374" w:history="1">
@@ -1177,17 +1312,15 @@
               <w:rPr>
                 <w:rStyle w:val="Hipervnculo"/>
                 <w:rFonts w:eastAsiaTheme="majorEastAsia"/>
-                <w:noProof/>
               </w:rPr>
               <w:t>3</w:t>
             </w:r>
             <w:r>
               <w:rPr>
                 <w:rFonts w:asciiTheme="minorHAnsi" w:eastAsiaTheme="minorEastAsia" w:hAnsiTheme="minorHAnsi" w:cstheme="minorBidi"/>
-                <w:noProof/>
                 <w:color w:val="auto"/>
                 <w:sz w:val="22"/>
-                <w:lang w:val="es-419" w:eastAsia="es-419"/>
+                <w:lang w:eastAsia="es-419"/>
               </w:rPr>
               <w:tab/>
             </w:r>
@@ -1195,54 +1328,46 @@
               <w:rPr>
                 <w:rStyle w:val="Hipervnculo"/>
                 <w:rFonts w:eastAsiaTheme="majorEastAsia"/>
-                <w:noProof/>
               </w:rPr>
               <w:t>INTRODUCCIÓN</w:t>
             </w:r>
             <w:r>
               <w:rPr>
-                <w:noProof/>
                 <w:webHidden/>
               </w:rPr>
               <w:tab/>
             </w:r>
             <w:r>
               <w:rPr>
-                <w:noProof/>
                 <w:webHidden/>
               </w:rPr>
               <w:fldChar w:fldCharType="begin"/>
             </w:r>
             <w:r>
               <w:rPr>
-                <w:noProof/>
                 <w:webHidden/>
               </w:rPr>
               <w:instrText xml:space="preserve"> PAGEREF _Toc163994374 \h </w:instrText>
             </w:r>
             <w:r>
               <w:rPr>
-                <w:noProof/>
                 <w:webHidden/>
               </w:rPr>
             </w:r>
             <w:r>
               <w:rPr>
-                <w:noProof/>
                 <w:webHidden/>
               </w:rPr>
               <w:fldChar w:fldCharType="separate"/>
             </w:r>
             <w:r>
               <w:rPr>
-                <w:noProof/>
                 <w:webHidden/>
               </w:rPr>
               <w:t>5</w:t>
             </w:r>
             <w:r>
               <w:rPr>
-                <w:noProof/>
                 <w:webHidden/>
               </w:rPr>
               <w:fldChar w:fldCharType="end"/>
@@ -1258,10 +1383,9 @@
             </w:tabs>
             <w:rPr>
               <w:rFonts w:asciiTheme="minorHAnsi" w:eastAsiaTheme="minorEastAsia" w:hAnsiTheme="minorHAnsi" w:cstheme="minorBidi"/>
-              <w:noProof/>
               <w:color w:val="auto"/>
               <w:sz w:val="22"/>
-              <w:lang w:val="es-419" w:eastAsia="es-419"/>
+              <w:lang w:eastAsia="es-419"/>
             </w:rPr>
           </w:pPr>
           <w:hyperlink w:anchor="_Toc163994375" w:history="1">
@@ -1269,17 +1393,15 @@
               <w:rPr>
                 <w:rStyle w:val="Hipervnculo"/>
                 <w:rFonts w:eastAsiaTheme="minorHAnsi"/>
-                <w:noProof/>
               </w:rPr>
               <w:t>4</w:t>
             </w:r>
             <w:r>
               <w:rPr>
                 <w:rFonts w:asciiTheme="minorHAnsi" w:eastAsiaTheme="minorEastAsia" w:hAnsiTheme="minorHAnsi" w:cstheme="minorBidi"/>
-                <w:noProof/>
                 <w:color w:val="auto"/>
                 <w:sz w:val="22"/>
-                <w:lang w:val="es-419" w:eastAsia="es-419"/>
+                <w:lang w:eastAsia="es-419"/>
               </w:rPr>
               <w:tab/>
             </w:r>
@@ -1287,54 +1409,46 @@
               <w:rPr>
                 <w:rStyle w:val="Hipervnculo"/>
                 <w:rFonts w:eastAsiaTheme="minorHAnsi"/>
-                <w:noProof/>
               </w:rPr>
               <w:t>OBJETIVOS</w:t>
             </w:r>
             <w:r>
               <w:rPr>
-                <w:noProof/>
                 <w:webHidden/>
               </w:rPr>
               <w:tab/>
             </w:r>
             <w:r>
               <w:rPr>
-                <w:noProof/>
                 <w:webHidden/>
               </w:rPr>
               <w:fldChar w:fldCharType="begin"/>
             </w:r>
             <w:r>
               <w:rPr>
-                <w:noProof/>
                 <w:webHidden/>
               </w:rPr>
               <w:instrText xml:space="preserve"> PAGEREF _Toc163994375 \h </w:instrText>
             </w:r>
             <w:r>
               <w:rPr>
-                <w:noProof/>
                 <w:webHidden/>
               </w:rPr>
             </w:r>
             <w:r>
               <w:rPr>
-                <w:noProof/>
                 <w:webHidden/>
               </w:rPr>
               <w:fldChar w:fldCharType="separate"/>
             </w:r>
             <w:r>
               <w:rPr>
-                <w:noProof/>
                 <w:webHidden/>
               </w:rPr>
               <w:t>6</w:t>
             </w:r>
             <w:r>
               <w:rPr>
-                <w:noProof/>
                 <w:webHidden/>
               </w:rPr>
               <w:fldChar w:fldCharType="end"/>
@@ -1350,10 +1464,9 @@
             </w:tabs>
             <w:rPr>
               <w:rFonts w:asciiTheme="minorHAnsi" w:eastAsiaTheme="minorEastAsia" w:hAnsiTheme="minorHAnsi" w:cstheme="minorBidi"/>
-              <w:noProof/>
               <w:color w:val="auto"/>
               <w:sz w:val="22"/>
-              <w:lang w:val="es-419" w:eastAsia="es-419"/>
+              <w:lang w:eastAsia="es-419"/>
             </w:rPr>
           </w:pPr>
           <w:hyperlink w:anchor="_Toc163994376" w:history="1">
@@ -1361,17 +1474,15 @@
               <w:rPr>
                 <w:rStyle w:val="Hipervnculo"/>
                 <w:rFonts w:eastAsiaTheme="majorEastAsia"/>
-                <w:noProof/>
               </w:rPr>
               <w:t>4.1</w:t>
             </w:r>
             <w:r>
               <w:rPr>
                 <w:rFonts w:asciiTheme="minorHAnsi" w:eastAsiaTheme="minorEastAsia" w:hAnsiTheme="minorHAnsi" w:cstheme="minorBidi"/>
-                <w:noProof/>
                 <w:color w:val="auto"/>
                 <w:sz w:val="22"/>
-                <w:lang w:val="es-419" w:eastAsia="es-419"/>
+                <w:lang w:eastAsia="es-419"/>
               </w:rPr>
               <w:tab/>
             </w:r>
@@ -1379,54 +1490,46 @@
               <w:rPr>
                 <w:rStyle w:val="Hipervnculo"/>
                 <w:rFonts w:eastAsiaTheme="majorEastAsia"/>
-                <w:noProof/>
               </w:rPr>
               <w:t>General</w:t>
             </w:r>
             <w:r>
               <w:rPr>
-                <w:noProof/>
                 <w:webHidden/>
               </w:rPr>
               <w:tab/>
             </w:r>
             <w:r>
               <w:rPr>
-                <w:noProof/>
                 <w:webHidden/>
               </w:rPr>
               <w:fldChar w:fldCharType="begin"/>
             </w:r>
             <w:r>
               <w:rPr>
-                <w:noProof/>
                 <w:webHidden/>
               </w:rPr>
               <w:instrText xml:space="preserve"> PAGEREF _Toc163994376 \h </w:instrText>
             </w:r>
             <w:r>
               <w:rPr>
-                <w:noProof/>
                 <w:webHidden/>
               </w:rPr>
             </w:r>
             <w:r>
               <w:rPr>
-                <w:noProof/>
                 <w:webHidden/>
               </w:rPr>
               <w:fldChar w:fldCharType="separate"/>
             </w:r>
             <w:r>
               <w:rPr>
-                <w:noProof/>
                 <w:webHidden/>
               </w:rPr>
               <w:t>6</w:t>
             </w:r>
             <w:r>
               <w:rPr>
-                <w:noProof/>
                 <w:webHidden/>
               </w:rPr>
               <w:fldChar w:fldCharType="end"/>
@@ -1442,10 +1545,9 @@
             </w:tabs>
             <w:rPr>
               <w:rFonts w:asciiTheme="minorHAnsi" w:eastAsiaTheme="minorEastAsia" w:hAnsiTheme="minorHAnsi" w:cstheme="minorBidi"/>
-              <w:noProof/>
               <w:color w:val="auto"/>
               <w:sz w:val="22"/>
-              <w:lang w:val="es-419" w:eastAsia="es-419"/>
+              <w:lang w:eastAsia="es-419"/>
             </w:rPr>
           </w:pPr>
           <w:hyperlink w:anchor="_Toc163994377" w:history="1">
@@ -1453,17 +1555,15 @@
               <w:rPr>
                 <w:rStyle w:val="Hipervnculo"/>
                 <w:rFonts w:eastAsiaTheme="majorEastAsia"/>
-                <w:noProof/>
               </w:rPr>
               <w:t>4.2</w:t>
             </w:r>
             <w:r>
               <w:rPr>
                 <w:rFonts w:asciiTheme="minorHAnsi" w:eastAsiaTheme="minorEastAsia" w:hAnsiTheme="minorHAnsi" w:cstheme="minorBidi"/>
-                <w:noProof/>
                 <w:color w:val="auto"/>
                 <w:sz w:val="22"/>
-                <w:lang w:val="es-419" w:eastAsia="es-419"/>
+                <w:lang w:eastAsia="es-419"/>
               </w:rPr>
               <w:tab/>
             </w:r>
@@ -1471,54 +1571,46 @@
               <w:rPr>
                 <w:rStyle w:val="Hipervnculo"/>
                 <w:rFonts w:eastAsiaTheme="majorEastAsia"/>
-                <w:noProof/>
               </w:rPr>
               <w:t>Específicos</w:t>
             </w:r>
             <w:r>
               <w:rPr>
-                <w:noProof/>
                 <w:webHidden/>
               </w:rPr>
               <w:tab/>
             </w:r>
             <w:r>
               <w:rPr>
-                <w:noProof/>
                 <w:webHidden/>
               </w:rPr>
               <w:fldChar w:fldCharType="begin"/>
             </w:r>
             <w:r>
               <w:rPr>
-                <w:noProof/>
                 <w:webHidden/>
               </w:rPr>
               <w:instrText xml:space="preserve"> PAGEREF _Toc163994377 \h </w:instrText>
             </w:r>
             <w:r>
               <w:rPr>
-                <w:noProof/>
                 <w:webHidden/>
               </w:rPr>
             </w:r>
             <w:r>
               <w:rPr>
-                <w:noProof/>
                 <w:webHidden/>
               </w:rPr>
               <w:fldChar w:fldCharType="separate"/>
             </w:r>
             <w:r>
               <w:rPr>
-                <w:noProof/>
                 <w:webHidden/>
               </w:rPr>
               <w:t>6</w:t>
             </w:r>
             <w:r>
               <w:rPr>
-                <w:noProof/>
                 <w:webHidden/>
               </w:rPr>
               <w:fldChar w:fldCharType="end"/>
@@ -1530,7 +1622,6 @@
             <w:rPr>
               <w:b/>
               <w:bCs/>
-              <w:lang w:val="es-ES"/>
             </w:rPr>
             <w:fldChar w:fldCharType="end"/>
           </w:r>
@@ -1549,14 +1640,14 @@
       <w:pPr>
         <w:pStyle w:val="Ttulo1"/>
       </w:pPr>
-      <w:bookmarkStart w:id="5" w:name="_Toc163993868"/>
-      <w:bookmarkStart w:id="6" w:name="_Toc163994373"/>
+      <w:bookmarkStart w:id="7" w:name="_Toc163993868"/>
+      <w:bookmarkStart w:id="8" w:name="_Toc163994373"/>
       <w:r>
         <w:lastRenderedPageBreak/>
         <w:t>TABLA DE ILUSTRACIONES</w:t>
       </w:r>
-      <w:bookmarkEnd w:id="5"/>
-      <w:bookmarkEnd w:id="6"/>
+      <w:bookmarkEnd w:id="7"/>
+      <w:bookmarkEnd w:id="8"/>
     </w:p>
     <w:p>
       <w:pPr>
@@ -1573,8 +1664,8 @@
         <w:pStyle w:val="Ttulo1"/>
         <w:spacing w:line="480" w:lineRule="auto"/>
       </w:pPr>
-      <w:bookmarkStart w:id="7" w:name="_Toc163993869"/>
-      <w:bookmarkStart w:id="8" w:name="_Toc163994374"/>
+      <w:bookmarkStart w:id="9" w:name="_Toc163993869"/>
+      <w:bookmarkStart w:id="10" w:name="_Toc163994374"/>
       <w:r>
         <w:lastRenderedPageBreak/>
         <w:t>INTRODUCCI</w:t>
@@ -1582,8 +1673,8 @@
       <w:r>
         <w:t>ÓN</w:t>
       </w:r>
-      <w:bookmarkEnd w:id="7"/>
-      <w:bookmarkEnd w:id="8"/>
+      <w:bookmarkEnd w:id="9"/>
+      <w:bookmarkEnd w:id="10"/>
     </w:p>
     <w:p>
       <w:pPr>
@@ -1593,7 +1684,7 @@
           <w:rFonts w:eastAsiaTheme="minorHAnsi"/>
         </w:rPr>
       </w:pPr>
-      <w:bookmarkStart w:id="9" w:name="_Toc163993870"/>
+      <w:bookmarkStart w:id="11" w:name="_Toc163993870"/>
       <w:r>
         <w:rPr>
           <w:rFonts w:eastAsiaTheme="minorHAnsi"/>
@@ -1647,7 +1738,7 @@
           <w:rFonts w:eastAsiaTheme="minorHAnsi"/>
         </w:rPr>
       </w:pPr>
-      <w:bookmarkStart w:id="10" w:name="_Toc163994375"/>
+      <w:bookmarkStart w:id="12" w:name="_Toc163994375"/>
       <w:r>
         <w:rPr>
           <w:rFonts w:eastAsiaTheme="minorHAnsi"/>
@@ -1655,8 +1746,8 @@
         <w:lastRenderedPageBreak/>
         <w:t>OBJETIVOS</w:t>
       </w:r>
-      <w:bookmarkEnd w:id="9"/>
-      <w:bookmarkEnd w:id="10"/>
+      <w:bookmarkEnd w:id="11"/>
+      <w:bookmarkEnd w:id="12"/>
     </w:p>
     <w:p>
       <w:pPr>
@@ -1670,14 +1761,20 @@
     <w:p>
       <w:pPr>
         <w:pStyle w:val="Ttulo2"/>
-      </w:pPr>
-      <w:bookmarkStart w:id="11" w:name="_Toc163993871"/>
-      <w:bookmarkStart w:id="12" w:name="_Toc163994376"/>
-      <w:r>
+        <w:rPr>
+          <w:lang w:val="es-US"/>
+        </w:rPr>
+      </w:pPr>
+      <w:bookmarkStart w:id="13" w:name="_Toc163993871"/>
+      <w:bookmarkStart w:id="14" w:name="_Toc163994376"/>
+      <w:r>
+        <w:rPr>
+          <w:lang w:val="es-US"/>
+        </w:rPr>
         <w:t>General</w:t>
       </w:r>
-      <w:bookmarkEnd w:id="11"/>
-      <w:bookmarkEnd w:id="12"/>
+      <w:bookmarkEnd w:id="13"/>
+      <w:bookmarkEnd w:id="14"/>
     </w:p>
     <w:p>
       <w:pPr>
@@ -1695,14 +1792,20 @@
     <w:p>
       <w:pPr>
         <w:pStyle w:val="Ttulo2"/>
-      </w:pPr>
-      <w:bookmarkStart w:id="13" w:name="_Toc163993872"/>
-      <w:bookmarkStart w:id="14" w:name="_Toc163994377"/>
-      <w:r>
+        <w:rPr>
+          <w:lang w:val="es-US"/>
+        </w:rPr>
+      </w:pPr>
+      <w:bookmarkStart w:id="15" w:name="_Toc163993872"/>
+      <w:bookmarkStart w:id="16" w:name="_Toc163994377"/>
+      <w:r>
+        <w:rPr>
+          <w:lang w:val="es-US"/>
+        </w:rPr>
         <w:t>Específicos</w:t>
       </w:r>
-      <w:bookmarkEnd w:id="13"/>
-      <w:bookmarkEnd w:id="14"/>
+      <w:bookmarkEnd w:id="15"/>
+      <w:bookmarkEnd w:id="16"/>
     </w:p>
     <w:p>
       <w:pPr>
@@ -1747,8 +1850,1259 @@
     </w:p>
     <w:p>
       <w:pPr>
+        <w:pStyle w:val="Ttulo1"/>
         <w:spacing w:line="480" w:lineRule="auto"/>
       </w:pPr>
+      <w:r>
+        <w:lastRenderedPageBreak/>
+        <w:t>PostGreSQL</w:t>
+      </w:r>
+    </w:p>
+    <w:p>
+      <w:pPr>
+        <w:pStyle w:val="Ttulo2"/>
+        <w:spacing w:line="480" w:lineRule="auto"/>
+        <w:rPr>
+          <w:lang w:val="es-US"/>
+        </w:rPr>
+      </w:pPr>
+      <w:r>
+        <w:rPr>
+          <w:lang w:val="es-US"/>
+        </w:rPr>
+        <w:t>¿Qué es PostgreSQL?</w:t>
+      </w:r>
+    </w:p>
+    <w:p>
+      <w:pPr>
+        <w:spacing w:line="480" w:lineRule="auto"/>
+        <w:ind w:firstLine="710"/>
+      </w:pPr>
+      <w:r>
+        <w:t>PostgreSQL es un potente sistema de base de datos relacional de objetos de código abierto que utiliza y amplía el lenguaje SQL combinado con muchas funciones que almacenan y escalan de forma segura las cargas de trabajo de datos más complicadas. Los orígenes de PostgreSQL se remontan a 1986 como parte del proyecto POSTGRES de la Universidad de California en Berkeley y cuenta con más de 35 años de desarrollo activo en la plataforma central</w:t>
+      </w:r>
+      <w:r>
+        <w:t xml:space="preserve"> </w:t>
+      </w:r>
+      <w:sdt>
+        <w:sdtPr>
+          <w:id w:val="-526723519"/>
+          <w:citation/>
+        </w:sdtPr>
+        <w:sdtContent>
+          <w:r>
+            <w:fldChar w:fldCharType="begin"/>
+          </w:r>
+          <w:r>
+            <w:instrText xml:space="preserve"> CITATION ElG24 \l 21514 </w:instrText>
+          </w:r>
+          <w:r>
+            <w:fldChar w:fldCharType="separate"/>
+          </w:r>
+          <w:r>
+            <w:t>(PostgreSQL, 2024)</w:t>
+          </w:r>
+          <w:r>
+            <w:fldChar w:fldCharType="end"/>
+          </w:r>
+        </w:sdtContent>
+      </w:sdt>
+      <w:r>
+        <w:t>.</w:t>
+      </w:r>
+    </w:p>
+    <w:p>
+      <w:pPr>
+        <w:spacing w:line="480" w:lineRule="auto"/>
+        <w:ind w:firstLine="710"/>
+      </w:pPr>
+      <w:r>
+        <w:t xml:space="preserve">PostgreSQL se ha ganado una sólida reputación por su arquitectura probada, confiabilidad, integridad de datos, conjunto de características robustas, extensibilidad y la dedicación de la comunidad de código abierto detrás del software para ofrecer constantemente soluciones innovadoras y de alto rendimiento. PostgreSQL se ejecuta en los principales sistemas operativos, ha sido compatible con ACID desde 2001 y tiene potentes complementos como el popular extensor de base de datos geoespacial </w:t>
+      </w:r>
+      <w:proofErr w:type="spellStart"/>
+      <w:r>
+        <w:t>PostGIS</w:t>
+      </w:r>
+      <w:proofErr w:type="spellEnd"/>
+      <w:r>
+        <w:t>. No es de extrañar que PostgreSQL se haya convertido en la base de datos relacional de código abierto elegida por muchas personas y organizaciones</w:t>
+      </w:r>
+      <w:r>
+        <w:t xml:space="preserve"> </w:t>
+      </w:r>
+      <w:sdt>
+        <w:sdtPr>
+          <w:id w:val="-1412697795"/>
+          <w:citation/>
+        </w:sdtPr>
+        <w:sdtContent>
+          <w:r>
+            <w:fldChar w:fldCharType="begin"/>
+          </w:r>
+          <w:r>
+            <w:instrText xml:space="preserve"> CITATION ElG24 \l 21514 </w:instrText>
+          </w:r>
+          <w:r>
+            <w:fldChar w:fldCharType="separate"/>
+          </w:r>
+          <w:r>
+            <w:t>(PostgreSQL, 2024)</w:t>
+          </w:r>
+          <w:r>
+            <w:fldChar w:fldCharType="end"/>
+          </w:r>
+        </w:sdtContent>
+      </w:sdt>
+      <w:r>
+        <w:t>.</w:t>
+      </w:r>
+    </w:p>
+    <w:p>
+      <w:pPr>
+        <w:spacing w:line="480" w:lineRule="auto"/>
+        <w:ind w:firstLine="710"/>
+      </w:pPr>
+      <w:r>
+        <w:t>Comenzar a usar PostgreSQL nunca ha sido tan fácil: elija un proyecto que desee crear y deje que PostgreSQL almacene sus datos de forma segura y sólida</w:t>
+      </w:r>
+      <w:r>
+        <w:t xml:space="preserve"> </w:t>
+      </w:r>
+      <w:sdt>
+        <w:sdtPr>
+          <w:id w:val="1312212053"/>
+          <w:citation/>
+        </w:sdtPr>
+        <w:sdtContent>
+          <w:r>
+            <w:fldChar w:fldCharType="begin"/>
+          </w:r>
+          <w:r>
+            <w:instrText xml:space="preserve"> CITATION ElG24 \l 21514 </w:instrText>
+          </w:r>
+          <w:r>
+            <w:fldChar w:fldCharType="separate"/>
+          </w:r>
+          <w:r>
+            <w:t>(PostgreSQL, 2024)</w:t>
+          </w:r>
+          <w:r>
+            <w:fldChar w:fldCharType="end"/>
+          </w:r>
+        </w:sdtContent>
+      </w:sdt>
+      <w:r>
+        <w:t>.</w:t>
+      </w:r>
+    </w:p>
+    <w:p>
+      <w:pPr>
+        <w:pStyle w:val="Ttulo3"/>
+        <w:spacing w:line="480" w:lineRule="auto"/>
+      </w:pPr>
+      <w:r>
+        <w:t>Características:</w:t>
+      </w:r>
+    </w:p>
+    <w:p>
+      <w:pPr>
+        <w:pStyle w:val="Ttulo4"/>
+        <w:spacing w:line="480" w:lineRule="auto"/>
+      </w:pPr>
+      <w:r>
+        <w:t>Tipos de datos</w:t>
+      </w:r>
+    </w:p>
+    <w:p>
+      <w:pPr>
+        <w:pStyle w:val="Prrafodelista"/>
+        <w:numPr>
+          <w:ilvl w:val="0"/>
+          <w:numId w:val="26"/>
+        </w:numPr>
+        <w:spacing w:line="480" w:lineRule="auto"/>
+      </w:pPr>
+      <w:r>
+        <w:t>Primitivas: Entero, Numérico, Cadena, Booleano</w:t>
+      </w:r>
+    </w:p>
+    <w:p>
+      <w:pPr>
+        <w:pStyle w:val="Prrafodelista"/>
+        <w:numPr>
+          <w:ilvl w:val="0"/>
+          <w:numId w:val="26"/>
+        </w:numPr>
+        <w:spacing w:line="480" w:lineRule="auto"/>
+      </w:pPr>
+      <w:r>
+        <w:t>Estructurado: Fecha/Hora, Matriz, Rango/</w:t>
+      </w:r>
+      <w:proofErr w:type="spellStart"/>
+      <w:r>
+        <w:t>Multirango</w:t>
+      </w:r>
+      <w:proofErr w:type="spellEnd"/>
+      <w:r>
+        <w:t>, UUID</w:t>
+      </w:r>
+    </w:p>
+    <w:p>
+      <w:pPr>
+        <w:pStyle w:val="Prrafodelista"/>
+        <w:numPr>
+          <w:ilvl w:val="0"/>
+          <w:numId w:val="26"/>
+        </w:numPr>
+        <w:spacing w:line="480" w:lineRule="auto"/>
+      </w:pPr>
+      <w:r>
+        <w:lastRenderedPageBreak/>
+        <w:t>Documento: JSON/JSONB, XML, Clave-valor (</w:t>
+      </w:r>
+      <w:proofErr w:type="spellStart"/>
+      <w:r>
+        <w:t>Hstore</w:t>
+      </w:r>
+      <w:proofErr w:type="spellEnd"/>
+      <w:r>
+        <w:t>)</w:t>
+      </w:r>
+    </w:p>
+    <w:p>
+      <w:pPr>
+        <w:pStyle w:val="Prrafodelista"/>
+        <w:numPr>
+          <w:ilvl w:val="0"/>
+          <w:numId w:val="26"/>
+        </w:numPr>
+        <w:spacing w:line="480" w:lineRule="auto"/>
+      </w:pPr>
+      <w:r>
+        <w:t>Geometría: Punto, Línea, Círculo, Polígono</w:t>
+      </w:r>
+    </w:p>
+    <w:p>
+      <w:pPr>
+        <w:pStyle w:val="Prrafodelista"/>
+        <w:numPr>
+          <w:ilvl w:val="0"/>
+          <w:numId w:val="26"/>
+        </w:numPr>
+        <w:spacing w:line="480" w:lineRule="auto"/>
+      </w:pPr>
+      <w:r>
+        <w:t>Personalizaciones: Compuesto, Tipos personalizados</w:t>
+      </w:r>
+    </w:p>
+    <w:p>
+      <w:pPr>
+        <w:pStyle w:val="Ttulo4"/>
+        <w:spacing w:line="480" w:lineRule="auto"/>
+      </w:pPr>
+      <w:r>
+        <w:t>Integridad de los datos</w:t>
+      </w:r>
+    </w:p>
+    <w:p>
+      <w:pPr>
+        <w:pStyle w:val="Prrafodelista"/>
+        <w:numPr>
+          <w:ilvl w:val="0"/>
+          <w:numId w:val="27"/>
+        </w:numPr>
+        <w:spacing w:line="480" w:lineRule="auto"/>
+      </w:pPr>
+      <w:r>
+        <w:t>ÚNICO, NO NULO</w:t>
+      </w:r>
+    </w:p>
+    <w:p>
+      <w:pPr>
+        <w:pStyle w:val="Prrafodelista"/>
+        <w:numPr>
+          <w:ilvl w:val="0"/>
+          <w:numId w:val="27"/>
+        </w:numPr>
+        <w:spacing w:line="480" w:lineRule="auto"/>
+      </w:pPr>
+      <w:r>
+        <w:t>Claves primarias</w:t>
+      </w:r>
+    </w:p>
+    <w:p>
+      <w:pPr>
+        <w:pStyle w:val="Prrafodelista"/>
+        <w:numPr>
+          <w:ilvl w:val="0"/>
+          <w:numId w:val="27"/>
+        </w:numPr>
+        <w:spacing w:line="480" w:lineRule="auto"/>
+      </w:pPr>
+      <w:r>
+        <w:t>Claves foráneas</w:t>
+      </w:r>
+    </w:p>
+    <w:p>
+      <w:pPr>
+        <w:pStyle w:val="Prrafodelista"/>
+        <w:numPr>
+          <w:ilvl w:val="0"/>
+          <w:numId w:val="27"/>
+        </w:numPr>
+        <w:spacing w:line="480" w:lineRule="auto"/>
+      </w:pPr>
+      <w:r>
+        <w:t>Restricciones de exclusión</w:t>
+      </w:r>
+    </w:p>
+    <w:p>
+      <w:pPr>
+        <w:pStyle w:val="Prrafodelista"/>
+        <w:numPr>
+          <w:ilvl w:val="0"/>
+          <w:numId w:val="27"/>
+        </w:numPr>
+        <w:spacing w:line="480" w:lineRule="auto"/>
+      </w:pPr>
+      <w:r>
+        <w:t>Bloqueos explícitos, bloqueos de asesoramiento</w:t>
+      </w:r>
+    </w:p>
+    <w:p>
+      <w:pPr>
+        <w:pStyle w:val="Ttulo4"/>
+        <w:spacing w:line="480" w:lineRule="auto"/>
+      </w:pPr>
+      <w:r>
+        <w:t>Simultaneidad, rendimiento</w:t>
+      </w:r>
+    </w:p>
+    <w:p>
+      <w:pPr>
+        <w:pStyle w:val="Prrafodelista"/>
+        <w:numPr>
+          <w:ilvl w:val="0"/>
+          <w:numId w:val="28"/>
+        </w:numPr>
+        <w:spacing w:line="480" w:lineRule="auto"/>
+      </w:pPr>
+      <w:r>
+        <w:t xml:space="preserve">Indexación: Árbol B, </w:t>
+      </w:r>
+      <w:proofErr w:type="spellStart"/>
+      <w:r>
+        <w:t>Multicolumna</w:t>
+      </w:r>
+      <w:proofErr w:type="spellEnd"/>
+      <w:r>
+        <w:t>, Expresiones, Parcial</w:t>
+      </w:r>
+    </w:p>
+    <w:p>
+      <w:pPr>
+        <w:pStyle w:val="Prrafodelista"/>
+        <w:numPr>
+          <w:ilvl w:val="0"/>
+          <w:numId w:val="28"/>
+        </w:numPr>
+        <w:spacing w:line="480" w:lineRule="auto"/>
+      </w:pPr>
+      <w:r>
+        <w:t xml:space="preserve">Indexación avanzada: </w:t>
+      </w:r>
+      <w:proofErr w:type="spellStart"/>
+      <w:r>
+        <w:t>GiST</w:t>
+      </w:r>
+      <w:proofErr w:type="spellEnd"/>
+      <w:r>
+        <w:t>, SP-</w:t>
+      </w:r>
+      <w:proofErr w:type="spellStart"/>
+      <w:r>
+        <w:t>Gist</w:t>
+      </w:r>
+      <w:proofErr w:type="spellEnd"/>
+      <w:r>
+        <w:t xml:space="preserve">, KNN </w:t>
+      </w:r>
+      <w:proofErr w:type="spellStart"/>
+      <w:r>
+        <w:t>Gist</w:t>
+      </w:r>
+      <w:proofErr w:type="spellEnd"/>
+      <w:r>
+        <w:t>, GIN, BRIN, índices de cobertura, filtros de Bloom</w:t>
+      </w:r>
+    </w:p>
+    <w:p>
+      <w:pPr>
+        <w:pStyle w:val="Prrafodelista"/>
+        <w:numPr>
+          <w:ilvl w:val="0"/>
+          <w:numId w:val="28"/>
+        </w:numPr>
+        <w:spacing w:line="480" w:lineRule="auto"/>
+      </w:pPr>
+      <w:r>
+        <w:t>Planificador/optimizador de consultas sofisticado, análisis de solo índice, estadísticas de varias</w:t>
+      </w:r>
+      <w:r>
+        <w:t xml:space="preserve"> </w:t>
+      </w:r>
+      <w:r>
+        <w:t>columnas</w:t>
+      </w:r>
+    </w:p>
+    <w:p>
+      <w:pPr>
+        <w:pStyle w:val="Prrafodelista"/>
+        <w:numPr>
+          <w:ilvl w:val="0"/>
+          <w:numId w:val="28"/>
+        </w:numPr>
+        <w:spacing w:line="480" w:lineRule="auto"/>
+      </w:pPr>
+      <w:r>
+        <w:t>Transacciones, transacciones anidadas (a través de puntos de guardado)</w:t>
+      </w:r>
+    </w:p>
+    <w:p>
+      <w:pPr>
+        <w:pStyle w:val="Prrafodelista"/>
+        <w:numPr>
+          <w:ilvl w:val="0"/>
+          <w:numId w:val="28"/>
+        </w:numPr>
+        <w:spacing w:line="480" w:lineRule="auto"/>
+      </w:pPr>
+      <w:r>
+        <w:t>Control de simultaneidad de varias versiones (MVCC)</w:t>
+      </w:r>
+    </w:p>
+    <w:p>
+      <w:pPr>
+        <w:pStyle w:val="Prrafodelista"/>
+        <w:numPr>
+          <w:ilvl w:val="0"/>
+          <w:numId w:val="28"/>
+        </w:numPr>
+        <w:spacing w:line="480" w:lineRule="auto"/>
+      </w:pPr>
+      <w:r>
+        <w:t>Paralelización de consultas de lectura y creación de índices de árbol B</w:t>
+      </w:r>
+    </w:p>
+    <w:p>
+      <w:pPr>
+        <w:pStyle w:val="Prrafodelista"/>
+        <w:numPr>
+          <w:ilvl w:val="0"/>
+          <w:numId w:val="28"/>
+        </w:numPr>
+        <w:spacing w:line="480" w:lineRule="auto"/>
+      </w:pPr>
+      <w:r>
+        <w:t>Particionamiento de tablas</w:t>
+      </w:r>
+    </w:p>
+    <w:p>
+      <w:pPr>
+        <w:pStyle w:val="Prrafodelista"/>
+        <w:numPr>
+          <w:ilvl w:val="0"/>
+          <w:numId w:val="28"/>
+        </w:numPr>
+        <w:spacing w:line="480" w:lineRule="auto"/>
+      </w:pPr>
+      <w:r>
+        <w:t xml:space="preserve">Todos los niveles de aislamiento de transacciones definidos en el estándar SQL, incluido </w:t>
+      </w:r>
+      <w:proofErr w:type="spellStart"/>
+      <w:r>
+        <w:t>Serializable</w:t>
+      </w:r>
+      <w:proofErr w:type="spellEnd"/>
+    </w:p>
+    <w:p>
+      <w:pPr>
+        <w:pStyle w:val="Prrafodelista"/>
+        <w:numPr>
+          <w:ilvl w:val="0"/>
+          <w:numId w:val="28"/>
+        </w:numPr>
+        <w:spacing w:line="480" w:lineRule="auto"/>
+      </w:pPr>
+      <w:r>
+        <w:t>Compilación Just-In-Time (JIT) de expresiones</w:t>
+      </w:r>
+    </w:p>
+    <w:p>
+      <w:pPr>
+        <w:pStyle w:val="Ttulo4"/>
+        <w:spacing w:line="480" w:lineRule="auto"/>
+      </w:pPr>
+      <w:r>
+        <w:lastRenderedPageBreak/>
+        <w:t>Confiabilidad, recuperación ante desastres</w:t>
+      </w:r>
+    </w:p>
+    <w:p>
+      <w:pPr>
+        <w:pStyle w:val="Prrafodelista"/>
+        <w:numPr>
+          <w:ilvl w:val="0"/>
+          <w:numId w:val="29"/>
+        </w:numPr>
+        <w:spacing w:line="480" w:lineRule="auto"/>
+      </w:pPr>
+      <w:r>
+        <w:t>Registro de escritura anticipada (WAL)</w:t>
+      </w:r>
+    </w:p>
+    <w:p>
+      <w:pPr>
+        <w:pStyle w:val="Prrafodelista"/>
+        <w:numPr>
+          <w:ilvl w:val="0"/>
+          <w:numId w:val="29"/>
+        </w:numPr>
+        <w:spacing w:line="480" w:lineRule="auto"/>
+      </w:pPr>
+      <w:r>
+        <w:t>Replicación: asíncrona, síncrona, lógica</w:t>
+      </w:r>
+    </w:p>
+    <w:p>
+      <w:pPr>
+        <w:pStyle w:val="Prrafodelista"/>
+        <w:numPr>
+          <w:ilvl w:val="0"/>
+          <w:numId w:val="29"/>
+        </w:numPr>
+        <w:spacing w:line="480" w:lineRule="auto"/>
+      </w:pPr>
+      <w:r>
+        <w:t>Recuperación a un momento dado (PITR), en espera activa</w:t>
+      </w:r>
+    </w:p>
+    <w:p>
+      <w:pPr>
+        <w:pStyle w:val="Prrafodelista"/>
+        <w:numPr>
+          <w:ilvl w:val="0"/>
+          <w:numId w:val="29"/>
+        </w:numPr>
+        <w:spacing w:line="480" w:lineRule="auto"/>
+      </w:pPr>
+      <w:r>
+        <w:t>Espacios de tablas</w:t>
+      </w:r>
+    </w:p>
+    <w:p>
+      <w:pPr>
+        <w:pStyle w:val="Ttulo4"/>
+        <w:spacing w:line="480" w:lineRule="auto"/>
+      </w:pPr>
+      <w:r>
+        <w:t>Seguridad</w:t>
+      </w:r>
+    </w:p>
+    <w:p>
+      <w:pPr>
+        <w:pStyle w:val="Prrafodelista"/>
+        <w:numPr>
+          <w:ilvl w:val="0"/>
+          <w:numId w:val="30"/>
+        </w:numPr>
+        <w:spacing w:line="480" w:lineRule="auto"/>
+      </w:pPr>
+      <w:r>
+        <w:t>Autenticación: GSSAPI, SSPI, LDAP, SCRAM-SHA-256, certificado y más</w:t>
+      </w:r>
+    </w:p>
+    <w:p>
+      <w:pPr>
+        <w:pStyle w:val="Prrafodelista"/>
+        <w:numPr>
+          <w:ilvl w:val="0"/>
+          <w:numId w:val="30"/>
+        </w:numPr>
+        <w:spacing w:line="480" w:lineRule="auto"/>
+      </w:pPr>
+      <w:r>
+        <w:t>Robusto sistema de control de acceso</w:t>
+      </w:r>
+    </w:p>
+    <w:p>
+      <w:pPr>
+        <w:pStyle w:val="Prrafodelista"/>
+        <w:numPr>
+          <w:ilvl w:val="0"/>
+          <w:numId w:val="30"/>
+        </w:numPr>
+        <w:spacing w:line="480" w:lineRule="auto"/>
+      </w:pPr>
+      <w:r>
+        <w:t>Seguridad a nivel de columna y fila</w:t>
+      </w:r>
+    </w:p>
+    <w:p>
+      <w:pPr>
+        <w:pStyle w:val="Prrafodelista"/>
+        <w:numPr>
+          <w:ilvl w:val="0"/>
+          <w:numId w:val="30"/>
+        </w:numPr>
+        <w:spacing w:line="480" w:lineRule="auto"/>
+      </w:pPr>
+      <w:r>
+        <w:t xml:space="preserve">Autenticación </w:t>
+      </w:r>
+      <w:proofErr w:type="spellStart"/>
+      <w:r>
+        <w:t>multifactor</w:t>
+      </w:r>
+      <w:proofErr w:type="spellEnd"/>
+      <w:r>
+        <w:t xml:space="preserve"> con certificados y un método adicional</w:t>
+      </w:r>
+    </w:p>
+    <w:p>
+      <w:pPr>
+        <w:pStyle w:val="Ttulo4"/>
+        <w:spacing w:line="480" w:lineRule="auto"/>
+      </w:pPr>
+      <w:r>
+        <w:t>Extensibilidad</w:t>
+      </w:r>
+    </w:p>
+    <w:p>
+      <w:pPr>
+        <w:pStyle w:val="Prrafodelista"/>
+        <w:numPr>
+          <w:ilvl w:val="0"/>
+          <w:numId w:val="31"/>
+        </w:numPr>
+        <w:spacing w:line="480" w:lineRule="auto"/>
+      </w:pPr>
+      <w:r>
+        <w:t>Funciones y procedimientos almacenados</w:t>
+      </w:r>
+    </w:p>
+    <w:p>
+      <w:pPr>
+        <w:pStyle w:val="Prrafodelista"/>
+        <w:numPr>
+          <w:ilvl w:val="0"/>
+          <w:numId w:val="31"/>
+        </w:numPr>
+        <w:spacing w:line="480" w:lineRule="auto"/>
+      </w:pPr>
+      <w:r>
+        <w:t>Lenguajes procedimentales: PL/</w:t>
+      </w:r>
+      <w:proofErr w:type="spellStart"/>
+      <w:r>
+        <w:t>pgSQL</w:t>
+      </w:r>
+      <w:proofErr w:type="spellEnd"/>
+      <w:r>
+        <w:t xml:space="preserve">, Perl, Python y </w:t>
+      </w:r>
+      <w:proofErr w:type="spellStart"/>
+      <w:r>
+        <w:t>Tcl</w:t>
+      </w:r>
+      <w:proofErr w:type="spellEnd"/>
+      <w:r>
+        <w:t xml:space="preserve">. Hay otros lenguajes disponibles a través de extensiones, por ejemplo, Java, JavaScript (V8), R, </w:t>
+      </w:r>
+      <w:proofErr w:type="spellStart"/>
+      <w:r>
+        <w:t>Lua</w:t>
+      </w:r>
+      <w:proofErr w:type="spellEnd"/>
+      <w:r>
+        <w:t xml:space="preserve"> y </w:t>
+      </w:r>
+      <w:proofErr w:type="spellStart"/>
+      <w:r>
+        <w:t>Rust</w:t>
+      </w:r>
+      <w:proofErr w:type="spellEnd"/>
+    </w:p>
+    <w:p>
+      <w:pPr>
+        <w:pStyle w:val="Prrafodelista"/>
+        <w:numPr>
+          <w:ilvl w:val="0"/>
+          <w:numId w:val="31"/>
+        </w:numPr>
+        <w:spacing w:line="480" w:lineRule="auto"/>
+      </w:pPr>
+      <w:r>
+        <w:t>Constructores SQL/JSON y expresiones de ruta de acceso</w:t>
+      </w:r>
+    </w:p>
+    <w:p>
+      <w:pPr>
+        <w:pStyle w:val="Prrafodelista"/>
+        <w:numPr>
+          <w:ilvl w:val="0"/>
+          <w:numId w:val="31"/>
+        </w:numPr>
+        <w:spacing w:line="480" w:lineRule="auto"/>
+      </w:pPr>
+      <w:r>
+        <w:t>Contenedores de datos externos: conéctese a otras bases de datos o flujos con una interfaz SQL</w:t>
+      </w:r>
+      <w:r>
+        <w:t xml:space="preserve"> </w:t>
+      </w:r>
+      <w:r>
+        <w:t>estándar</w:t>
+      </w:r>
+    </w:p>
+    <w:p>
+      <w:pPr>
+        <w:pStyle w:val="Prrafodelista"/>
+        <w:numPr>
+          <w:ilvl w:val="0"/>
+          <w:numId w:val="31"/>
+        </w:numPr>
+        <w:spacing w:line="480" w:lineRule="auto"/>
+      </w:pPr>
+      <w:r>
+        <w:t>Interfaz de almacenamiento personalizable para tablas</w:t>
+      </w:r>
+    </w:p>
+    <w:p>
+      <w:pPr>
+        <w:pStyle w:val="Prrafodelista"/>
+        <w:numPr>
+          <w:ilvl w:val="0"/>
+          <w:numId w:val="31"/>
+        </w:numPr>
+        <w:spacing w:line="480" w:lineRule="auto"/>
+      </w:pPr>
+      <w:r>
+        <w:t xml:space="preserve">Muchas extensiones que proporcionan funcionalidad adicional, incluyendo </w:t>
+      </w:r>
+      <w:proofErr w:type="spellStart"/>
+      <w:r>
+        <w:t>PostGIS</w:t>
+      </w:r>
+      <w:proofErr w:type="spellEnd"/>
+    </w:p>
+    <w:p>
+      <w:pPr>
+        <w:pStyle w:val="Ttulo4"/>
+        <w:spacing w:line="480" w:lineRule="auto"/>
+      </w:pPr>
+      <w:r>
+        <w:t>Internacionalización, Búsqueda de texto</w:t>
+      </w:r>
+    </w:p>
+    <w:p>
+      <w:pPr>
+        <w:pStyle w:val="Prrafodelista"/>
+        <w:numPr>
+          <w:ilvl w:val="0"/>
+          <w:numId w:val="32"/>
+        </w:numPr>
+        <w:spacing w:line="480" w:lineRule="auto"/>
+      </w:pPr>
+      <w:r>
+        <w:t>Compatibilidad con conjuntos de caracteres internacionales, por ejemplo, a través de intercalaciones de ICU</w:t>
+      </w:r>
+    </w:p>
+    <w:p>
+      <w:pPr>
+        <w:pStyle w:val="Prrafodelista"/>
+        <w:numPr>
+          <w:ilvl w:val="0"/>
+          <w:numId w:val="32"/>
+        </w:numPr>
+        <w:spacing w:line="480" w:lineRule="auto"/>
+      </w:pPr>
+      <w:r>
+        <w:lastRenderedPageBreak/>
+        <w:t>Intercalaciones que no distinguen entre mayúsculas y minúsculas ni acentos</w:t>
+      </w:r>
+    </w:p>
+    <w:p>
+      <w:pPr>
+        <w:pStyle w:val="Prrafodelista"/>
+        <w:numPr>
+          <w:ilvl w:val="0"/>
+          <w:numId w:val="32"/>
+        </w:numPr>
+        <w:spacing w:line="480" w:lineRule="auto"/>
+      </w:pPr>
+      <w:r>
+        <w:t>Búsqueda de texto completo</w:t>
+      </w:r>
+    </w:p>
+    <w:p>
+      <w:pPr>
+        <w:spacing w:line="480" w:lineRule="auto"/>
+        <w:rPr>
+          <w:kern w:val="0"/>
+          <w14:ligatures w14:val="none"/>
+        </w:rPr>
+      </w:pPr>
+      <w:sdt>
+        <w:sdtPr>
+          <w:rPr>
+            <w:kern w:val="0"/>
+            <w14:ligatures w14:val="none"/>
+          </w:rPr>
+          <w:id w:val="-1377698709"/>
+          <w:citation/>
+        </w:sdtPr>
+        <w:sdtContent>
+          <w:r>
+            <w:rPr>
+              <w:kern w:val="0"/>
+              <w14:ligatures w14:val="none"/>
+            </w:rPr>
+            <w:fldChar w:fldCharType="begin"/>
+          </w:r>
+          <w:r>
+            <w:rPr>
+              <w:kern w:val="0"/>
+              <w14:ligatures w14:val="none"/>
+            </w:rPr>
+            <w:instrText xml:space="preserve"> CITATION ElG24 \l 21514 </w:instrText>
+          </w:r>
+          <w:r>
+            <w:rPr>
+              <w:kern w:val="0"/>
+              <w14:ligatures w14:val="none"/>
+            </w:rPr>
+            <w:fldChar w:fldCharType="separate"/>
+          </w:r>
+          <w:r>
+            <w:rPr>
+              <w:kern w:val="0"/>
+              <w14:ligatures w14:val="none"/>
+            </w:rPr>
+            <w:t>(PostgreSQL, 2024)</w:t>
+          </w:r>
+          <w:r>
+            <w:rPr>
+              <w:kern w:val="0"/>
+              <w14:ligatures w14:val="none"/>
+            </w:rPr>
+            <w:fldChar w:fldCharType="end"/>
+          </w:r>
+        </w:sdtContent>
+      </w:sdt>
+    </w:p>
+    <w:p>
+      <w:pPr>
+        <w:pStyle w:val="Ttulo2"/>
+        <w:spacing w:line="240" w:lineRule="auto"/>
+        <w:rPr>
+          <w:lang w:val="es-US"/>
+        </w:rPr>
+      </w:pPr>
+      <w:r>
+        <w:rPr>
+          <w:lang w:val="es-US"/>
+        </w:rPr>
+        <w:t>Breve historia de PostgreSQL</w:t>
+      </w:r>
+    </w:p>
+    <w:p>
+      <w:pPr>
+        <w:spacing w:line="480" w:lineRule="auto"/>
+        <w:ind w:firstLine="566"/>
+      </w:pPr>
+      <w:r>
+        <w:t>El sistema de gestión de bases de datos relacionales de objetos, ahora conocido como PostgreSQL, se deriva del paquete POSTGRES escrito en la Universidad de California en Berkeley. Con décadas de desarrollo a sus espaldas, PostgreSQL es ahora la base de datos de código abierto más avanzada disponible en cualquier lugar.</w:t>
+      </w:r>
+    </w:p>
+    <w:p>
+      <w:pPr>
+        <w:pStyle w:val="Ttulo2"/>
+        <w:rPr>
+          <w:lang w:val="es-US"/>
+        </w:rPr>
+      </w:pPr>
+      <w:r>
+        <w:rPr>
+          <w:lang w:val="es-US"/>
+        </w:rPr>
+        <w:t xml:space="preserve">El proyecto POSTGRES de Berkeley </w:t>
+      </w:r>
+    </w:p>
+    <w:p>
+      <w:pPr>
+        <w:spacing w:line="480" w:lineRule="auto"/>
+        <w:ind w:firstLine="710"/>
+      </w:pPr>
+      <w:r>
+        <w:t xml:space="preserve">El proyecto POSTGRES, dirigido por el profesor Michael </w:t>
+      </w:r>
+      <w:proofErr w:type="spellStart"/>
+      <w:r>
+        <w:t>Stonebraker</w:t>
+      </w:r>
+      <w:proofErr w:type="spellEnd"/>
+      <w:r>
+        <w:t>, fue patrocinado por la Agencia de Proyectos de Investigación Avanzada de Defensa (DARPA), la Oficina de Investigación del Ejército (ARO), la Fundación Nacional de Ciencias (NSF) y ESL, Inc. La implementación de POSTGRES comenzó en 1986. Los conceptos iniciales del sistema se presentaron en [ston86] y la definición del modelo de datos inicial apareció en [rowe87]. El diseño del sistema de reglas en ese momento fue descrito en [ston87a]. La lógica y la arquitectura del administrador de almacenamiento se detallaron en [ston87b].</w:t>
+      </w:r>
+    </w:p>
+    <w:p>
+      <w:pPr>
+        <w:spacing w:line="480" w:lineRule="auto"/>
+        <w:ind w:firstLine="710"/>
+      </w:pPr>
+      <w:r>
+        <w:t>POSTGRES ha sufrido varios lanzamientos importantes desde entonces. El primer sistema "</w:t>
+      </w:r>
+      <w:proofErr w:type="spellStart"/>
+      <w:r>
+        <w:t>demoware</w:t>
+      </w:r>
+      <w:proofErr w:type="spellEnd"/>
+      <w:r>
+        <w:t xml:space="preserve">" entró en funcionamiento en 1987 y se mostró en la Conferencia ACM-SIGMOD de 1988. La versión 1, descrita en [ston90a], fue lanzada a unos pocos usuarios externos en junio de 1989. En respuesta a una crítica del primer sistema de reglas ([ston89]), el sistema de reglas fue rediseñado ([ston90b]), y la versión 2 fue lanzada en junio de 1990 con el nuevo sistema de reglas. La versión 3 apareció en 1991 y agregó soporte para múltiples administradores de </w:t>
+      </w:r>
+      <w:r>
+        <w:lastRenderedPageBreak/>
+        <w:t>almacenamiento, un ejecutor de consultas mejorado y un sistema de reglas reescrito. En su mayor parte, las versiones posteriores hasta Postgres95 (ver más abajo) se centraron en la portabilidad y la confiabilidad.</w:t>
+      </w:r>
+    </w:p>
+    <w:p>
+      <w:pPr>
+        <w:spacing w:line="480" w:lineRule="auto"/>
+        <w:ind w:firstLine="710"/>
+      </w:pPr>
+      <w:r>
+        <w:t>POSTGRES se ha utilizado para implementar muchas aplicaciones diferentes de investigación y producción. Estos incluyen: un sistema de análisis de datos financieros, un paquete de monitoreo del rendimiento del motor a reacción, una base de datos de seguimiento de asteroides, una base de datos de información médica y varios sistemas de información geográfica. POSTGRES también se ha utilizado como herramienta educativa en varias universidades. Finalmente, Illustra Information Technologies (más tarde fusionada con Informix, que ahora es propiedad de IBM) recogió el código y lo comercializó. A finales de 1992, POSTGRES se convirtió en el principal gestor de datos para el proyecto de computación científica Sequoia 2000.</w:t>
+      </w:r>
+    </w:p>
+    <w:p>
+      <w:pPr>
+        <w:spacing w:line="480" w:lineRule="auto"/>
+        <w:ind w:firstLine="710"/>
+      </w:pPr>
+      <w:r>
+        <w:t>El tamaño de la comunidad de usuarios externos casi se duplicó en 1993. Se hizo cada vez más evidente que el mantenimiento del código y el soporte del prototipo estaba ocupando grandes cantidades de tiempo que deberían haberse dedicado a la investigación de bases de datos. En un esfuerzo por reducir esta carga de soporte, el proyecto Berkeley POSTGRES finalizó oficialmente con la versión 4.2.</w:t>
+      </w:r>
+    </w:p>
+    <w:p>
+      <w:pPr>
+        <w:pStyle w:val="Ttulo2"/>
+        <w:rPr>
+          <w:lang w:val="es-US"/>
+        </w:rPr>
+      </w:pPr>
+      <w:r>
+        <w:rPr>
+          <w:lang w:val="es-US"/>
+        </w:rPr>
+        <w:t xml:space="preserve">Postgres95 </w:t>
+      </w:r>
+    </w:p>
+    <w:p>
+      <w:pPr>
+        <w:spacing w:line="480" w:lineRule="auto"/>
+        <w:ind w:firstLine="566"/>
+      </w:pPr>
+      <w:r>
+        <w:t xml:space="preserve">En 1994, Andrew </w:t>
+      </w:r>
+      <w:proofErr w:type="spellStart"/>
+      <w:r>
+        <w:t>Yu</w:t>
+      </w:r>
+      <w:proofErr w:type="spellEnd"/>
+      <w:r>
+        <w:t xml:space="preserve"> y </w:t>
+      </w:r>
+      <w:proofErr w:type="spellStart"/>
+      <w:r>
+        <w:t>Jolly</w:t>
+      </w:r>
+      <w:proofErr w:type="spellEnd"/>
+      <w:r>
+        <w:t xml:space="preserve"> Chen añadieron un intérprete de lenguaje SQL a POSTGRES. Bajo un nuevo nombre, Postgres95 fue lanzado posteriormente a la web para encontrar su propio camino en el mundo como un descendiente de código abierto del código original de POSTGRES Berkeley.</w:t>
+      </w:r>
+    </w:p>
+    <w:p>
+      <w:pPr>
+        <w:spacing w:line="480" w:lineRule="auto"/>
+        <w:ind w:firstLine="566"/>
+      </w:pPr>
+      <w:r>
+        <w:lastRenderedPageBreak/>
+        <w:t xml:space="preserve">El código Postgres95 era completamente ANSI C y se había recortado su tamaño en un 25%. Muchos cambios internos mejoraron el rendimiento y la capacidad de mantenimiento. La versión 1.0.x de Postgres95 se ejecutó entre un 30 y un 50 % más rápido en Wisconsin </w:t>
+      </w:r>
+      <w:proofErr w:type="spellStart"/>
+      <w:r>
+        <w:t>Benchmark</w:t>
+      </w:r>
+      <w:proofErr w:type="spellEnd"/>
+      <w:r>
+        <w:t xml:space="preserve"> en comparación con POSTGRES, versión 4.2. Aparte de las correcciones de errores, las siguientes fueron las principales mejoras:</w:t>
+      </w:r>
+    </w:p>
+    <w:p>
+      <w:pPr>
+        <w:pStyle w:val="Prrafodelista"/>
+        <w:numPr>
+          <w:ilvl w:val="0"/>
+          <w:numId w:val="33"/>
+        </w:numPr>
+        <w:spacing w:line="480" w:lineRule="auto"/>
+      </w:pPr>
+      <w:r>
+        <w:t xml:space="preserve">El lenguaje de consulta </w:t>
+      </w:r>
+      <w:proofErr w:type="spellStart"/>
+      <w:r>
+        <w:t>PostQUEL</w:t>
+      </w:r>
+      <w:proofErr w:type="spellEnd"/>
+      <w:r>
+        <w:t xml:space="preserve"> fue reemplazado por SQL (implementado en el servidor). (La biblioteca de interfaz </w:t>
+      </w:r>
+      <w:proofErr w:type="spellStart"/>
+      <w:r>
+        <w:t>libpq</w:t>
+      </w:r>
+      <w:proofErr w:type="spellEnd"/>
+      <w:r>
+        <w:t xml:space="preserve"> lleva el nombre de </w:t>
+      </w:r>
+      <w:proofErr w:type="spellStart"/>
+      <w:r>
+        <w:t>PostQUEL</w:t>
+      </w:r>
+      <w:proofErr w:type="spellEnd"/>
+      <w:r>
+        <w:t>). Las subconsultas no eran compatibles hasta PostgreSQL (ver más abajo), pero podían ser imitadas en Postgres95 con funciones SQL definidas por el usuario. Se volvieron a implementar las funciones agregadas. También se agregó soporte para la cláusula de consulta</w:t>
+      </w:r>
+      <w:r>
+        <w:t xml:space="preserve"> </w:t>
+      </w:r>
+      <w:r>
+        <w:t>GROUP BY</w:t>
+      </w:r>
+    </w:p>
+    <w:p>
+      <w:pPr>
+        <w:pStyle w:val="Prrafodelista"/>
+        <w:numPr>
+          <w:ilvl w:val="0"/>
+          <w:numId w:val="33"/>
+        </w:numPr>
+        <w:spacing w:line="480" w:lineRule="auto"/>
+      </w:pPr>
+      <w:r>
+        <w:t>Se proporcionó un nuevo programa (</w:t>
+      </w:r>
+      <w:proofErr w:type="spellStart"/>
+      <w:r>
+        <w:t>psql</w:t>
+      </w:r>
+      <w:proofErr w:type="spellEnd"/>
+      <w:r>
+        <w:t xml:space="preserve">) para consultas SQL interactivas, que utilizaba GNU </w:t>
+      </w:r>
+      <w:proofErr w:type="spellStart"/>
+      <w:r>
+        <w:t>Readline</w:t>
+      </w:r>
+      <w:proofErr w:type="spellEnd"/>
+      <w:r>
+        <w:t>. Esto reemplazó en gran medida al antiguo programa de monitores.</w:t>
+      </w:r>
+    </w:p>
+    <w:p>
+      <w:pPr>
+        <w:pStyle w:val="Prrafodelista"/>
+        <w:numPr>
+          <w:ilvl w:val="0"/>
+          <w:numId w:val="33"/>
+        </w:numPr>
+        <w:spacing w:line="480" w:lineRule="auto"/>
+      </w:pPr>
+      <w:r>
+        <w:t xml:space="preserve">Una nueva biblioteca </w:t>
+      </w:r>
+      <w:proofErr w:type="spellStart"/>
+      <w:r>
+        <w:t>front-end</w:t>
+      </w:r>
+      <w:proofErr w:type="spellEnd"/>
+      <w:r>
+        <w:t xml:space="preserve">, , admite clientes basados en </w:t>
+      </w:r>
+      <w:proofErr w:type="spellStart"/>
+      <w:r>
+        <w:t>Tcl</w:t>
+      </w:r>
+      <w:proofErr w:type="spellEnd"/>
+      <w:r>
+        <w:t xml:space="preserve">. Un </w:t>
+      </w:r>
+      <w:proofErr w:type="spellStart"/>
+      <w:r>
+        <w:t>shell</w:t>
+      </w:r>
+      <w:proofErr w:type="spellEnd"/>
+      <w:r>
+        <w:t xml:space="preserve"> de ejemplo, , proporcionó nuevos comandos </w:t>
+      </w:r>
+      <w:proofErr w:type="spellStart"/>
+      <w:r>
+        <w:t>Tcl</w:t>
+      </w:r>
+      <w:proofErr w:type="spellEnd"/>
+      <w:r>
+        <w:t xml:space="preserve"> para interconectar los programas </w:t>
+      </w:r>
+      <w:proofErr w:type="spellStart"/>
+      <w:r>
+        <w:t>Tcl</w:t>
+      </w:r>
+      <w:proofErr w:type="spellEnd"/>
+      <w:r>
+        <w:t xml:space="preserve"> con el servidor Postgres95.libpgtclpgtclsh</w:t>
+      </w:r>
+    </w:p>
+    <w:p>
+      <w:pPr>
+        <w:pStyle w:val="Prrafodelista"/>
+        <w:numPr>
+          <w:ilvl w:val="0"/>
+          <w:numId w:val="33"/>
+        </w:numPr>
+        <w:spacing w:line="480" w:lineRule="auto"/>
+      </w:pPr>
+      <w:r>
+        <w:t>Se revisó la interfaz de objetos grandes. La inversión de objetos grandes era el único mecanismo para almacenar objetos grandes. (Se ha eliminado el sistema de archivos de inversión).</w:t>
+      </w:r>
+    </w:p>
+    <w:p>
+      <w:pPr>
+        <w:pStyle w:val="Prrafodelista"/>
+        <w:numPr>
+          <w:ilvl w:val="0"/>
+          <w:numId w:val="33"/>
+        </w:numPr>
+        <w:spacing w:line="480" w:lineRule="auto"/>
+      </w:pPr>
+      <w:r>
+        <w:t>Se ha eliminado el sistema de reglas de nivel de instancia. Las reglas seguían estando disponibles como reglas de reescritura.</w:t>
+      </w:r>
+    </w:p>
+    <w:p>
+      <w:pPr>
+        <w:pStyle w:val="Prrafodelista"/>
+        <w:numPr>
+          <w:ilvl w:val="0"/>
+          <w:numId w:val="33"/>
+        </w:numPr>
+        <w:spacing w:line="480" w:lineRule="auto"/>
+      </w:pPr>
+      <w:r>
+        <w:t>Con el código fuente se distribuyó un breve tutorial que introducía las características regulares de SQL, así como las de Postgres95</w:t>
+      </w:r>
+    </w:p>
+    <w:p>
+      <w:pPr>
+        <w:pStyle w:val="Prrafodelista"/>
+        <w:numPr>
+          <w:ilvl w:val="0"/>
+          <w:numId w:val="33"/>
+        </w:numPr>
+        <w:spacing w:line="480" w:lineRule="auto"/>
+      </w:pPr>
+      <w:r>
+        <w:lastRenderedPageBreak/>
+        <w:t xml:space="preserve">Se utilizó GNU </w:t>
+      </w:r>
+      <w:proofErr w:type="spellStart"/>
+      <w:r>
+        <w:t>make</w:t>
+      </w:r>
+      <w:proofErr w:type="spellEnd"/>
+      <w:r>
+        <w:t xml:space="preserve"> (en lugar de BSD </w:t>
+      </w:r>
+      <w:proofErr w:type="spellStart"/>
+      <w:r>
+        <w:t>make</w:t>
+      </w:r>
+      <w:proofErr w:type="spellEnd"/>
+      <w:r>
+        <w:t>) para la compilación. Además, Postgres95 se podía compilar con un GCC sin parches (se corrigió la alineación de datos de los dobles).</w:t>
+      </w:r>
+    </w:p>
+    <w:p>
+      <w:pPr>
+        <w:pStyle w:val="Ttulo2"/>
+        <w:rPr>
+          <w:lang w:val="es-US"/>
+        </w:rPr>
+      </w:pPr>
+      <w:r>
+        <w:rPr>
+          <w:lang w:val="es-US"/>
+        </w:rPr>
+        <w:t xml:space="preserve">PostgreSQL </w:t>
+      </w:r>
+    </w:p>
+    <w:p>
+      <w:pPr>
+        <w:spacing w:line="480" w:lineRule="auto"/>
+        <w:ind w:firstLine="566"/>
+      </w:pPr>
+      <w:r>
+        <w:t>En 1996, quedó claro que el nombre "Postgres95" no resistiría la prueba del tiempo. Elegimos un nuevo nombre, PostgreSQL, para reflejar la relación entre el POSTGRES original y las versiones más recientes con capacidad SQL. Al mismo tiempo, establecimos la numeración de la versión para que comience en 6.0, volviendo a colocar los números en la secuencia originalmente iniciada por el proyecto POSTGRES de Berkeley.</w:t>
+      </w:r>
+    </w:p>
+    <w:p>
+      <w:pPr>
+        <w:spacing w:line="480" w:lineRule="auto"/>
+        <w:ind w:firstLine="566"/>
+      </w:pPr>
+      <w:r>
+        <w:t>Mucha gente sigue refiriéndose a PostgreSQL como "</w:t>
+      </w:r>
+      <w:proofErr w:type="spellStart"/>
+      <w:r>
+        <w:t>Postgres</w:t>
+      </w:r>
+      <w:proofErr w:type="spellEnd"/>
+      <w:r>
+        <w:t>" (ahora rara vez en mayúsculas) debido a la tradición o porque es más fácil de pronunciar. Este uso es ampliamente aceptado como apodo o alias.</w:t>
+      </w:r>
+    </w:p>
+    <w:p>
+      <w:pPr>
+        <w:spacing w:line="480" w:lineRule="auto"/>
+        <w:ind w:firstLine="566"/>
+      </w:pPr>
+      <w:r>
+        <w:t>Durante el desarrollo de Postgres95, el énfasis estuvo en identificar y comprender los problemas existentes en el código del servidor. Con PostgreSQL, el énfasis se ha desplazado hacia el aumento de características y capacidades, aunque el trabajo continúa en todas las áreas.</w:t>
+      </w:r>
+    </w:p>
+    <w:p>
+      <w:pPr>
+        <w:spacing w:line="480" w:lineRule="auto"/>
+        <w:ind w:firstLine="566"/>
+      </w:pPr>
+      <w:r>
+        <w:t>Los detalles sobre lo que ha sucedido en PostgreSQL desde entonces se pueden encontrar en el Apéndice E.</w:t>
+      </w:r>
     </w:p>
     <w:sectPr>
       <w:headerReference w:type="default" r:id="rId11"/>
@@ -2274,7 +3628,7 @@
         <v:path o:extrusionok="f" gradientshapeok="t" o:connecttype="rect"/>
         <o:lock v:ext="edit" aspectratio="t"/>
       </v:shapetype>
-      <v:shape id="_x0000_i1207" type="#_x0000_t75" style="width:11.45pt;height:11.45pt" o:bullet="t">
+      <v:shape id="_x0000_i1163" type="#_x0000_t75" style="width:11.45pt;height:11.45pt" o:bullet="t">
         <v:imagedata r:id="rId1" o:title="mso6008"/>
       </v:shape>
     </w:pict>
@@ -2759,6 +4113,119 @@
     </w:lvl>
   </w:abstractNum>
   <w:abstractNum w:abstractNumId="4" w15:restartNumberingAfterBreak="0">
+    <w:nsid w:val="0CAE1EB9"/>
+    <w:multiLevelType w:val="hybridMultilevel"/>
+    <w:tmpl w:val="BB3A19F6"/>
+    <w:lvl w:ilvl="0" w:tplc="580A0001">
+      <w:start w:val="1"/>
+      <w:numFmt w:val="bullet"/>
+      <w:lvlText w:val=""/>
+      <w:lvlJc w:val="left"/>
+      <w:pPr>
+        <w:ind w:left="720" w:hanging="360"/>
+      </w:pPr>
+      <w:rPr>
+        <w:rFonts w:ascii="Symbol" w:hAnsi="Symbol" w:hint="default"/>
+      </w:rPr>
+    </w:lvl>
+    <w:lvl w:ilvl="1" w:tplc="580A0003" w:tentative="1">
+      <w:start w:val="1"/>
+      <w:numFmt w:val="bullet"/>
+      <w:lvlText w:val="o"/>
+      <w:lvlJc w:val="left"/>
+      <w:pPr>
+        <w:ind w:left="1440" w:hanging="360"/>
+      </w:pPr>
+      <w:rPr>
+        <w:rFonts w:ascii="Courier New" w:hAnsi="Courier New" w:cs="Courier New" w:hint="default"/>
+      </w:rPr>
+    </w:lvl>
+    <w:lvl w:ilvl="2" w:tplc="580A0005" w:tentative="1">
+      <w:start w:val="1"/>
+      <w:numFmt w:val="bullet"/>
+      <w:lvlText w:val=""/>
+      <w:lvlJc w:val="left"/>
+      <w:pPr>
+        <w:ind w:left="2160" w:hanging="360"/>
+      </w:pPr>
+      <w:rPr>
+        <w:rFonts w:ascii="Wingdings" w:hAnsi="Wingdings" w:hint="default"/>
+      </w:rPr>
+    </w:lvl>
+    <w:lvl w:ilvl="3" w:tplc="580A0001" w:tentative="1">
+      <w:start w:val="1"/>
+      <w:numFmt w:val="bullet"/>
+      <w:lvlText w:val=""/>
+      <w:lvlJc w:val="left"/>
+      <w:pPr>
+        <w:ind w:left="2880" w:hanging="360"/>
+      </w:pPr>
+      <w:rPr>
+        <w:rFonts w:ascii="Symbol" w:hAnsi="Symbol" w:hint="default"/>
+      </w:rPr>
+    </w:lvl>
+    <w:lvl w:ilvl="4" w:tplc="580A0003" w:tentative="1">
+      <w:start w:val="1"/>
+      <w:numFmt w:val="bullet"/>
+      <w:lvlText w:val="o"/>
+      <w:lvlJc w:val="left"/>
+      <w:pPr>
+        <w:ind w:left="3600" w:hanging="360"/>
+      </w:pPr>
+      <w:rPr>
+        <w:rFonts w:ascii="Courier New" w:hAnsi="Courier New" w:cs="Courier New" w:hint="default"/>
+      </w:rPr>
+    </w:lvl>
+    <w:lvl w:ilvl="5" w:tplc="580A0005" w:tentative="1">
+      <w:start w:val="1"/>
+      <w:numFmt w:val="bullet"/>
+      <w:lvlText w:val=""/>
+      <w:lvlJc w:val="left"/>
+      <w:pPr>
+        <w:ind w:left="4320" w:hanging="360"/>
+      </w:pPr>
+      <w:rPr>
+        <w:rFonts w:ascii="Wingdings" w:hAnsi="Wingdings" w:hint="default"/>
+      </w:rPr>
+    </w:lvl>
+    <w:lvl w:ilvl="6" w:tplc="580A0001" w:tentative="1">
+      <w:start w:val="1"/>
+      <w:numFmt w:val="bullet"/>
+      <w:lvlText w:val=""/>
+      <w:lvlJc w:val="left"/>
+      <w:pPr>
+        <w:ind w:left="5040" w:hanging="360"/>
+      </w:pPr>
+      <w:rPr>
+        <w:rFonts w:ascii="Symbol" w:hAnsi="Symbol" w:hint="default"/>
+      </w:rPr>
+    </w:lvl>
+    <w:lvl w:ilvl="7" w:tplc="580A0003" w:tentative="1">
+      <w:start w:val="1"/>
+      <w:numFmt w:val="bullet"/>
+      <w:lvlText w:val="o"/>
+      <w:lvlJc w:val="left"/>
+      <w:pPr>
+        <w:ind w:left="5760" w:hanging="360"/>
+      </w:pPr>
+      <w:rPr>
+        <w:rFonts w:ascii="Courier New" w:hAnsi="Courier New" w:cs="Courier New" w:hint="default"/>
+      </w:rPr>
+    </w:lvl>
+    <w:lvl w:ilvl="8" w:tplc="580A0005" w:tentative="1">
+      <w:start w:val="1"/>
+      <w:numFmt w:val="bullet"/>
+      <w:lvlText w:val=""/>
+      <w:lvlJc w:val="left"/>
+      <w:pPr>
+        <w:ind w:left="6480" w:hanging="360"/>
+      </w:pPr>
+      <w:rPr>
+        <w:rFonts w:ascii="Wingdings" w:hAnsi="Wingdings" w:hint="default"/>
+      </w:rPr>
+    </w:lvl>
+  </w:abstractNum>
+  <w:abstractNum w:abstractNumId="5" w15:restartNumberingAfterBreak="0">
     <w:nsid w:val="1BDD1D3E"/>
     <w:multiLevelType w:val="hybridMultilevel"/>
     <w:tmpl w:val="2F4E2872"/>
@@ -2872,7 +4339,7 @@
       </w:rPr>
     </w:lvl>
   </w:abstractNum>
-  <w:abstractNum w:abstractNumId="5" w15:restartNumberingAfterBreak="0">
+  <w:abstractNum w:abstractNumId="6" w15:restartNumberingAfterBreak="0">
     <w:nsid w:val="1C581DCF"/>
     <w:multiLevelType w:val="hybridMultilevel"/>
     <w:tmpl w:val="735AC5C4"/>
@@ -2986,7 +4453,7 @@
       </w:rPr>
     </w:lvl>
   </w:abstractNum>
-  <w:abstractNum w:abstractNumId="6" w15:restartNumberingAfterBreak="0">
+  <w:abstractNum w:abstractNumId="7" w15:restartNumberingAfterBreak="0">
     <w:nsid w:val="211A259F"/>
     <w:multiLevelType w:val="hybridMultilevel"/>
     <w:tmpl w:val="CFB052F8"/>
@@ -3075,7 +4542,7 @@
       </w:pPr>
     </w:lvl>
   </w:abstractNum>
-  <w:abstractNum w:abstractNumId="7" w15:restartNumberingAfterBreak="0">
+  <w:abstractNum w:abstractNumId="8" w15:restartNumberingAfterBreak="0">
     <w:nsid w:val="22C942D1"/>
     <w:multiLevelType w:val="hybridMultilevel"/>
     <w:tmpl w:val="07F0CB12"/>
@@ -3164,7 +4631,7 @@
       </w:pPr>
     </w:lvl>
   </w:abstractNum>
-  <w:abstractNum w:abstractNumId="8" w15:restartNumberingAfterBreak="0">
+  <w:abstractNum w:abstractNumId="9" w15:restartNumberingAfterBreak="0">
     <w:nsid w:val="252A7263"/>
     <w:multiLevelType w:val="hybridMultilevel"/>
     <w:tmpl w:val="21926814"/>
@@ -3277,7 +4744,7 @@
       </w:rPr>
     </w:lvl>
   </w:abstractNum>
-  <w:abstractNum w:abstractNumId="9" w15:restartNumberingAfterBreak="0">
+  <w:abstractNum w:abstractNumId="10" w15:restartNumberingAfterBreak="0">
     <w:nsid w:val="25A437E8"/>
     <w:multiLevelType w:val="hybridMultilevel"/>
     <w:tmpl w:val="ADDC68A0"/>
@@ -3366,7 +4833,7 @@
       </w:pPr>
     </w:lvl>
   </w:abstractNum>
-  <w:abstractNum w:abstractNumId="10" w15:restartNumberingAfterBreak="0">
+  <w:abstractNum w:abstractNumId="11" w15:restartNumberingAfterBreak="0">
     <w:nsid w:val="271E65FD"/>
     <w:multiLevelType w:val="hybridMultilevel"/>
     <w:tmpl w:val="C10C8C44"/>
@@ -3455,7 +4922,233 @@
       </w:pPr>
     </w:lvl>
   </w:abstractNum>
-  <w:abstractNum w:abstractNumId="11" w15:restartNumberingAfterBreak="0">
+  <w:abstractNum w:abstractNumId="12" w15:restartNumberingAfterBreak="0">
+    <w:nsid w:val="277569D4"/>
+    <w:multiLevelType w:val="hybridMultilevel"/>
+    <w:tmpl w:val="AE28E2BC"/>
+    <w:lvl w:ilvl="0" w:tplc="580A0001">
+      <w:start w:val="1"/>
+      <w:numFmt w:val="bullet"/>
+      <w:lvlText w:val=""/>
+      <w:lvlJc w:val="left"/>
+      <w:pPr>
+        <w:ind w:left="720" w:hanging="360"/>
+      </w:pPr>
+      <w:rPr>
+        <w:rFonts w:ascii="Symbol" w:hAnsi="Symbol" w:hint="default"/>
+      </w:rPr>
+    </w:lvl>
+    <w:lvl w:ilvl="1" w:tplc="580A0003" w:tentative="1">
+      <w:start w:val="1"/>
+      <w:numFmt w:val="bullet"/>
+      <w:lvlText w:val="o"/>
+      <w:lvlJc w:val="left"/>
+      <w:pPr>
+        <w:ind w:left="1440" w:hanging="360"/>
+      </w:pPr>
+      <w:rPr>
+        <w:rFonts w:ascii="Courier New" w:hAnsi="Courier New" w:cs="Courier New" w:hint="default"/>
+      </w:rPr>
+    </w:lvl>
+    <w:lvl w:ilvl="2" w:tplc="580A0005" w:tentative="1">
+      <w:start w:val="1"/>
+      <w:numFmt w:val="bullet"/>
+      <w:lvlText w:val=""/>
+      <w:lvlJc w:val="left"/>
+      <w:pPr>
+        <w:ind w:left="2160" w:hanging="360"/>
+      </w:pPr>
+      <w:rPr>
+        <w:rFonts w:ascii="Wingdings" w:hAnsi="Wingdings" w:hint="default"/>
+      </w:rPr>
+    </w:lvl>
+    <w:lvl w:ilvl="3" w:tplc="580A0001" w:tentative="1">
+      <w:start w:val="1"/>
+      <w:numFmt w:val="bullet"/>
+      <w:lvlText w:val=""/>
+      <w:lvlJc w:val="left"/>
+      <w:pPr>
+        <w:ind w:left="2880" w:hanging="360"/>
+      </w:pPr>
+      <w:rPr>
+        <w:rFonts w:ascii="Symbol" w:hAnsi="Symbol" w:hint="default"/>
+      </w:rPr>
+    </w:lvl>
+    <w:lvl w:ilvl="4" w:tplc="580A0003" w:tentative="1">
+      <w:start w:val="1"/>
+      <w:numFmt w:val="bullet"/>
+      <w:lvlText w:val="o"/>
+      <w:lvlJc w:val="left"/>
+      <w:pPr>
+        <w:ind w:left="3600" w:hanging="360"/>
+      </w:pPr>
+      <w:rPr>
+        <w:rFonts w:ascii="Courier New" w:hAnsi="Courier New" w:cs="Courier New" w:hint="default"/>
+      </w:rPr>
+    </w:lvl>
+    <w:lvl w:ilvl="5" w:tplc="580A0005" w:tentative="1">
+      <w:start w:val="1"/>
+      <w:numFmt w:val="bullet"/>
+      <w:lvlText w:val=""/>
+      <w:lvlJc w:val="left"/>
+      <w:pPr>
+        <w:ind w:left="4320" w:hanging="360"/>
+      </w:pPr>
+      <w:rPr>
+        <w:rFonts w:ascii="Wingdings" w:hAnsi="Wingdings" w:hint="default"/>
+      </w:rPr>
+    </w:lvl>
+    <w:lvl w:ilvl="6" w:tplc="580A0001" w:tentative="1">
+      <w:start w:val="1"/>
+      <w:numFmt w:val="bullet"/>
+      <w:lvlText w:val=""/>
+      <w:lvlJc w:val="left"/>
+      <w:pPr>
+        <w:ind w:left="5040" w:hanging="360"/>
+      </w:pPr>
+      <w:rPr>
+        <w:rFonts w:ascii="Symbol" w:hAnsi="Symbol" w:hint="default"/>
+      </w:rPr>
+    </w:lvl>
+    <w:lvl w:ilvl="7" w:tplc="580A0003" w:tentative="1">
+      <w:start w:val="1"/>
+      <w:numFmt w:val="bullet"/>
+      <w:lvlText w:val="o"/>
+      <w:lvlJc w:val="left"/>
+      <w:pPr>
+        <w:ind w:left="5760" w:hanging="360"/>
+      </w:pPr>
+      <w:rPr>
+        <w:rFonts w:ascii="Courier New" w:hAnsi="Courier New" w:cs="Courier New" w:hint="default"/>
+      </w:rPr>
+    </w:lvl>
+    <w:lvl w:ilvl="8" w:tplc="580A0005" w:tentative="1">
+      <w:start w:val="1"/>
+      <w:numFmt w:val="bullet"/>
+      <w:lvlText w:val=""/>
+      <w:lvlJc w:val="left"/>
+      <w:pPr>
+        <w:ind w:left="6480" w:hanging="360"/>
+      </w:pPr>
+      <w:rPr>
+        <w:rFonts w:ascii="Wingdings" w:hAnsi="Wingdings" w:hint="default"/>
+      </w:rPr>
+    </w:lvl>
+  </w:abstractNum>
+  <w:abstractNum w:abstractNumId="13" w15:restartNumberingAfterBreak="0">
+    <w:nsid w:val="28D47DD7"/>
+    <w:multiLevelType w:val="hybridMultilevel"/>
+    <w:tmpl w:val="DC32203A"/>
+    <w:lvl w:ilvl="0" w:tplc="580A0001">
+      <w:start w:val="1"/>
+      <w:numFmt w:val="bullet"/>
+      <w:lvlText w:val=""/>
+      <w:lvlJc w:val="left"/>
+      <w:pPr>
+        <w:ind w:left="720" w:hanging="360"/>
+      </w:pPr>
+      <w:rPr>
+        <w:rFonts w:ascii="Symbol" w:hAnsi="Symbol" w:hint="default"/>
+      </w:rPr>
+    </w:lvl>
+    <w:lvl w:ilvl="1" w:tplc="580A0003" w:tentative="1">
+      <w:start w:val="1"/>
+      <w:numFmt w:val="bullet"/>
+      <w:lvlText w:val="o"/>
+      <w:lvlJc w:val="left"/>
+      <w:pPr>
+        <w:ind w:left="1440" w:hanging="360"/>
+      </w:pPr>
+      <w:rPr>
+        <w:rFonts w:ascii="Courier New" w:hAnsi="Courier New" w:cs="Courier New" w:hint="default"/>
+      </w:rPr>
+    </w:lvl>
+    <w:lvl w:ilvl="2" w:tplc="580A0005" w:tentative="1">
+      <w:start w:val="1"/>
+      <w:numFmt w:val="bullet"/>
+      <w:lvlText w:val=""/>
+      <w:lvlJc w:val="left"/>
+      <w:pPr>
+        <w:ind w:left="2160" w:hanging="360"/>
+      </w:pPr>
+      <w:rPr>
+        <w:rFonts w:ascii="Wingdings" w:hAnsi="Wingdings" w:hint="default"/>
+      </w:rPr>
+    </w:lvl>
+    <w:lvl w:ilvl="3" w:tplc="580A0001" w:tentative="1">
+      <w:start w:val="1"/>
+      <w:numFmt w:val="bullet"/>
+      <w:lvlText w:val=""/>
+      <w:lvlJc w:val="left"/>
+      <w:pPr>
+        <w:ind w:left="2880" w:hanging="360"/>
+      </w:pPr>
+      <w:rPr>
+        <w:rFonts w:ascii="Symbol" w:hAnsi="Symbol" w:hint="default"/>
+      </w:rPr>
+    </w:lvl>
+    <w:lvl w:ilvl="4" w:tplc="580A0003" w:tentative="1">
+      <w:start w:val="1"/>
+      <w:numFmt w:val="bullet"/>
+      <w:lvlText w:val="o"/>
+      <w:lvlJc w:val="left"/>
+      <w:pPr>
+        <w:ind w:left="3600" w:hanging="360"/>
+      </w:pPr>
+      <w:rPr>
+        <w:rFonts w:ascii="Courier New" w:hAnsi="Courier New" w:cs="Courier New" w:hint="default"/>
+      </w:rPr>
+    </w:lvl>
+    <w:lvl w:ilvl="5" w:tplc="580A0005" w:tentative="1">
+      <w:start w:val="1"/>
+      <w:numFmt w:val="bullet"/>
+      <w:lvlText w:val=""/>
+      <w:lvlJc w:val="left"/>
+      <w:pPr>
+        <w:ind w:left="4320" w:hanging="360"/>
+      </w:pPr>
+      <w:rPr>
+        <w:rFonts w:ascii="Wingdings" w:hAnsi="Wingdings" w:hint="default"/>
+      </w:rPr>
+    </w:lvl>
+    <w:lvl w:ilvl="6" w:tplc="580A0001" w:tentative="1">
+      <w:start w:val="1"/>
+      <w:numFmt w:val="bullet"/>
+      <w:lvlText w:val=""/>
+      <w:lvlJc w:val="left"/>
+      <w:pPr>
+        <w:ind w:left="5040" w:hanging="360"/>
+      </w:pPr>
+      <w:rPr>
+        <w:rFonts w:ascii="Symbol" w:hAnsi="Symbol" w:hint="default"/>
+      </w:rPr>
+    </w:lvl>
+    <w:lvl w:ilvl="7" w:tplc="580A0003" w:tentative="1">
+      <w:start w:val="1"/>
+      <w:numFmt w:val="bullet"/>
+      <w:lvlText w:val="o"/>
+      <w:lvlJc w:val="left"/>
+      <w:pPr>
+        <w:ind w:left="5760" w:hanging="360"/>
+      </w:pPr>
+      <w:rPr>
+        <w:rFonts w:ascii="Courier New" w:hAnsi="Courier New" w:cs="Courier New" w:hint="default"/>
+      </w:rPr>
+    </w:lvl>
+    <w:lvl w:ilvl="8" w:tplc="580A0005" w:tentative="1">
+      <w:start w:val="1"/>
+      <w:numFmt w:val="bullet"/>
+      <w:lvlText w:val=""/>
+      <w:lvlJc w:val="left"/>
+      <w:pPr>
+        <w:ind w:left="6480" w:hanging="360"/>
+      </w:pPr>
+      <w:rPr>
+        <w:rFonts w:ascii="Wingdings" w:hAnsi="Wingdings" w:hint="default"/>
+      </w:rPr>
+    </w:lvl>
+  </w:abstractNum>
+  <w:abstractNum w:abstractNumId="14" w15:restartNumberingAfterBreak="0">
     <w:nsid w:val="2A250F41"/>
     <w:multiLevelType w:val="hybridMultilevel"/>
     <w:tmpl w:val="F95498E8"/>
@@ -3544,7 +5237,120 @@
       </w:pPr>
     </w:lvl>
   </w:abstractNum>
-  <w:abstractNum w:abstractNumId="12" w15:restartNumberingAfterBreak="0">
+  <w:abstractNum w:abstractNumId="15" w15:restartNumberingAfterBreak="0">
+    <w:nsid w:val="3110659F"/>
+    <w:multiLevelType w:val="hybridMultilevel"/>
+    <w:tmpl w:val="9CF4DCFA"/>
+    <w:lvl w:ilvl="0" w:tplc="580A0001">
+      <w:start w:val="1"/>
+      <w:numFmt w:val="bullet"/>
+      <w:lvlText w:val=""/>
+      <w:lvlJc w:val="left"/>
+      <w:pPr>
+        <w:ind w:left="720" w:hanging="360"/>
+      </w:pPr>
+      <w:rPr>
+        <w:rFonts w:ascii="Symbol" w:hAnsi="Symbol" w:hint="default"/>
+      </w:rPr>
+    </w:lvl>
+    <w:lvl w:ilvl="1" w:tplc="580A0003" w:tentative="1">
+      <w:start w:val="1"/>
+      <w:numFmt w:val="bullet"/>
+      <w:lvlText w:val="o"/>
+      <w:lvlJc w:val="left"/>
+      <w:pPr>
+        <w:ind w:left="1440" w:hanging="360"/>
+      </w:pPr>
+      <w:rPr>
+        <w:rFonts w:ascii="Courier New" w:hAnsi="Courier New" w:cs="Courier New" w:hint="default"/>
+      </w:rPr>
+    </w:lvl>
+    <w:lvl w:ilvl="2" w:tplc="580A0005" w:tentative="1">
+      <w:start w:val="1"/>
+      <w:numFmt w:val="bullet"/>
+      <w:lvlText w:val=""/>
+      <w:lvlJc w:val="left"/>
+      <w:pPr>
+        <w:ind w:left="2160" w:hanging="360"/>
+      </w:pPr>
+      <w:rPr>
+        <w:rFonts w:ascii="Wingdings" w:hAnsi="Wingdings" w:hint="default"/>
+      </w:rPr>
+    </w:lvl>
+    <w:lvl w:ilvl="3" w:tplc="580A0001" w:tentative="1">
+      <w:start w:val="1"/>
+      <w:numFmt w:val="bullet"/>
+      <w:lvlText w:val=""/>
+      <w:lvlJc w:val="left"/>
+      <w:pPr>
+        <w:ind w:left="2880" w:hanging="360"/>
+      </w:pPr>
+      <w:rPr>
+        <w:rFonts w:ascii="Symbol" w:hAnsi="Symbol" w:hint="default"/>
+      </w:rPr>
+    </w:lvl>
+    <w:lvl w:ilvl="4" w:tplc="580A0003" w:tentative="1">
+      <w:start w:val="1"/>
+      <w:numFmt w:val="bullet"/>
+      <w:lvlText w:val="o"/>
+      <w:lvlJc w:val="left"/>
+      <w:pPr>
+        <w:ind w:left="3600" w:hanging="360"/>
+      </w:pPr>
+      <w:rPr>
+        <w:rFonts w:ascii="Courier New" w:hAnsi="Courier New" w:cs="Courier New" w:hint="default"/>
+      </w:rPr>
+    </w:lvl>
+    <w:lvl w:ilvl="5" w:tplc="580A0005" w:tentative="1">
+      <w:start w:val="1"/>
+      <w:numFmt w:val="bullet"/>
+      <w:lvlText w:val=""/>
+      <w:lvlJc w:val="left"/>
+      <w:pPr>
+        <w:ind w:left="4320" w:hanging="360"/>
+      </w:pPr>
+      <w:rPr>
+        <w:rFonts w:ascii="Wingdings" w:hAnsi="Wingdings" w:hint="default"/>
+      </w:rPr>
+    </w:lvl>
+    <w:lvl w:ilvl="6" w:tplc="580A0001" w:tentative="1">
+      <w:start w:val="1"/>
+      <w:numFmt w:val="bullet"/>
+      <w:lvlText w:val=""/>
+      <w:lvlJc w:val="left"/>
+      <w:pPr>
+        <w:ind w:left="5040" w:hanging="360"/>
+      </w:pPr>
+      <w:rPr>
+        <w:rFonts w:ascii="Symbol" w:hAnsi="Symbol" w:hint="default"/>
+      </w:rPr>
+    </w:lvl>
+    <w:lvl w:ilvl="7" w:tplc="580A0003" w:tentative="1">
+      <w:start w:val="1"/>
+      <w:numFmt w:val="bullet"/>
+      <w:lvlText w:val="o"/>
+      <w:lvlJc w:val="left"/>
+      <w:pPr>
+        <w:ind w:left="5760" w:hanging="360"/>
+      </w:pPr>
+      <w:rPr>
+        <w:rFonts w:ascii="Courier New" w:hAnsi="Courier New" w:cs="Courier New" w:hint="default"/>
+      </w:rPr>
+    </w:lvl>
+    <w:lvl w:ilvl="8" w:tplc="580A0005" w:tentative="1">
+      <w:start w:val="1"/>
+      <w:numFmt w:val="bullet"/>
+      <w:lvlText w:val=""/>
+      <w:lvlJc w:val="left"/>
+      <w:pPr>
+        <w:ind w:left="6480" w:hanging="360"/>
+      </w:pPr>
+      <w:rPr>
+        <w:rFonts w:ascii="Wingdings" w:hAnsi="Wingdings" w:hint="default"/>
+      </w:rPr>
+    </w:lvl>
+  </w:abstractNum>
+  <w:abstractNum w:abstractNumId="16" w15:restartNumberingAfterBreak="0">
     <w:nsid w:val="313C770A"/>
     <w:multiLevelType w:val="hybridMultilevel"/>
     <w:tmpl w:val="3EFCAABC"/>
@@ -3656,7 +5462,7 @@
       </w:rPr>
     </w:lvl>
   </w:abstractNum>
-  <w:abstractNum w:abstractNumId="13" w15:restartNumberingAfterBreak="0">
+  <w:abstractNum w:abstractNumId="17" w15:restartNumberingAfterBreak="0">
     <w:nsid w:val="33FD2B01"/>
     <w:multiLevelType w:val="hybridMultilevel"/>
     <w:tmpl w:val="1DE09FDE"/>
@@ -3868,7 +5674,7 @@
       </w:rPr>
     </w:lvl>
   </w:abstractNum>
-  <w:abstractNum w:abstractNumId="14" w15:restartNumberingAfterBreak="0">
+  <w:abstractNum w:abstractNumId="18" w15:restartNumberingAfterBreak="0">
     <w:nsid w:val="3A1212BB"/>
     <w:multiLevelType w:val="hybridMultilevel"/>
     <w:tmpl w:val="6B0E9560"/>
@@ -4080,7 +5886,120 @@
       </w:rPr>
     </w:lvl>
   </w:abstractNum>
-  <w:abstractNum w:abstractNumId="15" w15:restartNumberingAfterBreak="0">
+  <w:abstractNum w:abstractNumId="19" w15:restartNumberingAfterBreak="0">
+    <w:nsid w:val="45AB6B8B"/>
+    <w:multiLevelType w:val="hybridMultilevel"/>
+    <w:tmpl w:val="FD46FAF2"/>
+    <w:lvl w:ilvl="0" w:tplc="580A0001">
+      <w:start w:val="1"/>
+      <w:numFmt w:val="bullet"/>
+      <w:lvlText w:val=""/>
+      <w:lvlJc w:val="left"/>
+      <w:pPr>
+        <w:ind w:left="720" w:hanging="360"/>
+      </w:pPr>
+      <w:rPr>
+        <w:rFonts w:ascii="Symbol" w:hAnsi="Symbol" w:hint="default"/>
+      </w:rPr>
+    </w:lvl>
+    <w:lvl w:ilvl="1" w:tplc="580A0003" w:tentative="1">
+      <w:start w:val="1"/>
+      <w:numFmt w:val="bullet"/>
+      <w:lvlText w:val="o"/>
+      <w:lvlJc w:val="left"/>
+      <w:pPr>
+        <w:ind w:left="1440" w:hanging="360"/>
+      </w:pPr>
+      <w:rPr>
+        <w:rFonts w:ascii="Courier New" w:hAnsi="Courier New" w:cs="Courier New" w:hint="default"/>
+      </w:rPr>
+    </w:lvl>
+    <w:lvl w:ilvl="2" w:tplc="580A0005" w:tentative="1">
+      <w:start w:val="1"/>
+      <w:numFmt w:val="bullet"/>
+      <w:lvlText w:val=""/>
+      <w:lvlJc w:val="left"/>
+      <w:pPr>
+        <w:ind w:left="2160" w:hanging="360"/>
+      </w:pPr>
+      <w:rPr>
+        <w:rFonts w:ascii="Wingdings" w:hAnsi="Wingdings" w:hint="default"/>
+      </w:rPr>
+    </w:lvl>
+    <w:lvl w:ilvl="3" w:tplc="580A0001" w:tentative="1">
+      <w:start w:val="1"/>
+      <w:numFmt w:val="bullet"/>
+      <w:lvlText w:val=""/>
+      <w:lvlJc w:val="left"/>
+      <w:pPr>
+        <w:ind w:left="2880" w:hanging="360"/>
+      </w:pPr>
+      <w:rPr>
+        <w:rFonts w:ascii="Symbol" w:hAnsi="Symbol" w:hint="default"/>
+      </w:rPr>
+    </w:lvl>
+    <w:lvl w:ilvl="4" w:tplc="580A0003" w:tentative="1">
+      <w:start w:val="1"/>
+      <w:numFmt w:val="bullet"/>
+      <w:lvlText w:val="o"/>
+      <w:lvlJc w:val="left"/>
+      <w:pPr>
+        <w:ind w:left="3600" w:hanging="360"/>
+      </w:pPr>
+      <w:rPr>
+        <w:rFonts w:ascii="Courier New" w:hAnsi="Courier New" w:cs="Courier New" w:hint="default"/>
+      </w:rPr>
+    </w:lvl>
+    <w:lvl w:ilvl="5" w:tplc="580A0005" w:tentative="1">
+      <w:start w:val="1"/>
+      <w:numFmt w:val="bullet"/>
+      <w:lvlText w:val=""/>
+      <w:lvlJc w:val="left"/>
+      <w:pPr>
+        <w:ind w:left="4320" w:hanging="360"/>
+      </w:pPr>
+      <w:rPr>
+        <w:rFonts w:ascii="Wingdings" w:hAnsi="Wingdings" w:hint="default"/>
+      </w:rPr>
+    </w:lvl>
+    <w:lvl w:ilvl="6" w:tplc="580A0001" w:tentative="1">
+      <w:start w:val="1"/>
+      <w:numFmt w:val="bullet"/>
+      <w:lvlText w:val=""/>
+      <w:lvlJc w:val="left"/>
+      <w:pPr>
+        <w:ind w:left="5040" w:hanging="360"/>
+      </w:pPr>
+      <w:rPr>
+        <w:rFonts w:ascii="Symbol" w:hAnsi="Symbol" w:hint="default"/>
+      </w:rPr>
+    </w:lvl>
+    <w:lvl w:ilvl="7" w:tplc="580A0003" w:tentative="1">
+      <w:start w:val="1"/>
+      <w:numFmt w:val="bullet"/>
+      <w:lvlText w:val="o"/>
+      <w:lvlJc w:val="left"/>
+      <w:pPr>
+        <w:ind w:left="5760" w:hanging="360"/>
+      </w:pPr>
+      <w:rPr>
+        <w:rFonts w:ascii="Courier New" w:hAnsi="Courier New" w:cs="Courier New" w:hint="default"/>
+      </w:rPr>
+    </w:lvl>
+    <w:lvl w:ilvl="8" w:tplc="580A0005" w:tentative="1">
+      <w:start w:val="1"/>
+      <w:numFmt w:val="bullet"/>
+      <w:lvlText w:val=""/>
+      <w:lvlJc w:val="left"/>
+      <w:pPr>
+        <w:ind w:left="6480" w:hanging="360"/>
+      </w:pPr>
+      <w:rPr>
+        <w:rFonts w:ascii="Wingdings" w:hAnsi="Wingdings" w:hint="default"/>
+      </w:rPr>
+    </w:lvl>
+  </w:abstractNum>
+  <w:abstractNum w:abstractNumId="20" w15:restartNumberingAfterBreak="0">
     <w:nsid w:val="469C22B2"/>
     <w:multiLevelType w:val="hybridMultilevel"/>
     <w:tmpl w:val="F1526346"/>
@@ -4169,7 +6088,7 @@
       </w:pPr>
     </w:lvl>
   </w:abstractNum>
-  <w:abstractNum w:abstractNumId="16" w15:restartNumberingAfterBreak="0">
+  <w:abstractNum w:abstractNumId="21" w15:restartNumberingAfterBreak="0">
     <w:nsid w:val="47AA1073"/>
     <w:multiLevelType w:val="hybridMultilevel"/>
     <w:tmpl w:val="A314B4D6"/>
@@ -4258,7 +6177,7 @@
       </w:pPr>
     </w:lvl>
   </w:abstractNum>
-  <w:abstractNum w:abstractNumId="17" w15:restartNumberingAfterBreak="0">
+  <w:abstractNum w:abstractNumId="22" w15:restartNumberingAfterBreak="0">
     <w:nsid w:val="4AB67803"/>
     <w:multiLevelType w:val="hybridMultilevel"/>
     <w:tmpl w:val="B9322494"/>
@@ -4371,7 +6290,7 @@
       </w:rPr>
     </w:lvl>
   </w:abstractNum>
-  <w:abstractNum w:abstractNumId="18" w15:restartNumberingAfterBreak="0">
+  <w:abstractNum w:abstractNumId="23" w15:restartNumberingAfterBreak="0">
     <w:nsid w:val="4B2936FB"/>
     <w:multiLevelType w:val="hybridMultilevel"/>
     <w:tmpl w:val="0AC6AA8A"/>
@@ -4460,7 +6379,120 @@
       </w:pPr>
     </w:lvl>
   </w:abstractNum>
-  <w:abstractNum w:abstractNumId="19" w15:restartNumberingAfterBreak="0">
+  <w:abstractNum w:abstractNumId="24" w15:restartNumberingAfterBreak="0">
+    <w:nsid w:val="4BA12DDB"/>
+    <w:multiLevelType w:val="hybridMultilevel"/>
+    <w:tmpl w:val="D082AD02"/>
+    <w:lvl w:ilvl="0" w:tplc="580A0001">
+      <w:start w:val="1"/>
+      <w:numFmt w:val="bullet"/>
+      <w:lvlText w:val=""/>
+      <w:lvlJc w:val="left"/>
+      <w:pPr>
+        <w:ind w:left="720" w:hanging="360"/>
+      </w:pPr>
+      <w:rPr>
+        <w:rFonts w:ascii="Symbol" w:hAnsi="Symbol" w:hint="default"/>
+      </w:rPr>
+    </w:lvl>
+    <w:lvl w:ilvl="1" w:tplc="580A0003" w:tentative="1">
+      <w:start w:val="1"/>
+      <w:numFmt w:val="bullet"/>
+      <w:lvlText w:val="o"/>
+      <w:lvlJc w:val="left"/>
+      <w:pPr>
+        <w:ind w:left="1440" w:hanging="360"/>
+      </w:pPr>
+      <w:rPr>
+        <w:rFonts w:ascii="Courier New" w:hAnsi="Courier New" w:cs="Courier New" w:hint="default"/>
+      </w:rPr>
+    </w:lvl>
+    <w:lvl w:ilvl="2" w:tplc="580A0005" w:tentative="1">
+      <w:start w:val="1"/>
+      <w:numFmt w:val="bullet"/>
+      <w:lvlText w:val=""/>
+      <w:lvlJc w:val="left"/>
+      <w:pPr>
+        <w:ind w:left="2160" w:hanging="360"/>
+      </w:pPr>
+      <w:rPr>
+        <w:rFonts w:ascii="Wingdings" w:hAnsi="Wingdings" w:hint="default"/>
+      </w:rPr>
+    </w:lvl>
+    <w:lvl w:ilvl="3" w:tplc="580A0001" w:tentative="1">
+      <w:start w:val="1"/>
+      <w:numFmt w:val="bullet"/>
+      <w:lvlText w:val=""/>
+      <w:lvlJc w:val="left"/>
+      <w:pPr>
+        <w:ind w:left="2880" w:hanging="360"/>
+      </w:pPr>
+      <w:rPr>
+        <w:rFonts w:ascii="Symbol" w:hAnsi="Symbol" w:hint="default"/>
+      </w:rPr>
+    </w:lvl>
+    <w:lvl w:ilvl="4" w:tplc="580A0003" w:tentative="1">
+      <w:start w:val="1"/>
+      <w:numFmt w:val="bullet"/>
+      <w:lvlText w:val="o"/>
+      <w:lvlJc w:val="left"/>
+      <w:pPr>
+        <w:ind w:left="3600" w:hanging="360"/>
+      </w:pPr>
+      <w:rPr>
+        <w:rFonts w:ascii="Courier New" w:hAnsi="Courier New" w:cs="Courier New" w:hint="default"/>
+      </w:rPr>
+    </w:lvl>
+    <w:lvl w:ilvl="5" w:tplc="580A0005" w:tentative="1">
+      <w:start w:val="1"/>
+      <w:numFmt w:val="bullet"/>
+      <w:lvlText w:val=""/>
+      <w:lvlJc w:val="left"/>
+      <w:pPr>
+        <w:ind w:left="4320" w:hanging="360"/>
+      </w:pPr>
+      <w:rPr>
+        <w:rFonts w:ascii="Wingdings" w:hAnsi="Wingdings" w:hint="default"/>
+      </w:rPr>
+    </w:lvl>
+    <w:lvl w:ilvl="6" w:tplc="580A0001" w:tentative="1">
+      <w:start w:val="1"/>
+      <w:numFmt w:val="bullet"/>
+      <w:lvlText w:val=""/>
+      <w:lvlJc w:val="left"/>
+      <w:pPr>
+        <w:ind w:left="5040" w:hanging="360"/>
+      </w:pPr>
+      <w:rPr>
+        <w:rFonts w:ascii="Symbol" w:hAnsi="Symbol" w:hint="default"/>
+      </w:rPr>
+    </w:lvl>
+    <w:lvl w:ilvl="7" w:tplc="580A0003" w:tentative="1">
+      <w:start w:val="1"/>
+      <w:numFmt w:val="bullet"/>
+      <w:lvlText w:val="o"/>
+      <w:lvlJc w:val="left"/>
+      <w:pPr>
+        <w:ind w:left="5760" w:hanging="360"/>
+      </w:pPr>
+      <w:rPr>
+        <w:rFonts w:ascii="Courier New" w:hAnsi="Courier New" w:cs="Courier New" w:hint="default"/>
+      </w:rPr>
+    </w:lvl>
+    <w:lvl w:ilvl="8" w:tplc="580A0005" w:tentative="1">
+      <w:start w:val="1"/>
+      <w:numFmt w:val="bullet"/>
+      <w:lvlText w:val=""/>
+      <w:lvlJc w:val="left"/>
+      <w:pPr>
+        <w:ind w:left="6480" w:hanging="360"/>
+      </w:pPr>
+      <w:rPr>
+        <w:rFonts w:ascii="Wingdings" w:hAnsi="Wingdings" w:hint="default"/>
+      </w:rPr>
+    </w:lvl>
+  </w:abstractNum>
+  <w:abstractNum w:abstractNumId="25" w15:restartNumberingAfterBreak="0">
     <w:nsid w:val="51B54DD3"/>
     <w:multiLevelType w:val="hybridMultilevel"/>
     <w:tmpl w:val="EAC643A6"/>
@@ -4574,7 +6606,7 @@
       </w:rPr>
     </w:lvl>
   </w:abstractNum>
-  <w:abstractNum w:abstractNumId="20" w15:restartNumberingAfterBreak="0">
+  <w:abstractNum w:abstractNumId="26" w15:restartNumberingAfterBreak="0">
     <w:nsid w:val="566F3A27"/>
     <w:multiLevelType w:val="hybridMultilevel"/>
     <w:tmpl w:val="3B80F780"/>
@@ -4686,7 +6718,7 @@
       </w:rPr>
     </w:lvl>
   </w:abstractNum>
-  <w:abstractNum w:abstractNumId="21" w15:restartNumberingAfterBreak="0">
+  <w:abstractNum w:abstractNumId="27" w15:restartNumberingAfterBreak="0">
     <w:nsid w:val="624E278A"/>
     <w:multiLevelType w:val="hybridMultilevel"/>
     <w:tmpl w:val="3B50DCF0"/>
@@ -4799,7 +6831,7 @@
       </w:rPr>
     </w:lvl>
   </w:abstractNum>
-  <w:abstractNum w:abstractNumId="22" w15:restartNumberingAfterBreak="0">
+  <w:abstractNum w:abstractNumId="28" w15:restartNumberingAfterBreak="0">
     <w:nsid w:val="64C535B8"/>
     <w:multiLevelType w:val="hybridMultilevel"/>
     <w:tmpl w:val="B450F200"/>
@@ -4888,7 +6920,7 @@
       </w:pPr>
     </w:lvl>
   </w:abstractNum>
-  <w:abstractNum w:abstractNumId="23" w15:restartNumberingAfterBreak="0">
+  <w:abstractNum w:abstractNumId="29" w15:restartNumberingAfterBreak="0">
     <w:nsid w:val="676E3E83"/>
     <w:multiLevelType w:val="hybridMultilevel"/>
     <w:tmpl w:val="F43E8688"/>
@@ -5002,7 +7034,120 @@
       </w:rPr>
     </w:lvl>
   </w:abstractNum>
-  <w:abstractNum w:abstractNumId="24" w15:restartNumberingAfterBreak="0">
+  <w:abstractNum w:abstractNumId="30" w15:restartNumberingAfterBreak="0">
+    <w:nsid w:val="70AF3389"/>
+    <w:multiLevelType w:val="hybridMultilevel"/>
+    <w:tmpl w:val="79180A42"/>
+    <w:lvl w:ilvl="0" w:tplc="580A0001">
+      <w:start w:val="1"/>
+      <w:numFmt w:val="bullet"/>
+      <w:lvlText w:val=""/>
+      <w:lvlJc w:val="left"/>
+      <w:pPr>
+        <w:ind w:left="720" w:hanging="360"/>
+      </w:pPr>
+      <w:rPr>
+        <w:rFonts w:ascii="Symbol" w:hAnsi="Symbol" w:hint="default"/>
+      </w:rPr>
+    </w:lvl>
+    <w:lvl w:ilvl="1" w:tplc="580A0003" w:tentative="1">
+      <w:start w:val="1"/>
+      <w:numFmt w:val="bullet"/>
+      <w:lvlText w:val="o"/>
+      <w:lvlJc w:val="left"/>
+      <w:pPr>
+        <w:ind w:left="1440" w:hanging="360"/>
+      </w:pPr>
+      <w:rPr>
+        <w:rFonts w:ascii="Courier New" w:hAnsi="Courier New" w:cs="Courier New" w:hint="default"/>
+      </w:rPr>
+    </w:lvl>
+    <w:lvl w:ilvl="2" w:tplc="580A0005" w:tentative="1">
+      <w:start w:val="1"/>
+      <w:numFmt w:val="bullet"/>
+      <w:lvlText w:val=""/>
+      <w:lvlJc w:val="left"/>
+      <w:pPr>
+        <w:ind w:left="2160" w:hanging="360"/>
+      </w:pPr>
+      <w:rPr>
+        <w:rFonts w:ascii="Wingdings" w:hAnsi="Wingdings" w:hint="default"/>
+      </w:rPr>
+    </w:lvl>
+    <w:lvl w:ilvl="3" w:tplc="580A0001" w:tentative="1">
+      <w:start w:val="1"/>
+      <w:numFmt w:val="bullet"/>
+      <w:lvlText w:val=""/>
+      <w:lvlJc w:val="left"/>
+      <w:pPr>
+        <w:ind w:left="2880" w:hanging="360"/>
+      </w:pPr>
+      <w:rPr>
+        <w:rFonts w:ascii="Symbol" w:hAnsi="Symbol" w:hint="default"/>
+      </w:rPr>
+    </w:lvl>
+    <w:lvl w:ilvl="4" w:tplc="580A0003" w:tentative="1">
+      <w:start w:val="1"/>
+      <w:numFmt w:val="bullet"/>
+      <w:lvlText w:val="o"/>
+      <w:lvlJc w:val="left"/>
+      <w:pPr>
+        <w:ind w:left="3600" w:hanging="360"/>
+      </w:pPr>
+      <w:rPr>
+        <w:rFonts w:ascii="Courier New" w:hAnsi="Courier New" w:cs="Courier New" w:hint="default"/>
+      </w:rPr>
+    </w:lvl>
+    <w:lvl w:ilvl="5" w:tplc="580A0005" w:tentative="1">
+      <w:start w:val="1"/>
+      <w:numFmt w:val="bullet"/>
+      <w:lvlText w:val=""/>
+      <w:lvlJc w:val="left"/>
+      <w:pPr>
+        <w:ind w:left="4320" w:hanging="360"/>
+      </w:pPr>
+      <w:rPr>
+        <w:rFonts w:ascii="Wingdings" w:hAnsi="Wingdings" w:hint="default"/>
+      </w:rPr>
+    </w:lvl>
+    <w:lvl w:ilvl="6" w:tplc="580A0001" w:tentative="1">
+      <w:start w:val="1"/>
+      <w:numFmt w:val="bullet"/>
+      <w:lvlText w:val=""/>
+      <w:lvlJc w:val="left"/>
+      <w:pPr>
+        <w:ind w:left="5040" w:hanging="360"/>
+      </w:pPr>
+      <w:rPr>
+        <w:rFonts w:ascii="Symbol" w:hAnsi="Symbol" w:hint="default"/>
+      </w:rPr>
+    </w:lvl>
+    <w:lvl w:ilvl="7" w:tplc="580A0003" w:tentative="1">
+      <w:start w:val="1"/>
+      <w:numFmt w:val="bullet"/>
+      <w:lvlText w:val="o"/>
+      <w:lvlJc w:val="left"/>
+      <w:pPr>
+        <w:ind w:left="5760" w:hanging="360"/>
+      </w:pPr>
+      <w:rPr>
+        <w:rFonts w:ascii="Courier New" w:hAnsi="Courier New" w:cs="Courier New" w:hint="default"/>
+      </w:rPr>
+    </w:lvl>
+    <w:lvl w:ilvl="8" w:tplc="580A0005" w:tentative="1">
+      <w:start w:val="1"/>
+      <w:numFmt w:val="bullet"/>
+      <w:lvlText w:val=""/>
+      <w:lvlJc w:val="left"/>
+      <w:pPr>
+        <w:ind w:left="6480" w:hanging="360"/>
+      </w:pPr>
+      <w:rPr>
+        <w:rFonts w:ascii="Wingdings" w:hAnsi="Wingdings" w:hint="default"/>
+      </w:rPr>
+    </w:lvl>
+  </w:abstractNum>
+  <w:abstractNum w:abstractNumId="31" w15:restartNumberingAfterBreak="0">
     <w:nsid w:val="71B74382"/>
     <w:multiLevelType w:val="multilevel"/>
     <w:tmpl w:val="04090025"/>
@@ -5097,38 +7242,151 @@
       </w:pPr>
     </w:lvl>
   </w:abstractNum>
+  <w:abstractNum w:abstractNumId="32" w15:restartNumberingAfterBreak="0">
+    <w:nsid w:val="78301E8B"/>
+    <w:multiLevelType w:val="hybridMultilevel"/>
+    <w:tmpl w:val="DF929230"/>
+    <w:lvl w:ilvl="0" w:tplc="580A0001">
+      <w:start w:val="1"/>
+      <w:numFmt w:val="bullet"/>
+      <w:lvlText w:val=""/>
+      <w:lvlJc w:val="left"/>
+      <w:pPr>
+        <w:ind w:left="720" w:hanging="360"/>
+      </w:pPr>
+      <w:rPr>
+        <w:rFonts w:ascii="Symbol" w:hAnsi="Symbol" w:hint="default"/>
+      </w:rPr>
+    </w:lvl>
+    <w:lvl w:ilvl="1" w:tplc="580A0003" w:tentative="1">
+      <w:start w:val="1"/>
+      <w:numFmt w:val="bullet"/>
+      <w:lvlText w:val="o"/>
+      <w:lvlJc w:val="left"/>
+      <w:pPr>
+        <w:ind w:left="1440" w:hanging="360"/>
+      </w:pPr>
+      <w:rPr>
+        <w:rFonts w:ascii="Courier New" w:hAnsi="Courier New" w:cs="Courier New" w:hint="default"/>
+      </w:rPr>
+    </w:lvl>
+    <w:lvl w:ilvl="2" w:tplc="580A0005" w:tentative="1">
+      <w:start w:val="1"/>
+      <w:numFmt w:val="bullet"/>
+      <w:lvlText w:val=""/>
+      <w:lvlJc w:val="left"/>
+      <w:pPr>
+        <w:ind w:left="2160" w:hanging="360"/>
+      </w:pPr>
+      <w:rPr>
+        <w:rFonts w:ascii="Wingdings" w:hAnsi="Wingdings" w:hint="default"/>
+      </w:rPr>
+    </w:lvl>
+    <w:lvl w:ilvl="3" w:tplc="580A0001" w:tentative="1">
+      <w:start w:val="1"/>
+      <w:numFmt w:val="bullet"/>
+      <w:lvlText w:val=""/>
+      <w:lvlJc w:val="left"/>
+      <w:pPr>
+        <w:ind w:left="2880" w:hanging="360"/>
+      </w:pPr>
+      <w:rPr>
+        <w:rFonts w:ascii="Symbol" w:hAnsi="Symbol" w:hint="default"/>
+      </w:rPr>
+    </w:lvl>
+    <w:lvl w:ilvl="4" w:tplc="580A0003" w:tentative="1">
+      <w:start w:val="1"/>
+      <w:numFmt w:val="bullet"/>
+      <w:lvlText w:val="o"/>
+      <w:lvlJc w:val="left"/>
+      <w:pPr>
+        <w:ind w:left="3600" w:hanging="360"/>
+      </w:pPr>
+      <w:rPr>
+        <w:rFonts w:ascii="Courier New" w:hAnsi="Courier New" w:cs="Courier New" w:hint="default"/>
+      </w:rPr>
+    </w:lvl>
+    <w:lvl w:ilvl="5" w:tplc="580A0005" w:tentative="1">
+      <w:start w:val="1"/>
+      <w:numFmt w:val="bullet"/>
+      <w:lvlText w:val=""/>
+      <w:lvlJc w:val="left"/>
+      <w:pPr>
+        <w:ind w:left="4320" w:hanging="360"/>
+      </w:pPr>
+      <w:rPr>
+        <w:rFonts w:ascii="Wingdings" w:hAnsi="Wingdings" w:hint="default"/>
+      </w:rPr>
+    </w:lvl>
+    <w:lvl w:ilvl="6" w:tplc="580A0001" w:tentative="1">
+      <w:start w:val="1"/>
+      <w:numFmt w:val="bullet"/>
+      <w:lvlText w:val=""/>
+      <w:lvlJc w:val="left"/>
+      <w:pPr>
+        <w:ind w:left="5040" w:hanging="360"/>
+      </w:pPr>
+      <w:rPr>
+        <w:rFonts w:ascii="Symbol" w:hAnsi="Symbol" w:hint="default"/>
+      </w:rPr>
+    </w:lvl>
+    <w:lvl w:ilvl="7" w:tplc="580A0003" w:tentative="1">
+      <w:start w:val="1"/>
+      <w:numFmt w:val="bullet"/>
+      <w:lvlText w:val="o"/>
+      <w:lvlJc w:val="left"/>
+      <w:pPr>
+        <w:ind w:left="5760" w:hanging="360"/>
+      </w:pPr>
+      <w:rPr>
+        <w:rFonts w:ascii="Courier New" w:hAnsi="Courier New" w:cs="Courier New" w:hint="default"/>
+      </w:rPr>
+    </w:lvl>
+    <w:lvl w:ilvl="8" w:tplc="580A0005" w:tentative="1">
+      <w:start w:val="1"/>
+      <w:numFmt w:val="bullet"/>
+      <w:lvlText w:val=""/>
+      <w:lvlJc w:val="left"/>
+      <w:pPr>
+        <w:ind w:left="6480" w:hanging="360"/>
+      </w:pPr>
+      <w:rPr>
+        <w:rFonts w:ascii="Wingdings" w:hAnsi="Wingdings" w:hint="default"/>
+      </w:rPr>
+    </w:lvl>
+  </w:abstractNum>
   <w:num w:numId="1" w16cid:durableId="127404988">
-    <w:abstractNumId w:val="22"/>
+    <w:abstractNumId w:val="28"/>
   </w:num>
   <w:num w:numId="2" w16cid:durableId="912854919">
-    <w:abstractNumId w:val="13"/>
+    <w:abstractNumId w:val="17"/>
   </w:num>
   <w:num w:numId="3" w16cid:durableId="1064721863">
-    <w:abstractNumId w:val="9"/>
+    <w:abstractNumId w:val="10"/>
   </w:num>
   <w:num w:numId="4" w16cid:durableId="710377331">
     <w:abstractNumId w:val="3"/>
   </w:num>
   <w:num w:numId="5" w16cid:durableId="1521358768">
-    <w:abstractNumId w:val="14"/>
+    <w:abstractNumId w:val="18"/>
   </w:num>
   <w:num w:numId="6" w16cid:durableId="285280135">
-    <w:abstractNumId w:val="7"/>
+    <w:abstractNumId w:val="8"/>
   </w:num>
   <w:num w:numId="7" w16cid:durableId="216169842">
     <w:abstractNumId w:val="1"/>
   </w:num>
   <w:num w:numId="8" w16cid:durableId="1305696961">
-    <w:abstractNumId w:val="15"/>
+    <w:abstractNumId w:val="20"/>
   </w:num>
   <w:num w:numId="9" w16cid:durableId="1636763457">
-    <w:abstractNumId w:val="6"/>
+    <w:abstractNumId w:val="7"/>
   </w:num>
   <w:num w:numId="10" w16cid:durableId="1457866372">
-    <w:abstractNumId w:val="18"/>
+    <w:abstractNumId w:val="23"/>
   </w:num>
   <w:num w:numId="11" w16cid:durableId="318458119">
-    <w:abstractNumId w:val="16"/>
+    <w:abstractNumId w:val="21"/>
   </w:num>
   <w:num w:numId="12" w16cid:durableId="941255408">
     <w:abstractNumId w:val="0"/>
@@ -5137,40 +7395,64 @@
     <w:abstractNumId w:val="2"/>
   </w:num>
   <w:num w:numId="14" w16cid:durableId="403263796">
+    <w:abstractNumId w:val="14"/>
+  </w:num>
+  <w:num w:numId="15" w16cid:durableId="1047799242">
     <w:abstractNumId w:val="11"/>
   </w:num>
-  <w:num w:numId="15" w16cid:durableId="1047799242">
-    <w:abstractNumId w:val="10"/>
-  </w:num>
   <w:num w:numId="16" w16cid:durableId="2110393075">
-    <w:abstractNumId w:val="17"/>
+    <w:abstractNumId w:val="22"/>
   </w:num>
   <w:num w:numId="17" w16cid:durableId="350958450">
-    <w:abstractNumId w:val="20"/>
+    <w:abstractNumId w:val="26"/>
   </w:num>
   <w:num w:numId="18" w16cid:durableId="1257523826">
+    <w:abstractNumId w:val="16"/>
+  </w:num>
+  <w:num w:numId="19" w16cid:durableId="213195526">
+    <w:abstractNumId w:val="27"/>
+  </w:num>
+  <w:num w:numId="20" w16cid:durableId="267977845">
+    <w:abstractNumId w:val="9"/>
+  </w:num>
+  <w:num w:numId="21" w16cid:durableId="1223322287">
+    <w:abstractNumId w:val="6"/>
+  </w:num>
+  <w:num w:numId="22" w16cid:durableId="1273243172">
+    <w:abstractNumId w:val="25"/>
+  </w:num>
+  <w:num w:numId="23" w16cid:durableId="520051567">
+    <w:abstractNumId w:val="31"/>
+  </w:num>
+  <w:num w:numId="24" w16cid:durableId="980689163">
+    <w:abstractNumId w:val="29"/>
+  </w:num>
+  <w:num w:numId="25" w16cid:durableId="1585453241">
+    <w:abstractNumId w:val="5"/>
+  </w:num>
+  <w:num w:numId="26" w16cid:durableId="470632219">
+    <w:abstractNumId w:val="13"/>
+  </w:num>
+  <w:num w:numId="27" w16cid:durableId="548226782">
+    <w:abstractNumId w:val="30"/>
+  </w:num>
+  <w:num w:numId="28" w16cid:durableId="1713266725">
     <w:abstractNumId w:val="12"/>
   </w:num>
-  <w:num w:numId="19" w16cid:durableId="213195526">
-    <w:abstractNumId w:val="21"/>
+  <w:num w:numId="29" w16cid:durableId="1046368434">
+    <w:abstractNumId w:val="4"/>
   </w:num>
-  <w:num w:numId="20" w16cid:durableId="267977845">
-    <w:abstractNumId w:val="8"/>
+  <w:num w:numId="30" w16cid:durableId="971061818">
+    <w:abstractNumId w:val="32"/>
   </w:num>
-  <w:num w:numId="21" w16cid:durableId="1223322287">
-    <w:abstractNumId w:val="5"/>
-  </w:num>
-  <w:num w:numId="22" w16cid:durableId="1273243172">
+  <w:num w:numId="31" w16cid:durableId="297340386">
     <w:abstractNumId w:val="19"/>
   </w:num>
-  <w:num w:numId="23" w16cid:durableId="520051567">
+  <w:num w:numId="32" w16cid:durableId="341980762">
     <w:abstractNumId w:val="24"/>
   </w:num>
-  <w:num w:numId="24" w16cid:durableId="980689163">
-    <w:abstractNumId w:val="23"/>
-  </w:num>
-  <w:num w:numId="25" w16cid:durableId="1585453241">
-    <w:abstractNumId w:val="4"/>
+  <w:num w:numId="33" w16cid:durableId="1944071415">
+    <w:abstractNumId w:val="15"/>
   </w:num>
 </w:numbering>
 </file>
@@ -5644,10 +7926,9 @@
     <w:next w:val="Normal"/>
     <w:link w:val="Ttulo3Car"/>
     <w:uiPriority w:val="9"/>
-    <w:semiHidden/>
     <w:unhideWhenUsed/>
     <w:qFormat/>
-    <w:rsid w:val="009F7CC5"/>
+    <w:rsid w:val="00DE2815"/>
     <w:pPr>
       <w:keepNext/>
       <w:keepLines/>
@@ -5660,6 +7941,7 @@
     </w:pPr>
     <w:rPr>
       <w:rFonts w:eastAsiaTheme="majorEastAsia" w:cstheme="majorBidi"/>
+      <w:b/>
       <w:sz w:val="28"/>
       <w:szCs w:val="24"/>
     </w:rPr>
@@ -5670,10 +7952,9 @@
     <w:next w:val="Normal"/>
     <w:link w:val="Ttulo4Car"/>
     <w:uiPriority w:val="9"/>
-    <w:semiHidden/>
     <w:unhideWhenUsed/>
     <w:qFormat/>
-    <w:rsid w:val="00804894"/>
+    <w:rsid w:val="003354FE"/>
     <w:pPr>
       <w:keepNext/>
       <w:keepLines/>
@@ -5685,10 +7966,9 @@
       <w:outlineLvl w:val="3"/>
     </w:pPr>
     <w:rPr>
-      <w:rFonts w:asciiTheme="majorHAnsi" w:eastAsiaTheme="majorEastAsia" w:hAnsiTheme="majorHAnsi" w:cstheme="majorBidi"/>
-      <w:i/>
+      <w:rFonts w:eastAsiaTheme="majorEastAsia" w:cstheme="majorBidi"/>
+      <w:b/>
       <w:iCs/>
-      <w:color w:val="2F5496" w:themeColor="accent1" w:themeShade="BF"/>
     </w:rPr>
   </w:style>
   <w:style w:type="paragraph" w:styleId="Ttulo5">
@@ -5985,13 +8265,14 @@
     <w:basedOn w:val="Fuentedeprrafopredeter"/>
     <w:link w:val="Ttulo3"/>
     <w:uiPriority w:val="9"/>
-    <w:semiHidden/>
-    <w:rsid w:val="009F7CC5"/>
+    <w:rsid w:val="00DE2815"/>
     <w:rPr>
       <w:rFonts w:ascii="Times New Roman" w:eastAsiaTheme="majorEastAsia" w:hAnsi="Times New Roman" w:cstheme="majorBidi"/>
+      <w:b/>
       <w:color w:val="000000" w:themeColor="text1"/>
       <w:sz w:val="28"/>
       <w:szCs w:val="24"/>
+      <w:lang w:val="es-US"/>
     </w:rPr>
   </w:style>
   <w:style w:type="character" w:customStyle="1" w:styleId="Ttulo4Car">
@@ -5999,14 +8280,14 @@
     <w:basedOn w:val="Fuentedeprrafopredeter"/>
     <w:link w:val="Ttulo4"/>
     <w:uiPriority w:val="9"/>
-    <w:semiHidden/>
-    <w:rsid w:val="00804894"/>
+    <w:rsid w:val="003354FE"/>
     <w:rPr>
-      <w:rFonts w:asciiTheme="majorHAnsi" w:eastAsiaTheme="majorEastAsia" w:hAnsiTheme="majorHAnsi" w:cstheme="majorBidi"/>
-      <w:i/>
+      <w:rFonts w:ascii="Times New Roman" w:eastAsiaTheme="majorEastAsia" w:hAnsi="Times New Roman" w:cstheme="majorBidi"/>
+      <w:b/>
       <w:iCs/>
-      <w:color w:val="2F5496" w:themeColor="accent1" w:themeShade="BF"/>
+      <w:color w:val="000000" w:themeColor="text1"/>
       <w:sz w:val="24"/>
+      <w:lang w:val="es-US"/>
     </w:rPr>
   </w:style>
   <w:style w:type="character" w:customStyle="1" w:styleId="Ttulo5Car">
@@ -6594,11 +8875,34 @@
 </file>
 
 <file path=customXml/item1.xml><?xml version="1.0" encoding="utf-8"?>
-<b:Sources xmlns:b="http://schemas.openxmlformats.org/officeDocument/2006/bibliography" xmlns="http://schemas.openxmlformats.org/officeDocument/2006/bibliography" SelectedStyle="\APASixthEditionOfficeOnline.xsl" StyleName="APA" Version="6"/>
+<b:Sources xmlns:b="http://schemas.openxmlformats.org/officeDocument/2006/bibliography" xmlns="http://schemas.openxmlformats.org/officeDocument/2006/bibliography" SelectedStyle="\APASixthEditionOfficeOnline.xsl" StyleName="APA" Version="6">
+  <b:Source>
+    <b:Tag>ElG24</b:Tag>
+    <b:SourceType>InternetSite</b:SourceType>
+    <b:Guid>{99A4842F-E666-44B3-9EB5-ACC32B671868}</b:Guid>
+    <b:Author>
+      <b:Author>
+        <b:NameList>
+          <b:Person>
+            <b:Last>PostgreSQL</b:Last>
+            <b:First>El</b:First>
+            <b:Middle>Grupo de Desarrollo Global de</b:Middle>
+          </b:Person>
+        </b:NameList>
+      </b:Author>
+    </b:Author>
+    <b:Title>PostgreSQL</b:Title>
+    <b:Year>2024</b:Year>
+    <b:Month>2</b:Month>
+    <b:Day>8</b:Day>
+    <b:URL>https://www.postgresql.org/about/</b:URL>
+    <b:RefOrder>1</b:RefOrder>
+  </b:Source>
+</b:Sources>
 </file>
 
 <file path=customXml/itemProps1.xml><?xml version="1.0" encoding="utf-8"?>
-<ds:datastoreItem xmlns:ds="http://schemas.openxmlformats.org/officeDocument/2006/customXml" ds:itemID="{ECC470DA-9D43-4891-AF8F-9CEB2F374DA0}">
+<ds:datastoreItem xmlns:ds="http://schemas.openxmlformats.org/officeDocument/2006/customXml" ds:itemID="{22A93EA4-C030-4E1F-AB9F-D03A6469B21B}">
   <ds:schemaRefs>
     <ds:schemaRef ds:uri="http://schemas.openxmlformats.org/officeDocument/2006/bibliography"/>
   </ds:schemaRefs>

</xml_diff>

<commit_message>
cambio en primer portada
</commit_message>
<xml_diff>
--- a/Desarrollo de Caso.docx
+++ b/Desarrollo de Caso.docx
@@ -1,6 +1,6 @@
 
 <file path=word/document.xml><?xml version="1.0" encoding="utf-8"?>
-<w:document xmlns:wpc="http://schemas.microsoft.com/office/word/2010/wordprocessingCanvas" xmlns:cx="http://schemas.microsoft.com/office/drawing/2014/chartex" xmlns:cx1="http://schemas.microsoft.com/office/drawing/2015/9/8/chartex" xmlns:cx2="http://schemas.microsoft.com/office/drawing/2015/10/21/chartex" xmlns:cx3="http://schemas.microsoft.com/office/drawing/2016/5/9/chartex" xmlns:cx4="http://schemas.microsoft.com/office/drawing/2016/5/10/chartex" xmlns:cx5="http://schemas.microsoft.com/office/drawing/2016/5/11/chartex" xmlns:cx6="http://schemas.microsoft.com/office/drawing/2016/5/12/chartex" xmlns:cx7="http://schemas.microsoft.com/office/drawing/2016/5/13/chartex" xmlns:cx8="http://schemas.microsoft.com/office/drawing/2016/5/14/chartex" xmlns:mc="http://schemas.openxmlformats.org/markup-compatibility/2006" xmlns:aink="http://schemas.microsoft.com/office/drawing/2016/ink" xmlns:am3d="http://schemas.microsoft.com/office/drawing/2017/model3d" xmlns:o="urn:schemas-microsoft-com:office:office" xmlns:oel="http://schemas.microsoft.com/office/2019/extlst" xmlns:r="http://schemas.openxmlformats.org/officeDocument/2006/relationships" xmlns:m="http://schemas.openxmlformats.org/officeDocument/2006/math" xmlns:v="urn:schemas-microsoft-com:vml" xmlns:wp14="http://schemas.microsoft.com/office/word/2010/wordprocessingDrawing" xmlns:wp="http://schemas.openxmlformats.org/drawingml/2006/wordprocessingDrawing" xmlns:w10="urn:schemas-microsoft-com:office:word" xmlns:w="http://schemas.openxmlformats.org/wordprocessingml/2006/main" xmlns:w14="http://schemas.microsoft.com/office/word/2010/wordml" xmlns:w15="http://schemas.microsoft.com/office/word/2012/wordml" xmlns:w16cex="http://schemas.microsoft.com/office/word/2018/wordml/cex" xmlns:w16cid="http://schemas.microsoft.com/office/word/2016/wordml/cid" xmlns:w16="http://schemas.microsoft.com/office/word/2018/wordml" xmlns:w16du="http://schemas.microsoft.com/office/word/2023/wordml/word16du" xmlns:w16sdtdh="http://schemas.microsoft.com/office/word/2020/wordml/sdtdatahash" xmlns:w16se="http://schemas.microsoft.com/office/word/2015/wordml/symex" xmlns:wpg="http://schemas.microsoft.com/office/word/2010/wordprocessingGroup" xmlns:wpi="http://schemas.microsoft.com/office/word/2010/wordprocessingInk" xmlns:wne="http://schemas.microsoft.com/office/word/2006/wordml" xmlns:wps="http://schemas.microsoft.com/office/word/2010/wordprocessingShape" mc:Ignorable="w14 w15 w16se w16cid w16 w16cex w16sdtdh w16du wp14">
+<w:document xmlns:wpc="http://schemas.microsoft.com/office/word/2010/wordprocessingCanvas" xmlns:cx="http://schemas.microsoft.com/office/drawing/2014/chartex" xmlns:cx1="http://schemas.microsoft.com/office/drawing/2015/9/8/chartex" xmlns:cx2="http://schemas.microsoft.com/office/drawing/2015/10/21/chartex" xmlns:cx3="http://schemas.microsoft.com/office/drawing/2016/5/9/chartex" xmlns:cx4="http://schemas.microsoft.com/office/drawing/2016/5/10/chartex" xmlns:cx5="http://schemas.microsoft.com/office/drawing/2016/5/11/chartex" xmlns:cx6="http://schemas.microsoft.com/office/drawing/2016/5/12/chartex" xmlns:cx7="http://schemas.microsoft.com/office/drawing/2016/5/13/chartex" xmlns:cx8="http://schemas.microsoft.com/office/drawing/2016/5/14/chartex" xmlns:mc="http://schemas.openxmlformats.org/markup-compatibility/2006" xmlns:aink="http://schemas.microsoft.com/office/drawing/2016/ink" xmlns:am3d="http://schemas.microsoft.com/office/drawing/2017/model3d" xmlns:o="urn:schemas-microsoft-com:office:office" xmlns:oel="http://schemas.microsoft.com/office/2019/extlst" xmlns:r="http://schemas.openxmlformats.org/officeDocument/2006/relationships" xmlns:m="http://schemas.openxmlformats.org/officeDocument/2006/math" xmlns:v="urn:schemas-microsoft-com:vml" xmlns:wp14="http://schemas.microsoft.com/office/word/2010/wordprocessingDrawing" xmlns:wp="http://schemas.openxmlformats.org/drawingml/2006/wordprocessingDrawing" xmlns:w10="urn:schemas-microsoft-com:office:word" xmlns:w="http://schemas.openxmlformats.org/wordprocessingml/2006/main" xmlns:w14="http://schemas.microsoft.com/office/word/2010/wordml" xmlns:w15="http://schemas.microsoft.com/office/word/2012/wordml" xmlns:w16cex="http://schemas.microsoft.com/office/word/2018/wordml/cex" xmlns:w16cid="http://schemas.microsoft.com/office/word/2016/wordml/cid" xmlns:w16="http://schemas.microsoft.com/office/word/2018/wordml" xmlns:w16sdtdh="http://schemas.microsoft.com/office/word/2020/wordml/sdtdatahash" xmlns:w16se="http://schemas.microsoft.com/office/word/2015/wordml/symex" xmlns:wpg="http://schemas.microsoft.com/office/word/2010/wordprocessingGroup" xmlns:wpi="http://schemas.microsoft.com/office/word/2010/wordprocessingInk" xmlns:wne="http://schemas.microsoft.com/office/word/2006/wordml" xmlns:wps="http://schemas.microsoft.com/office/word/2010/wordprocessingShape" mc:Ignorable="w14 w15 w16se w16cid w16 w16cex w16sdtdh wp14">
   <w:body>
     <w:tbl>
       <w:tblPr>
@@ -92,6 +92,9 @@
         <w:br w:type="textWrapping" w:clear="all"/>
       </w:r>
       <w:r>
+        <w:rPr>
+          <w:noProof/>
+        </w:rPr>
         <w:drawing>
           <wp:anchor distT="0" distB="0" distL="114300" distR="114300" simplePos="0" relativeHeight="251661312" behindDoc="1" locked="0" layoutInCell="1" allowOverlap="1" wp14:anchorId="0798B683" wp14:editId="246FB30A">
             <wp:simplePos x="0" y="0"/>
@@ -150,11 +153,19 @@
       </w:r>
     </w:p>
     <w:p>
-      <w:r>
+      <w:pPr>
+        <w:rPr>
+          <w:u w:val="single"/>
+        </w:rPr>
+      </w:pPr>
+      <w:r>
+        <w:rPr>
+          <w:noProof/>
+        </w:rPr>
         <mc:AlternateContent>
           <mc:Choice Requires="wps">
             <w:drawing>
-              <wp:anchor distT="0" distB="0" distL="114300" distR="114300" simplePos="0" relativeHeight="251662336" behindDoc="0" locked="0" layoutInCell="1" allowOverlap="1" wp14:anchorId="48C6E18C" wp14:editId="53FD2943">
+              <wp:anchor distT="0" distB="0" distL="114300" distR="114300" simplePos="0" relativeHeight="251662336" behindDoc="0" locked="0" layoutInCell="1" allowOverlap="1" wp14:anchorId="48C6E18C" wp14:editId="3EB61D99">
                 <wp:simplePos x="0" y="0"/>
                 <wp:positionH relativeFrom="column">
                   <wp:posOffset>145473</wp:posOffset>
@@ -162,7 +173,7 @@
                 <wp:positionV relativeFrom="paragraph">
                   <wp:posOffset>1418936</wp:posOffset>
                 </wp:positionV>
-                <wp:extent cx="5285509" cy="4024746"/>
+                <wp:extent cx="5285509" cy="3733800"/>
                 <wp:effectExtent l="0" t="0" r="0" b="0"/>
                 <wp:wrapNone/>
                 <wp:docPr id="1794196188" name="Cuadro de texto 2"/>
@@ -174,7 +185,7 @@
                       <wps:spPr>
                         <a:xfrm>
                           <a:off x="0" y="0"/>
-                          <a:ext cx="5285509" cy="4024746"/>
+                          <a:ext cx="5285509" cy="3733800"/>
                         </a:xfrm>
                         <a:prstGeom prst="rect">
                           <a:avLst/>
@@ -396,6 +407,9 @@
                     </wps:wsp>
                   </a:graphicData>
                 </a:graphic>
+                <wp14:sizeRelV relativeFrom="margin">
+                  <wp14:pctHeight>0</wp14:pctHeight>
+                </wp14:sizeRelV>
               </wp:anchor>
             </w:drawing>
           </mc:Choice>
@@ -405,7 +419,7 @@
                 <v:stroke joinstyle="miter"/>
                 <v:path gradientshapeok="t" o:connecttype="rect"/>
               </v:shapetype>
-              <v:shape id="Cuadro de texto 2" o:spid="_x0000_s1026" type="#_x0000_t202" style="position:absolute;left:0;text-align:left;margin-left:11.45pt;margin-top:111.75pt;width:416.2pt;height:316.9pt;z-index:251662336;visibility:visible;mso-wrap-style:square;mso-wrap-distance-left:9pt;mso-wrap-distance-top:0;mso-wrap-distance-right:9pt;mso-wrap-distance-bottom:0;mso-position-horizontal:absolute;mso-position-horizontal-relative:text;mso-position-vertical:absolute;mso-position-vertical-relative:text;v-text-anchor:top" o:gfxdata="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" fillcolor="white [3201]" stroked="f" strokeweight=".5pt">
+              <v:shape id="Cuadro de texto 2" o:spid="_x0000_s1026" type="#_x0000_t202" style="position:absolute;left:0;text-align:left;margin-left:11.45pt;margin-top:111.75pt;width:416.2pt;height:294pt;z-index:251662336;visibility:visible;mso-wrap-style:square;mso-height-percent:0;mso-wrap-distance-left:9pt;mso-wrap-distance-top:0;mso-wrap-distance-right:9pt;mso-wrap-distance-bottom:0;mso-position-horizontal:absolute;mso-position-horizontal-relative:text;mso-position-vertical:absolute;mso-position-vertical-relative:text;mso-height-percent:0;mso-height-relative:margin;v-text-anchor:top" o:gfxdata="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" fillcolor="white [3201]" stroked="f" strokeweight=".5pt">
                 <v:textbox>
                   <w:txbxContent>
                     <w:p>
@@ -674,6 +688,9 @@
         </w:rPr>
       </w:pPr>
       <w:r>
+        <w:rPr>
+          <w:noProof/>
+        </w:rPr>
         <w:drawing>
           <wp:anchor distT="0" distB="0" distL="114300" distR="114300" simplePos="0" relativeHeight="251660288" behindDoc="0" locked="0" layoutInCell="1" allowOverlap="1" wp14:anchorId="601916A4" wp14:editId="40D89FC3">
             <wp:simplePos x="0" y="0"/>
@@ -947,6 +964,7 @@
           <w:bCs/>
           <w:sz w:val="32"/>
           <w:szCs w:val="32"/>
+          <w:lang w:val="en-US"/>
         </w:rPr>
       </w:pPr>
       <w:r>
@@ -955,6 +973,7 @@
           <w:bCs/>
           <w:sz w:val="32"/>
           <w:szCs w:val="32"/>
+          <w:lang w:val="en-US"/>
         </w:rPr>
         <w:t>Francisco Josafat Paz Flores 20212300157</w:t>
       </w:r>
@@ -968,34 +987,26 @@
           <w:bCs/>
           <w:sz w:val="32"/>
           <w:szCs w:val="32"/>
+          <w:lang w:val="en-US"/>
         </w:rPr>
       </w:pPr>
-      <w:proofErr w:type="spellStart"/>
       <w:r>
         <w:rPr>
           <w:b/>
           <w:bCs/>
           <w:sz w:val="32"/>
           <w:szCs w:val="32"/>
+          <w:lang w:val="en-US"/>
         </w:rPr>
-        <w:t>Kenis</w:t>
-      </w:r>
-      <w:proofErr w:type="spellEnd"/>
+        <w:t>Kenis Noe Osorto Reyes 20212300177</w:t>
+      </w:r>
       <w:r>
         <w:rPr>
           <w:b/>
           <w:bCs/>
           <w:sz w:val="32"/>
           <w:szCs w:val="32"/>
-        </w:rPr>
-        <w:t xml:space="preserve"> Noe Osorto Reyes 20212300177</w:t>
-      </w:r>
-      <w:r>
-        <w:rPr>
-          <w:b/>
-          <w:bCs/>
-          <w:sz w:val="32"/>
-          <w:szCs w:val="32"/>
+          <w:lang w:val="en-US"/>
         </w:rPr>
         <w:br/>
       </w:r>
@@ -1024,8 +1035,18 @@
           <w:bCs/>
           <w:sz w:val="32"/>
           <w:szCs w:val="32"/>
+          <w:lang w:val="en-US"/>
         </w:rPr>
-        <w:t xml:space="preserve"> Choluteca abril 2024</w:t>
+        <w:t xml:space="preserve"> </w:t>
+      </w:r>
+      <w:r>
+        <w:rPr>
+          <w:b/>
+          <w:bCs/>
+          <w:sz w:val="32"/>
+          <w:szCs w:val="32"/>
+        </w:rPr>
+        <w:t>Choluteca abril 2024</w:t>
       </w:r>
     </w:p>
     <w:bookmarkStart w:id="6" w:name="_Toc163994372" w:displacedByCustomXml="next"/>
@@ -1879,10 +1900,7 @@
         <w:ind w:firstLine="710"/>
       </w:pPr>
       <w:r>
-        <w:t>PostgreSQL es un potente sistema de base de datos relacional de objetos de código abierto que utiliza y amplía el lenguaje SQL combinado con muchas funciones que almacenan y escalan de forma segura las cargas de trabajo de datos más complicadas. Los orígenes de PostgreSQL se remontan a 1986 como parte del proyecto POSTGRES de la Universidad de California en Berkeley y cuenta con más de 35 años de desarrollo activo en la plataforma central</w:t>
-      </w:r>
-      <w:r>
-        <w:t xml:space="preserve"> </w:t>
+        <w:t xml:space="preserve">PostgreSQL es un potente sistema de base de datos relacional de objetos de código abierto que utiliza y amplía el lenguaje SQL combinado con muchas funciones que almacenan y escalan de forma segura las cargas de trabajo de datos más complicadas. Los orígenes de PostgreSQL se remontan a 1986 como parte del proyecto POSTGRES de la Universidad de California en Berkeley y cuenta con más de 35 años de desarrollo activo en la plataforma central </w:t>
       </w:r>
       <w:sdt>
         <w:sdtPr>
@@ -2246,13 +2264,7 @@
         <w:spacing w:line="480" w:lineRule="auto"/>
       </w:pPr>
       <w:r>
-        <w:t>Planificador/optimizador de consultas sofisticado, análisis de solo índice, estadísticas de varias</w:t>
-      </w:r>
-      <w:r>
-        <w:t xml:space="preserve"> </w:t>
-      </w:r>
-      <w:r>
-        <w:t>columnas</w:t>
+        <w:t>Planificador/optimizador de consultas sofisticado, análisis de solo índice, estadísticas de varias columnas</w:t>
       </w:r>
     </w:p>
     <w:p>
@@ -2556,13 +2568,7 @@
         <w:spacing w:line="480" w:lineRule="auto"/>
       </w:pPr>
       <w:r>
-        <w:t>Contenedores de datos externos: conéctese a otras bases de datos o flujos con una interfaz SQL</w:t>
-      </w:r>
-      <w:r>
-        <w:t xml:space="preserve"> </w:t>
-      </w:r>
-      <w:r>
-        <w:t>estándar</w:t>
+        <w:t>Contenedores de datos externos: conéctese a otras bases de datos o flujos con una interfaz SQL estándar</w:t>
       </w:r>
     </w:p>
     <w:p>
@@ -3116,7 +3122,7 @@
 </file>
 
 <file path=word/endnotes.xml><?xml version="1.0" encoding="utf-8"?>
-<w:endnotes xmlns:wpc="http://schemas.microsoft.com/office/word/2010/wordprocessingCanvas" xmlns:cx="http://schemas.microsoft.com/office/drawing/2014/chartex" xmlns:cx1="http://schemas.microsoft.com/office/drawing/2015/9/8/chartex" xmlns:cx2="http://schemas.microsoft.com/office/drawing/2015/10/21/chartex" xmlns:cx3="http://schemas.microsoft.com/office/drawing/2016/5/9/chartex" xmlns:cx4="http://schemas.microsoft.com/office/drawing/2016/5/10/chartex" xmlns:cx5="http://schemas.microsoft.com/office/drawing/2016/5/11/chartex" xmlns:cx6="http://schemas.microsoft.com/office/drawing/2016/5/12/chartex" xmlns:cx7="http://schemas.microsoft.com/office/drawing/2016/5/13/chartex" xmlns:cx8="http://schemas.microsoft.com/office/drawing/2016/5/14/chartex" xmlns:mc="http://schemas.openxmlformats.org/markup-compatibility/2006" xmlns:aink="http://schemas.microsoft.com/office/drawing/2016/ink" xmlns:am3d="http://schemas.microsoft.com/office/drawing/2017/model3d" xmlns:o="urn:schemas-microsoft-com:office:office" xmlns:oel="http://schemas.microsoft.com/office/2019/extlst" xmlns:r="http://schemas.openxmlformats.org/officeDocument/2006/relationships" xmlns:m="http://schemas.openxmlformats.org/officeDocument/2006/math" xmlns:v="urn:schemas-microsoft-com:vml" xmlns:wp14="http://schemas.microsoft.com/office/word/2010/wordprocessingDrawing" xmlns:wp="http://schemas.openxmlformats.org/drawingml/2006/wordprocessingDrawing" xmlns:w10="urn:schemas-microsoft-com:office:word" xmlns:w="http://schemas.openxmlformats.org/wordprocessingml/2006/main" xmlns:w14="http://schemas.microsoft.com/office/word/2010/wordml" xmlns:w15="http://schemas.microsoft.com/office/word/2012/wordml" xmlns:w16cex="http://schemas.microsoft.com/office/word/2018/wordml/cex" xmlns:w16cid="http://schemas.microsoft.com/office/word/2016/wordml/cid" xmlns:w16="http://schemas.microsoft.com/office/word/2018/wordml" xmlns:w16du="http://schemas.microsoft.com/office/word/2023/wordml/word16du" xmlns:w16sdtdh="http://schemas.microsoft.com/office/word/2020/wordml/sdtdatahash" xmlns:w16se="http://schemas.microsoft.com/office/word/2015/wordml/symex" xmlns:wpg="http://schemas.microsoft.com/office/word/2010/wordprocessingGroup" xmlns:wpi="http://schemas.microsoft.com/office/word/2010/wordprocessingInk" xmlns:wne="http://schemas.microsoft.com/office/word/2006/wordml" xmlns:wps="http://schemas.microsoft.com/office/word/2010/wordprocessingShape" mc:Ignorable="w14 w15 w16se w16cid w16 w16cex w16sdtdh w16du wp14">
+<w:endnotes xmlns:wpc="http://schemas.microsoft.com/office/word/2010/wordprocessingCanvas" xmlns:cx="http://schemas.microsoft.com/office/drawing/2014/chartex" xmlns:cx1="http://schemas.microsoft.com/office/drawing/2015/9/8/chartex" xmlns:cx2="http://schemas.microsoft.com/office/drawing/2015/10/21/chartex" xmlns:cx3="http://schemas.microsoft.com/office/drawing/2016/5/9/chartex" xmlns:cx4="http://schemas.microsoft.com/office/drawing/2016/5/10/chartex" xmlns:cx5="http://schemas.microsoft.com/office/drawing/2016/5/11/chartex" xmlns:cx6="http://schemas.microsoft.com/office/drawing/2016/5/12/chartex" xmlns:cx7="http://schemas.microsoft.com/office/drawing/2016/5/13/chartex" xmlns:cx8="http://schemas.microsoft.com/office/drawing/2016/5/14/chartex" xmlns:mc="http://schemas.openxmlformats.org/markup-compatibility/2006" xmlns:aink="http://schemas.microsoft.com/office/drawing/2016/ink" xmlns:am3d="http://schemas.microsoft.com/office/drawing/2017/model3d" xmlns:o="urn:schemas-microsoft-com:office:office" xmlns:oel="http://schemas.microsoft.com/office/2019/extlst" xmlns:r="http://schemas.openxmlformats.org/officeDocument/2006/relationships" xmlns:m="http://schemas.openxmlformats.org/officeDocument/2006/math" xmlns:v="urn:schemas-microsoft-com:vml" xmlns:wp14="http://schemas.microsoft.com/office/word/2010/wordprocessingDrawing" xmlns:wp="http://schemas.openxmlformats.org/drawingml/2006/wordprocessingDrawing" xmlns:w10="urn:schemas-microsoft-com:office:word" xmlns:w="http://schemas.openxmlformats.org/wordprocessingml/2006/main" xmlns:w14="http://schemas.microsoft.com/office/word/2010/wordml" xmlns:w15="http://schemas.microsoft.com/office/word/2012/wordml" xmlns:w16cex="http://schemas.microsoft.com/office/word/2018/wordml/cex" xmlns:w16cid="http://schemas.microsoft.com/office/word/2016/wordml/cid" xmlns:w16="http://schemas.microsoft.com/office/word/2018/wordml" xmlns:w16sdtdh="http://schemas.microsoft.com/office/word/2020/wordml/sdtdatahash" xmlns:w16se="http://schemas.microsoft.com/office/word/2015/wordml/symex" xmlns:wpg="http://schemas.microsoft.com/office/word/2010/wordprocessingGroup" xmlns:wpi="http://schemas.microsoft.com/office/word/2010/wordprocessingInk" xmlns:wne="http://schemas.microsoft.com/office/word/2006/wordml" xmlns:wps="http://schemas.microsoft.com/office/word/2010/wordprocessingShape" mc:Ignorable="w14 w15 w16se w16cid w16 w16cex w16sdtdh wp14">
   <w:endnote w:type="separator" w:id="-1">
     <w:p>
       <w:pPr>
@@ -3141,7 +3147,7 @@
 </file>
 
 <file path=word/footnotes.xml><?xml version="1.0" encoding="utf-8"?>
-<w:footnotes xmlns:wpc="http://schemas.microsoft.com/office/word/2010/wordprocessingCanvas" xmlns:cx="http://schemas.microsoft.com/office/drawing/2014/chartex" xmlns:cx1="http://schemas.microsoft.com/office/drawing/2015/9/8/chartex" xmlns:cx2="http://schemas.microsoft.com/office/drawing/2015/10/21/chartex" xmlns:cx3="http://schemas.microsoft.com/office/drawing/2016/5/9/chartex" xmlns:cx4="http://schemas.microsoft.com/office/drawing/2016/5/10/chartex" xmlns:cx5="http://schemas.microsoft.com/office/drawing/2016/5/11/chartex" xmlns:cx6="http://schemas.microsoft.com/office/drawing/2016/5/12/chartex" xmlns:cx7="http://schemas.microsoft.com/office/drawing/2016/5/13/chartex" xmlns:cx8="http://schemas.microsoft.com/office/drawing/2016/5/14/chartex" xmlns:mc="http://schemas.openxmlformats.org/markup-compatibility/2006" xmlns:aink="http://schemas.microsoft.com/office/drawing/2016/ink" xmlns:am3d="http://schemas.microsoft.com/office/drawing/2017/model3d" xmlns:o="urn:schemas-microsoft-com:office:office" xmlns:oel="http://schemas.microsoft.com/office/2019/extlst" xmlns:r="http://schemas.openxmlformats.org/officeDocument/2006/relationships" xmlns:m="http://schemas.openxmlformats.org/officeDocument/2006/math" xmlns:v="urn:schemas-microsoft-com:vml" xmlns:wp14="http://schemas.microsoft.com/office/word/2010/wordprocessingDrawing" xmlns:wp="http://schemas.openxmlformats.org/drawingml/2006/wordprocessingDrawing" xmlns:w10="urn:schemas-microsoft-com:office:word" xmlns:w="http://schemas.openxmlformats.org/wordprocessingml/2006/main" xmlns:w14="http://schemas.microsoft.com/office/word/2010/wordml" xmlns:w15="http://schemas.microsoft.com/office/word/2012/wordml" xmlns:w16cex="http://schemas.microsoft.com/office/word/2018/wordml/cex" xmlns:w16cid="http://schemas.microsoft.com/office/word/2016/wordml/cid" xmlns:w16="http://schemas.microsoft.com/office/word/2018/wordml" xmlns:w16du="http://schemas.microsoft.com/office/word/2023/wordml/word16du" xmlns:w16sdtdh="http://schemas.microsoft.com/office/word/2020/wordml/sdtdatahash" xmlns:w16se="http://schemas.microsoft.com/office/word/2015/wordml/symex" xmlns:wpg="http://schemas.microsoft.com/office/word/2010/wordprocessingGroup" xmlns:wpi="http://schemas.microsoft.com/office/word/2010/wordprocessingInk" xmlns:wne="http://schemas.microsoft.com/office/word/2006/wordml" xmlns:wps="http://schemas.microsoft.com/office/word/2010/wordprocessingShape" mc:Ignorable="w14 w15 w16se w16cid w16 w16cex w16sdtdh w16du wp14">
+<w:footnotes xmlns:wpc="http://schemas.microsoft.com/office/word/2010/wordprocessingCanvas" xmlns:cx="http://schemas.microsoft.com/office/drawing/2014/chartex" xmlns:cx1="http://schemas.microsoft.com/office/drawing/2015/9/8/chartex" xmlns:cx2="http://schemas.microsoft.com/office/drawing/2015/10/21/chartex" xmlns:cx3="http://schemas.microsoft.com/office/drawing/2016/5/9/chartex" xmlns:cx4="http://schemas.microsoft.com/office/drawing/2016/5/10/chartex" xmlns:cx5="http://schemas.microsoft.com/office/drawing/2016/5/11/chartex" xmlns:cx6="http://schemas.microsoft.com/office/drawing/2016/5/12/chartex" xmlns:cx7="http://schemas.microsoft.com/office/drawing/2016/5/13/chartex" xmlns:cx8="http://schemas.microsoft.com/office/drawing/2016/5/14/chartex" xmlns:mc="http://schemas.openxmlformats.org/markup-compatibility/2006" xmlns:aink="http://schemas.microsoft.com/office/drawing/2016/ink" xmlns:am3d="http://schemas.microsoft.com/office/drawing/2017/model3d" xmlns:o="urn:schemas-microsoft-com:office:office" xmlns:oel="http://schemas.microsoft.com/office/2019/extlst" xmlns:r="http://schemas.openxmlformats.org/officeDocument/2006/relationships" xmlns:m="http://schemas.openxmlformats.org/officeDocument/2006/math" xmlns:v="urn:schemas-microsoft-com:vml" xmlns:wp14="http://schemas.microsoft.com/office/word/2010/wordprocessingDrawing" xmlns:wp="http://schemas.openxmlformats.org/drawingml/2006/wordprocessingDrawing" xmlns:w10="urn:schemas-microsoft-com:office:word" xmlns:w="http://schemas.openxmlformats.org/wordprocessingml/2006/main" xmlns:w14="http://schemas.microsoft.com/office/word/2010/wordml" xmlns:w15="http://schemas.microsoft.com/office/word/2012/wordml" xmlns:w16cex="http://schemas.microsoft.com/office/word/2018/wordml/cex" xmlns:w16cid="http://schemas.microsoft.com/office/word/2016/wordml/cid" xmlns:w16="http://schemas.microsoft.com/office/word/2018/wordml" xmlns:w16sdtdh="http://schemas.microsoft.com/office/word/2020/wordml/sdtdatahash" xmlns:w16se="http://schemas.microsoft.com/office/word/2015/wordml/symex" xmlns:wpg="http://schemas.microsoft.com/office/word/2010/wordprocessingGroup" xmlns:wpi="http://schemas.microsoft.com/office/word/2010/wordprocessingInk" xmlns:wne="http://schemas.microsoft.com/office/word/2006/wordml" xmlns:wps="http://schemas.microsoft.com/office/word/2010/wordprocessingShape" mc:Ignorable="w14 w15 w16se w16cid w16 w16cex w16sdtdh wp14">
   <w:footnote w:type="separator" w:id="-1">
     <w:p>
       <w:pPr>
@@ -3166,7 +3172,7 @@
 </file>
 
 <file path=word/header1.xml><?xml version="1.0" encoding="utf-8"?>
-<w:hdr xmlns:wpc="http://schemas.microsoft.com/office/word/2010/wordprocessingCanvas" xmlns:cx="http://schemas.microsoft.com/office/drawing/2014/chartex" xmlns:cx1="http://schemas.microsoft.com/office/drawing/2015/9/8/chartex" xmlns:cx2="http://schemas.microsoft.com/office/drawing/2015/10/21/chartex" xmlns:cx3="http://schemas.microsoft.com/office/drawing/2016/5/9/chartex" xmlns:cx4="http://schemas.microsoft.com/office/drawing/2016/5/10/chartex" xmlns:cx5="http://schemas.microsoft.com/office/drawing/2016/5/11/chartex" xmlns:cx6="http://schemas.microsoft.com/office/drawing/2016/5/12/chartex" xmlns:cx7="http://schemas.microsoft.com/office/drawing/2016/5/13/chartex" xmlns:cx8="http://schemas.microsoft.com/office/drawing/2016/5/14/chartex" xmlns:mc="http://schemas.openxmlformats.org/markup-compatibility/2006" xmlns:aink="http://schemas.microsoft.com/office/drawing/2016/ink" xmlns:am3d="http://schemas.microsoft.com/office/drawing/2017/model3d" xmlns:o="urn:schemas-microsoft-com:office:office" xmlns:oel="http://schemas.microsoft.com/office/2019/extlst" xmlns:r="http://schemas.openxmlformats.org/officeDocument/2006/relationships" xmlns:m="http://schemas.openxmlformats.org/officeDocument/2006/math" xmlns:v="urn:schemas-microsoft-com:vml" xmlns:wp14="http://schemas.microsoft.com/office/word/2010/wordprocessingDrawing" xmlns:wp="http://schemas.openxmlformats.org/drawingml/2006/wordprocessingDrawing" xmlns:w10="urn:schemas-microsoft-com:office:word" xmlns:w="http://schemas.openxmlformats.org/wordprocessingml/2006/main" xmlns:w14="http://schemas.microsoft.com/office/word/2010/wordml" xmlns:w15="http://schemas.microsoft.com/office/word/2012/wordml" xmlns:w16cex="http://schemas.microsoft.com/office/word/2018/wordml/cex" xmlns:w16cid="http://schemas.microsoft.com/office/word/2016/wordml/cid" xmlns:w16="http://schemas.microsoft.com/office/word/2018/wordml" xmlns:w16du="http://schemas.microsoft.com/office/word/2023/wordml/word16du" xmlns:w16sdtdh="http://schemas.microsoft.com/office/word/2020/wordml/sdtdatahash" xmlns:w16se="http://schemas.microsoft.com/office/word/2015/wordml/symex" xmlns:wpg="http://schemas.microsoft.com/office/word/2010/wordprocessingGroup" xmlns:wpi="http://schemas.microsoft.com/office/word/2010/wordprocessingInk" xmlns:wne="http://schemas.microsoft.com/office/word/2006/wordml" xmlns:wps="http://schemas.microsoft.com/office/word/2010/wordprocessingShape" mc:Ignorable="w14 w15 w16se w16cid w16 w16cex w16sdtdh w16du wp14">
+<w:hdr xmlns:wpc="http://schemas.microsoft.com/office/word/2010/wordprocessingCanvas" xmlns:cx="http://schemas.microsoft.com/office/drawing/2014/chartex" xmlns:cx1="http://schemas.microsoft.com/office/drawing/2015/9/8/chartex" xmlns:cx2="http://schemas.microsoft.com/office/drawing/2015/10/21/chartex" xmlns:cx3="http://schemas.microsoft.com/office/drawing/2016/5/9/chartex" xmlns:cx4="http://schemas.microsoft.com/office/drawing/2016/5/10/chartex" xmlns:cx5="http://schemas.microsoft.com/office/drawing/2016/5/11/chartex" xmlns:cx6="http://schemas.microsoft.com/office/drawing/2016/5/12/chartex" xmlns:cx7="http://schemas.microsoft.com/office/drawing/2016/5/13/chartex" xmlns:cx8="http://schemas.microsoft.com/office/drawing/2016/5/14/chartex" xmlns:mc="http://schemas.openxmlformats.org/markup-compatibility/2006" xmlns:aink="http://schemas.microsoft.com/office/drawing/2016/ink" xmlns:am3d="http://schemas.microsoft.com/office/drawing/2017/model3d" xmlns:o="urn:schemas-microsoft-com:office:office" xmlns:oel="http://schemas.microsoft.com/office/2019/extlst" xmlns:r="http://schemas.openxmlformats.org/officeDocument/2006/relationships" xmlns:m="http://schemas.openxmlformats.org/officeDocument/2006/math" xmlns:v="urn:schemas-microsoft-com:vml" xmlns:wp14="http://schemas.microsoft.com/office/word/2010/wordprocessingDrawing" xmlns:wp="http://schemas.openxmlformats.org/drawingml/2006/wordprocessingDrawing" xmlns:w10="urn:schemas-microsoft-com:office:word" xmlns:w="http://schemas.openxmlformats.org/wordprocessingml/2006/main" xmlns:w14="http://schemas.microsoft.com/office/word/2010/wordml" xmlns:w15="http://schemas.microsoft.com/office/word/2012/wordml" xmlns:w16cex="http://schemas.microsoft.com/office/word/2018/wordml/cex" xmlns:w16cid="http://schemas.microsoft.com/office/word/2016/wordml/cid" xmlns:w16="http://schemas.microsoft.com/office/word/2018/wordml" xmlns:w16sdtdh="http://schemas.microsoft.com/office/word/2020/wordml/sdtdatahash" xmlns:w16se="http://schemas.microsoft.com/office/word/2015/wordml/symex" xmlns:wpg="http://schemas.microsoft.com/office/word/2010/wordprocessingGroup" xmlns:wpi="http://schemas.microsoft.com/office/word/2010/wordprocessingInk" xmlns:wne="http://schemas.microsoft.com/office/word/2006/wordml" xmlns:wps="http://schemas.microsoft.com/office/word/2010/wordprocessingShape" mc:Ignorable="w14 w15 w16se w16cid w16 w16cex w16sdtdh wp14">
   <w:tbl>
     <w:tblPr>
       <w:tblStyle w:val="TableGrid"/>
@@ -3297,7 +3303,7 @@
 </file>
 
 <file path=word/header2.xml><?xml version="1.0" encoding="utf-8"?>
-<w:hdr xmlns:wpc="http://schemas.microsoft.com/office/word/2010/wordprocessingCanvas" xmlns:cx="http://schemas.microsoft.com/office/drawing/2014/chartex" xmlns:cx1="http://schemas.microsoft.com/office/drawing/2015/9/8/chartex" xmlns:cx2="http://schemas.microsoft.com/office/drawing/2015/10/21/chartex" xmlns:cx3="http://schemas.microsoft.com/office/drawing/2016/5/9/chartex" xmlns:cx4="http://schemas.microsoft.com/office/drawing/2016/5/10/chartex" xmlns:cx5="http://schemas.microsoft.com/office/drawing/2016/5/11/chartex" xmlns:cx6="http://schemas.microsoft.com/office/drawing/2016/5/12/chartex" xmlns:cx7="http://schemas.microsoft.com/office/drawing/2016/5/13/chartex" xmlns:cx8="http://schemas.microsoft.com/office/drawing/2016/5/14/chartex" xmlns:mc="http://schemas.openxmlformats.org/markup-compatibility/2006" xmlns:aink="http://schemas.microsoft.com/office/drawing/2016/ink" xmlns:am3d="http://schemas.microsoft.com/office/drawing/2017/model3d" xmlns:o="urn:schemas-microsoft-com:office:office" xmlns:oel="http://schemas.microsoft.com/office/2019/extlst" xmlns:r="http://schemas.openxmlformats.org/officeDocument/2006/relationships" xmlns:m="http://schemas.openxmlformats.org/officeDocument/2006/math" xmlns:v="urn:schemas-microsoft-com:vml" xmlns:wp14="http://schemas.microsoft.com/office/word/2010/wordprocessingDrawing" xmlns:wp="http://schemas.openxmlformats.org/drawingml/2006/wordprocessingDrawing" xmlns:w10="urn:schemas-microsoft-com:office:word" xmlns:w="http://schemas.openxmlformats.org/wordprocessingml/2006/main" xmlns:w14="http://schemas.microsoft.com/office/word/2010/wordml" xmlns:w15="http://schemas.microsoft.com/office/word/2012/wordml" xmlns:w16cex="http://schemas.microsoft.com/office/word/2018/wordml/cex" xmlns:w16cid="http://schemas.microsoft.com/office/word/2016/wordml/cid" xmlns:w16="http://schemas.microsoft.com/office/word/2018/wordml" xmlns:w16du="http://schemas.microsoft.com/office/word/2023/wordml/word16du" xmlns:w16sdtdh="http://schemas.microsoft.com/office/word/2020/wordml/sdtdatahash" xmlns:w16se="http://schemas.microsoft.com/office/word/2015/wordml/symex" xmlns:wpg="http://schemas.microsoft.com/office/word/2010/wordprocessingGroup" xmlns:wpi="http://schemas.microsoft.com/office/word/2010/wordprocessingInk" xmlns:wne="http://schemas.microsoft.com/office/word/2006/wordml" xmlns:wps="http://schemas.microsoft.com/office/word/2010/wordprocessingShape" mc:Ignorable="w14 w15 w16se w16cid w16 w16cex w16sdtdh w16du wp14">
+<w:hdr xmlns:wpc="http://schemas.microsoft.com/office/word/2010/wordprocessingCanvas" xmlns:cx="http://schemas.microsoft.com/office/drawing/2014/chartex" xmlns:cx1="http://schemas.microsoft.com/office/drawing/2015/9/8/chartex" xmlns:cx2="http://schemas.microsoft.com/office/drawing/2015/10/21/chartex" xmlns:cx3="http://schemas.microsoft.com/office/drawing/2016/5/9/chartex" xmlns:cx4="http://schemas.microsoft.com/office/drawing/2016/5/10/chartex" xmlns:cx5="http://schemas.microsoft.com/office/drawing/2016/5/11/chartex" xmlns:cx6="http://schemas.microsoft.com/office/drawing/2016/5/12/chartex" xmlns:cx7="http://schemas.microsoft.com/office/drawing/2016/5/13/chartex" xmlns:cx8="http://schemas.microsoft.com/office/drawing/2016/5/14/chartex" xmlns:mc="http://schemas.openxmlformats.org/markup-compatibility/2006" xmlns:aink="http://schemas.microsoft.com/office/drawing/2016/ink" xmlns:am3d="http://schemas.microsoft.com/office/drawing/2017/model3d" xmlns:o="urn:schemas-microsoft-com:office:office" xmlns:oel="http://schemas.microsoft.com/office/2019/extlst" xmlns:r="http://schemas.openxmlformats.org/officeDocument/2006/relationships" xmlns:m="http://schemas.openxmlformats.org/officeDocument/2006/math" xmlns:v="urn:schemas-microsoft-com:vml" xmlns:wp14="http://schemas.microsoft.com/office/word/2010/wordprocessingDrawing" xmlns:wp="http://schemas.openxmlformats.org/drawingml/2006/wordprocessingDrawing" xmlns:w10="urn:schemas-microsoft-com:office:word" xmlns:w="http://schemas.openxmlformats.org/wordprocessingml/2006/main" xmlns:w14="http://schemas.microsoft.com/office/word/2010/wordml" xmlns:w15="http://schemas.microsoft.com/office/word/2012/wordml" xmlns:w16cex="http://schemas.microsoft.com/office/word/2018/wordml/cex" xmlns:w16cid="http://schemas.microsoft.com/office/word/2016/wordml/cid" xmlns:w16="http://schemas.microsoft.com/office/word/2018/wordml" xmlns:w16sdtdh="http://schemas.microsoft.com/office/word/2020/wordml/sdtdatahash" xmlns:w16se="http://schemas.microsoft.com/office/word/2015/wordml/symex" xmlns:wpg="http://schemas.microsoft.com/office/word/2010/wordprocessingGroup" xmlns:wpi="http://schemas.microsoft.com/office/word/2010/wordprocessingInk" xmlns:wne="http://schemas.microsoft.com/office/word/2006/wordml" xmlns:wps="http://schemas.microsoft.com/office/word/2010/wordprocessingShape" mc:Ignorable="w14 w15 w16se w16cid w16 w16cex w16sdtdh wp14">
   <w:tbl>
     <w:tblPr>
       <w:tblStyle w:val="TableGrid"/>
@@ -3426,6 +3432,7 @@
     <w:r>
       <w:rPr>
         <w:rFonts w:ascii="Calibri" w:eastAsia="Calibri" w:hAnsi="Calibri" w:cs="Calibri"/>
+        <w:noProof/>
         <w:sz w:val="22"/>
       </w:rPr>
       <mc:AlternateContent>
@@ -3606,7 +3613,7 @@
 </file>
 
 <file path=word/numbering.xml><?xml version="1.0" encoding="utf-8"?>
-<w:numbering xmlns:wpc="http://schemas.microsoft.com/office/word/2010/wordprocessingCanvas" xmlns:cx="http://schemas.microsoft.com/office/drawing/2014/chartex" xmlns:cx1="http://schemas.microsoft.com/office/drawing/2015/9/8/chartex" xmlns:cx2="http://schemas.microsoft.com/office/drawing/2015/10/21/chartex" xmlns:cx3="http://schemas.microsoft.com/office/drawing/2016/5/9/chartex" xmlns:cx4="http://schemas.microsoft.com/office/drawing/2016/5/10/chartex" xmlns:cx5="http://schemas.microsoft.com/office/drawing/2016/5/11/chartex" xmlns:cx6="http://schemas.microsoft.com/office/drawing/2016/5/12/chartex" xmlns:cx7="http://schemas.microsoft.com/office/drawing/2016/5/13/chartex" xmlns:cx8="http://schemas.microsoft.com/office/drawing/2016/5/14/chartex" xmlns:mc="http://schemas.openxmlformats.org/markup-compatibility/2006" xmlns:aink="http://schemas.microsoft.com/office/drawing/2016/ink" xmlns:am3d="http://schemas.microsoft.com/office/drawing/2017/model3d" xmlns:o="urn:schemas-microsoft-com:office:office" xmlns:oel="http://schemas.microsoft.com/office/2019/extlst" xmlns:r="http://schemas.openxmlformats.org/officeDocument/2006/relationships" xmlns:m="http://schemas.openxmlformats.org/officeDocument/2006/math" xmlns:v="urn:schemas-microsoft-com:vml" xmlns:wp14="http://schemas.microsoft.com/office/word/2010/wordprocessingDrawing" xmlns:wp="http://schemas.openxmlformats.org/drawingml/2006/wordprocessingDrawing" xmlns:w10="urn:schemas-microsoft-com:office:word" xmlns:w="http://schemas.openxmlformats.org/wordprocessingml/2006/main" xmlns:w14="http://schemas.microsoft.com/office/word/2010/wordml" xmlns:w15="http://schemas.microsoft.com/office/word/2012/wordml" xmlns:w16cex="http://schemas.microsoft.com/office/word/2018/wordml/cex" xmlns:w16cid="http://schemas.microsoft.com/office/word/2016/wordml/cid" xmlns:w16="http://schemas.microsoft.com/office/word/2018/wordml" xmlns:w16du="http://schemas.microsoft.com/office/word/2023/wordml/word16du" xmlns:w16sdtdh="http://schemas.microsoft.com/office/word/2020/wordml/sdtdatahash" xmlns:w16se="http://schemas.microsoft.com/office/word/2015/wordml/symex" xmlns:wpg="http://schemas.microsoft.com/office/word/2010/wordprocessingGroup" xmlns:wpi="http://schemas.microsoft.com/office/word/2010/wordprocessingInk" xmlns:wne="http://schemas.microsoft.com/office/word/2006/wordml" xmlns:wps="http://schemas.microsoft.com/office/word/2010/wordprocessingShape" mc:Ignorable="w14 w15 w16se w16cid w16 w16cex w16sdtdh w16du wp14">
+<w:numbering xmlns:wpc="http://schemas.microsoft.com/office/word/2010/wordprocessingCanvas" xmlns:cx="http://schemas.microsoft.com/office/drawing/2014/chartex" xmlns:cx1="http://schemas.microsoft.com/office/drawing/2015/9/8/chartex" xmlns:cx2="http://schemas.microsoft.com/office/drawing/2015/10/21/chartex" xmlns:cx3="http://schemas.microsoft.com/office/drawing/2016/5/9/chartex" xmlns:cx4="http://schemas.microsoft.com/office/drawing/2016/5/10/chartex" xmlns:cx5="http://schemas.microsoft.com/office/drawing/2016/5/11/chartex" xmlns:cx6="http://schemas.microsoft.com/office/drawing/2016/5/12/chartex" xmlns:cx7="http://schemas.microsoft.com/office/drawing/2016/5/13/chartex" xmlns:cx8="http://schemas.microsoft.com/office/drawing/2016/5/14/chartex" xmlns:mc="http://schemas.openxmlformats.org/markup-compatibility/2006" xmlns:aink="http://schemas.microsoft.com/office/drawing/2016/ink" xmlns:am3d="http://schemas.microsoft.com/office/drawing/2017/model3d" xmlns:o="urn:schemas-microsoft-com:office:office" xmlns:oel="http://schemas.microsoft.com/office/2019/extlst" xmlns:r="http://schemas.openxmlformats.org/officeDocument/2006/relationships" xmlns:m="http://schemas.openxmlformats.org/officeDocument/2006/math" xmlns:v="urn:schemas-microsoft-com:vml" xmlns:wp14="http://schemas.microsoft.com/office/word/2010/wordprocessingDrawing" xmlns:wp="http://schemas.openxmlformats.org/drawingml/2006/wordprocessingDrawing" xmlns:w10="urn:schemas-microsoft-com:office:word" xmlns:w="http://schemas.openxmlformats.org/wordprocessingml/2006/main" xmlns:w14="http://schemas.microsoft.com/office/word/2010/wordml" xmlns:w15="http://schemas.microsoft.com/office/word/2012/wordml" xmlns:w16cex="http://schemas.microsoft.com/office/word/2018/wordml/cex" xmlns:w16cid="http://schemas.microsoft.com/office/word/2016/wordml/cid" xmlns:w16="http://schemas.microsoft.com/office/word/2018/wordml" xmlns:w16sdtdh="http://schemas.microsoft.com/office/word/2020/wordml/sdtdatahash" xmlns:w16se="http://schemas.microsoft.com/office/word/2015/wordml/symex" xmlns:wpg="http://schemas.microsoft.com/office/word/2010/wordprocessingGroup" xmlns:wpi="http://schemas.microsoft.com/office/word/2010/wordprocessingInk" xmlns:wne="http://schemas.microsoft.com/office/word/2006/wordml" xmlns:wps="http://schemas.microsoft.com/office/word/2010/wordprocessingShape" mc:Ignorable="w14 w15 w16se w16cid w16 w16cex w16sdtdh wp14">
   <w:numPicBullet w:numPicBulletId="0">
     <w:pict>
       <v:shapetype id="_x0000_t75" coordsize="21600,21600" o:spt="75" o:preferrelative="t" path="m@4@5l@4@11@9@11@9@5xe" filled="f" stroked="f">
@@ -3628,7 +3635,7 @@
         <v:path o:extrusionok="f" gradientshapeok="t" o:connecttype="rect"/>
         <o:lock v:ext="edit" aspectratio="t"/>
       </v:shapetype>
-      <v:shape id="_x0000_i1163" type="#_x0000_t75" style="width:11.45pt;height:11.45pt" o:bullet="t">
+      <v:shape id="_x0000_i1030" type="#_x0000_t75" style="width:11.25pt;height:11.25pt" o:bullet="t">
         <v:imagedata r:id="rId1" o:title="mso6008"/>
       </v:shape>
     </w:pict>
@@ -7458,7 +7465,7 @@
 </file>
 
 <file path=word/styles.xml><?xml version="1.0" encoding="utf-8"?>
-<w:styles xmlns:mc="http://schemas.openxmlformats.org/markup-compatibility/2006" xmlns:r="http://schemas.openxmlformats.org/officeDocument/2006/relationships" xmlns:w="http://schemas.openxmlformats.org/wordprocessingml/2006/main" xmlns:w14="http://schemas.microsoft.com/office/word/2010/wordml" xmlns:w15="http://schemas.microsoft.com/office/word/2012/wordml" xmlns:w16cex="http://schemas.microsoft.com/office/word/2018/wordml/cex" xmlns:w16cid="http://schemas.microsoft.com/office/word/2016/wordml/cid" xmlns:w16="http://schemas.microsoft.com/office/word/2018/wordml" xmlns:w16du="http://schemas.microsoft.com/office/word/2023/wordml/word16du" xmlns:w16sdtdh="http://schemas.microsoft.com/office/word/2020/wordml/sdtdatahash" xmlns:w16se="http://schemas.microsoft.com/office/word/2015/wordml/symex" mc:Ignorable="w14 w15 w16se w16cid w16 w16cex w16sdtdh w16du">
+<w:styles xmlns:mc="http://schemas.openxmlformats.org/markup-compatibility/2006" xmlns:r="http://schemas.openxmlformats.org/officeDocument/2006/relationships" xmlns:w="http://schemas.openxmlformats.org/wordprocessingml/2006/main" xmlns:w14="http://schemas.microsoft.com/office/word/2010/wordml" xmlns:w15="http://schemas.microsoft.com/office/word/2012/wordml" xmlns:w16cex="http://schemas.microsoft.com/office/word/2018/wordml/cex" xmlns:w16cid="http://schemas.microsoft.com/office/word/2016/wordml/cid" xmlns:w16="http://schemas.microsoft.com/office/word/2018/wordml" xmlns:w16sdtdh="http://schemas.microsoft.com/office/word/2020/wordml/sdtdatahash" xmlns:w16se="http://schemas.microsoft.com/office/word/2015/wordml/symex" mc:Ignorable="w14 w15 w16se w16cid w16 w16cex w16sdtdh">
   <w:docDefaults>
     <w:rPrDefault>
       <w:rPr>

</xml_diff>

<commit_message>
Cambios en el modelado
</commit_message>
<xml_diff>
--- a/Desarrollo de Caso.docx
+++ b/Desarrollo de Caso.docx
@@ -1,6 +1,6 @@
 
 <file path=word/document.xml><?xml version="1.0" encoding="utf-8"?>
-<w:document xmlns:wpc="http://schemas.microsoft.com/office/word/2010/wordprocessingCanvas" xmlns:cx="http://schemas.microsoft.com/office/drawing/2014/chartex" xmlns:cx1="http://schemas.microsoft.com/office/drawing/2015/9/8/chartex" xmlns:cx2="http://schemas.microsoft.com/office/drawing/2015/10/21/chartex" xmlns:cx3="http://schemas.microsoft.com/office/drawing/2016/5/9/chartex" xmlns:cx4="http://schemas.microsoft.com/office/drawing/2016/5/10/chartex" xmlns:cx5="http://schemas.microsoft.com/office/drawing/2016/5/11/chartex" xmlns:cx6="http://schemas.microsoft.com/office/drawing/2016/5/12/chartex" xmlns:cx7="http://schemas.microsoft.com/office/drawing/2016/5/13/chartex" xmlns:cx8="http://schemas.microsoft.com/office/drawing/2016/5/14/chartex" xmlns:mc="http://schemas.openxmlformats.org/markup-compatibility/2006" xmlns:aink="http://schemas.microsoft.com/office/drawing/2016/ink" xmlns:am3d="http://schemas.microsoft.com/office/drawing/2017/model3d" xmlns:o="urn:schemas-microsoft-com:office:office" xmlns:oel="http://schemas.microsoft.com/office/2019/extlst" xmlns:r="http://schemas.openxmlformats.org/officeDocument/2006/relationships" xmlns:m="http://schemas.openxmlformats.org/officeDocument/2006/math" xmlns:v="urn:schemas-microsoft-com:vml" xmlns:wp14="http://schemas.microsoft.com/office/word/2010/wordprocessingDrawing" xmlns:wp="http://schemas.openxmlformats.org/drawingml/2006/wordprocessingDrawing" xmlns:w10="urn:schemas-microsoft-com:office:word" xmlns:w="http://schemas.openxmlformats.org/wordprocessingml/2006/main" xmlns:w14="http://schemas.microsoft.com/office/word/2010/wordml" xmlns:w15="http://schemas.microsoft.com/office/word/2012/wordml" xmlns:w16cex="http://schemas.microsoft.com/office/word/2018/wordml/cex" xmlns:w16cid="http://schemas.microsoft.com/office/word/2016/wordml/cid" xmlns:w16="http://schemas.microsoft.com/office/word/2018/wordml" xmlns:w16sdtdh="http://schemas.microsoft.com/office/word/2020/wordml/sdtdatahash" xmlns:w16se="http://schemas.microsoft.com/office/word/2015/wordml/symex" xmlns:wpg="http://schemas.microsoft.com/office/word/2010/wordprocessingGroup" xmlns:wpi="http://schemas.microsoft.com/office/word/2010/wordprocessingInk" xmlns:wne="http://schemas.microsoft.com/office/word/2006/wordml" xmlns:wps="http://schemas.microsoft.com/office/word/2010/wordprocessingShape" mc:Ignorable="w14 w15 w16se w16cid w16 w16cex w16sdtdh wp14">
+<w:document xmlns:wpc="http://schemas.microsoft.com/office/word/2010/wordprocessingCanvas" xmlns:cx="http://schemas.microsoft.com/office/drawing/2014/chartex" xmlns:cx1="http://schemas.microsoft.com/office/drawing/2015/9/8/chartex" xmlns:cx2="http://schemas.microsoft.com/office/drawing/2015/10/21/chartex" xmlns:cx3="http://schemas.microsoft.com/office/drawing/2016/5/9/chartex" xmlns:cx4="http://schemas.microsoft.com/office/drawing/2016/5/10/chartex" xmlns:cx5="http://schemas.microsoft.com/office/drawing/2016/5/11/chartex" xmlns:cx6="http://schemas.microsoft.com/office/drawing/2016/5/12/chartex" xmlns:cx7="http://schemas.microsoft.com/office/drawing/2016/5/13/chartex" xmlns:cx8="http://schemas.microsoft.com/office/drawing/2016/5/14/chartex" xmlns:mc="http://schemas.openxmlformats.org/markup-compatibility/2006" xmlns:aink="http://schemas.microsoft.com/office/drawing/2016/ink" xmlns:am3d="http://schemas.microsoft.com/office/drawing/2017/model3d" xmlns:o="urn:schemas-microsoft-com:office:office" xmlns:oel="http://schemas.microsoft.com/office/2019/extlst" xmlns:r="http://schemas.openxmlformats.org/officeDocument/2006/relationships" xmlns:m="http://schemas.openxmlformats.org/officeDocument/2006/math" xmlns:v="urn:schemas-microsoft-com:vml" xmlns:wp14="http://schemas.microsoft.com/office/word/2010/wordprocessingDrawing" xmlns:wp="http://schemas.openxmlformats.org/drawingml/2006/wordprocessingDrawing" xmlns:w10="urn:schemas-microsoft-com:office:word" xmlns:w="http://schemas.openxmlformats.org/wordprocessingml/2006/main" xmlns:w14="http://schemas.microsoft.com/office/word/2010/wordml" xmlns:w15="http://schemas.microsoft.com/office/word/2012/wordml" xmlns:w16cex="http://schemas.microsoft.com/office/word/2018/wordml/cex" xmlns:w16cid="http://schemas.microsoft.com/office/word/2016/wordml/cid" xmlns:w16="http://schemas.microsoft.com/office/word/2018/wordml" xmlns:w16du="http://schemas.microsoft.com/office/word/2023/wordml/word16du" xmlns:w16sdtdh="http://schemas.microsoft.com/office/word/2020/wordml/sdtdatahash" xmlns:w16se="http://schemas.microsoft.com/office/word/2015/wordml/symex" xmlns:wpg="http://schemas.microsoft.com/office/word/2010/wordprocessingGroup" xmlns:wpi="http://schemas.microsoft.com/office/word/2010/wordprocessingInk" xmlns:wne="http://schemas.microsoft.com/office/word/2006/wordml" xmlns:wps="http://schemas.microsoft.com/office/word/2010/wordprocessingShape" mc:Ignorable="w14 w15 w16se w16cid w16 w16cex w16sdtdh w16du wp14">
   <w:body>
     <w:tbl>
       <w:tblPr>
@@ -92,9 +92,6 @@
         <w:br w:type="textWrapping" w:clear="all"/>
       </w:r>
       <w:r>
-        <w:rPr>
-          <w:noProof/>
-        </w:rPr>
         <w:drawing>
           <wp:anchor distT="0" distB="0" distL="114300" distR="114300" simplePos="0" relativeHeight="251661312" behindDoc="1" locked="0" layoutInCell="1" allowOverlap="1" wp14:anchorId="0798B683" wp14:editId="246FB30A">
             <wp:simplePos x="0" y="0"/>
@@ -159,9 +156,6 @@
         </w:rPr>
       </w:pPr>
       <w:r>
-        <w:rPr>
-          <w:noProof/>
-        </w:rPr>
         <mc:AlternateContent>
           <mc:Choice Requires="wps">
             <w:drawing>
@@ -688,9 +682,6 @@
         </w:rPr>
       </w:pPr>
       <w:r>
-        <w:rPr>
-          <w:noProof/>
-        </w:rPr>
         <w:drawing>
           <wp:anchor distT="0" distB="0" distL="114300" distR="114300" simplePos="0" relativeHeight="251660288" behindDoc="0" locked="0" layoutInCell="1" allowOverlap="1" wp14:anchorId="601916A4" wp14:editId="40D89FC3">
             <wp:simplePos x="0" y="0"/>
@@ -964,7 +955,6 @@
           <w:bCs/>
           <w:sz w:val="32"/>
           <w:szCs w:val="32"/>
-          <w:lang w:val="en-US"/>
         </w:rPr>
       </w:pPr>
       <w:r>
@@ -973,7 +963,6 @@
           <w:bCs/>
           <w:sz w:val="32"/>
           <w:szCs w:val="32"/>
-          <w:lang w:val="en-US"/>
         </w:rPr>
         <w:t>Francisco Josafat Paz Flores 20212300157</w:t>
       </w:r>
@@ -987,26 +976,34 @@
           <w:bCs/>
           <w:sz w:val="32"/>
           <w:szCs w:val="32"/>
-          <w:lang w:val="en-US"/>
         </w:rPr>
       </w:pPr>
+      <w:proofErr w:type="spellStart"/>
       <w:r>
         <w:rPr>
           <w:b/>
           <w:bCs/>
           <w:sz w:val="32"/>
           <w:szCs w:val="32"/>
-          <w:lang w:val="en-US"/>
         </w:rPr>
-        <w:t>Kenis Noe Osorto Reyes 20212300177</w:t>
-      </w:r>
+        <w:t>Kenis</w:t>
+      </w:r>
+      <w:proofErr w:type="spellEnd"/>
       <w:r>
         <w:rPr>
           <w:b/>
           <w:bCs/>
           <w:sz w:val="32"/>
           <w:szCs w:val="32"/>
-          <w:lang w:val="en-US"/>
+        </w:rPr>
+        <w:t xml:space="preserve"> Noe Osorto Reyes 20212300177</w:t>
+      </w:r>
+      <w:r>
+        <w:rPr>
+          <w:b/>
+          <w:bCs/>
+          <w:sz w:val="32"/>
+          <w:szCs w:val="32"/>
         </w:rPr>
         <w:br/>
       </w:r>
@@ -1035,18 +1032,8 @@
           <w:bCs/>
           <w:sz w:val="32"/>
           <w:szCs w:val="32"/>
-          <w:lang w:val="en-US"/>
         </w:rPr>
-        <w:t xml:space="preserve"> </w:t>
-      </w:r>
-      <w:r>
-        <w:rPr>
-          <w:b/>
-          <w:bCs/>
-          <w:sz w:val="32"/>
-          <w:szCs w:val="32"/>
-        </w:rPr>
-        <w:t>Choluteca abril 2024</w:t>
+        <w:t xml:space="preserve"> Choluteca abril 2024</w:t>
       </w:r>
     </w:p>
     <w:bookmarkStart w:id="6" w:name="_Toc163994372" w:displacedByCustomXml="next"/>
@@ -2789,7 +2776,15 @@
         <w:ind w:firstLine="710"/>
       </w:pPr>
       <w:r>
-        <w:t>POSTGRES se ha utilizado para implementar muchas aplicaciones diferentes de investigación y producción. Estos incluyen: un sistema de análisis de datos financieros, un paquete de monitoreo del rendimiento del motor a reacción, una base de datos de seguimiento de asteroides, una base de datos de información médica y varios sistemas de información geográfica. POSTGRES también se ha utilizado como herramienta educativa en varias universidades. Finalmente, Illustra Information Technologies (más tarde fusionada con Informix, que ahora es propiedad de IBM) recogió el código y lo comercializó. A finales de 1992, POSTGRES se convirtió en el principal gestor de datos para el proyecto de computación científica Sequoia 2000.</w:t>
+        <w:t xml:space="preserve">POSTGRES se ha utilizado para implementar muchas aplicaciones diferentes de investigación y producción. Estos incluyen: un sistema de análisis de datos financieros, un paquete de monitoreo del rendimiento del motor a reacción, una base de datos de seguimiento de asteroides, una base de datos de información médica y varios sistemas de información geográfica. POSTGRES también se ha utilizado como herramienta educativa en varias universidades. Finalmente, Illustra </w:t>
+      </w:r>
+      <w:proofErr w:type="spellStart"/>
+      <w:r>
+        <w:t>Information</w:t>
+      </w:r>
+      <w:proofErr w:type="spellEnd"/>
+      <w:r>
+        <w:t xml:space="preserve"> Technologies (más tarde fusionada con Informix, que ahora es propiedad de IBM) recogió el código y lo comercializó. A finales de 1992, POSTGRES se convirtió en el principal gestor de datos para el proyecto de computación científica Sequoia 2000.</w:t>
       </w:r>
     </w:p>
     <w:p>
@@ -3109,6 +3104,148 @@
       <w:r>
         <w:t>Los detalles sobre lo que ha sucedido en PostgreSQL desde entonces se pueden encontrar en el Apéndice E.</w:t>
       </w:r>
+    </w:p>
+    <w:p>
+      <w:pPr>
+        <w:pStyle w:val="Ttulo2"/>
+        <w:rPr>
+          <w:lang w:val="es-US"/>
+        </w:rPr>
+      </w:pPr>
+      <w:r>
+        <w:rPr>
+          <w:lang w:val="es-US"/>
+        </w:rPr>
+        <w:t>Documentación</w:t>
+      </w:r>
+    </w:p>
+    <w:p>
+      <w:pPr>
+        <w:pStyle w:val="Ttulo3"/>
+        <w:spacing w:line="480" w:lineRule="auto"/>
+      </w:pPr>
+      <w:r>
+        <w:t>Creación de una base de datos</w:t>
+      </w:r>
+    </w:p>
+    <w:p>
+      <w:pPr>
+        <w:spacing w:line="480" w:lineRule="auto"/>
+        <w:ind w:firstLine="710"/>
+      </w:pPr>
+      <w:r>
+        <w:t>La primera prueba para ver si puede acceder al servidor de bases de datos es intentar crear una base de datos. Un servidor PostgreSQL en ejecución puede administrar muchas bases de datos. Normalmente, se utiliza una base de datos independiente para cada proyecto o para cada usuario.</w:t>
+      </w:r>
+    </w:p>
+    <w:p>
+      <w:pPr>
+        <w:spacing w:line="480" w:lineRule="auto"/>
+        <w:ind w:firstLine="710"/>
+      </w:pPr>
+      <w:r>
+        <w:lastRenderedPageBreak/>
+        <w:t xml:space="preserve">Para crear una nueva base de datos, en este ejemplo denominada </w:t>
+      </w:r>
+      <w:proofErr w:type="spellStart"/>
+      <w:r>
+        <w:t>mydb</w:t>
+      </w:r>
+      <w:proofErr w:type="spellEnd"/>
+      <w:r>
+        <w:t>, utilice el siguiente comando:</w:t>
+      </w:r>
+    </w:p>
+    <w:p>
+      <w:pPr>
+        <w:spacing w:line="480" w:lineRule="auto"/>
+      </w:pPr>
+      <w:r>
+        <w:t xml:space="preserve">$ </w:t>
+      </w:r>
+      <w:proofErr w:type="spellStart"/>
+      <w:r>
+        <w:t>createdb</w:t>
+      </w:r>
+      <w:proofErr w:type="spellEnd"/>
+      <w:r>
+        <w:t xml:space="preserve"> </w:t>
+      </w:r>
+      <w:proofErr w:type="spellStart"/>
+      <w:r>
+        <w:t>mydb</w:t>
+      </w:r>
+      <w:proofErr w:type="spellEnd"/>
+    </w:p>
+    <w:p>
+      <w:pPr>
+        <w:spacing w:line="480" w:lineRule="auto"/>
+        <w:ind w:firstLine="710"/>
+      </w:pPr>
+      <w:r>
+        <w:t>También puede crear bases de datos con otros nombres. PostgreSQL le permite crear cualquier número de bases de datos en un sitio determinado. Los nombres de las bases de datos deben tener un primer carácter alfabético y están limitados a 63 bytes de longitud. Una opción conveniente es crear una base de datos con el mismo nombre que su nombre de usuario actual. Muchas herramientas asumen que el nombre de la base de datos es el predeterminado, por lo que puede ahorrarle algo de escritura. Para crear esa base de datos, simplemente escriba:</w:t>
+      </w:r>
+    </w:p>
+    <w:p>
+      <w:pPr>
+        <w:spacing w:line="480" w:lineRule="auto"/>
+      </w:pPr>
+      <w:r>
+        <w:t xml:space="preserve">$ </w:t>
+      </w:r>
+      <w:proofErr w:type="spellStart"/>
+      <w:r>
+        <w:t>createdb</w:t>
+      </w:r>
+      <w:proofErr w:type="spellEnd"/>
+    </w:p>
+    <w:p>
+      <w:pPr>
+        <w:spacing w:line="480" w:lineRule="auto"/>
+        <w:ind w:firstLine="710"/>
+      </w:pPr>
+      <w:r>
+        <w:t xml:space="preserve">Si ya no desea utilizar su base de datos, puede eliminarla. Por ejemplo, si usted es el propietario (creador) de la base de datos, puede destruirla mediante el siguiente </w:t>
+      </w:r>
+      <w:proofErr w:type="spellStart"/>
+      <w:r>
+        <w:t>comando:mydb</w:t>
+      </w:r>
+      <w:proofErr w:type="spellEnd"/>
+    </w:p>
+    <w:p>
+      <w:pPr>
+        <w:spacing w:line="480" w:lineRule="auto"/>
+      </w:pPr>
+      <w:r>
+        <w:t xml:space="preserve">$ </w:t>
+      </w:r>
+      <w:proofErr w:type="spellStart"/>
+      <w:r>
+        <w:t>dropdb</w:t>
+      </w:r>
+      <w:proofErr w:type="spellEnd"/>
+      <w:r>
+        <w:t xml:space="preserve"> </w:t>
+      </w:r>
+      <w:proofErr w:type="spellStart"/>
+      <w:r>
+        <w:t>mydb</w:t>
+      </w:r>
+      <w:proofErr w:type="spellEnd"/>
+    </w:p>
+    <w:p>
+      <w:pPr>
+        <w:spacing w:line="480" w:lineRule="auto"/>
+        <w:ind w:firstLine="710"/>
+      </w:pPr>
+      <w:r>
+        <w:t>(Para este comando, el nombre de la base de datos no se establece de forma predeterminada en el nombre de la cuenta de usuario. Siempre es necesario especificarlo). Esta acción elimina físicamente todos los archivos asociados con la base de datos y no se puede deshacer, por lo que esto solo debe hacerse con mucha previsión.</w:t>
+      </w:r>
+    </w:p>
+    <w:p>
+      <w:pPr>
+        <w:spacing w:line="480" w:lineRule="auto"/>
+      </w:pPr>
     </w:p>
     <w:sectPr>
       <w:headerReference w:type="default" r:id="rId11"/>
@@ -3122,7 +3259,7 @@
 </file>
 
 <file path=word/endnotes.xml><?xml version="1.0" encoding="utf-8"?>
-<w:endnotes xmlns:wpc="http://schemas.microsoft.com/office/word/2010/wordprocessingCanvas" xmlns:cx="http://schemas.microsoft.com/office/drawing/2014/chartex" xmlns:cx1="http://schemas.microsoft.com/office/drawing/2015/9/8/chartex" xmlns:cx2="http://schemas.microsoft.com/office/drawing/2015/10/21/chartex" xmlns:cx3="http://schemas.microsoft.com/office/drawing/2016/5/9/chartex" xmlns:cx4="http://schemas.microsoft.com/office/drawing/2016/5/10/chartex" xmlns:cx5="http://schemas.microsoft.com/office/drawing/2016/5/11/chartex" xmlns:cx6="http://schemas.microsoft.com/office/drawing/2016/5/12/chartex" xmlns:cx7="http://schemas.microsoft.com/office/drawing/2016/5/13/chartex" xmlns:cx8="http://schemas.microsoft.com/office/drawing/2016/5/14/chartex" xmlns:mc="http://schemas.openxmlformats.org/markup-compatibility/2006" xmlns:aink="http://schemas.microsoft.com/office/drawing/2016/ink" xmlns:am3d="http://schemas.microsoft.com/office/drawing/2017/model3d" xmlns:o="urn:schemas-microsoft-com:office:office" xmlns:oel="http://schemas.microsoft.com/office/2019/extlst" xmlns:r="http://schemas.openxmlformats.org/officeDocument/2006/relationships" xmlns:m="http://schemas.openxmlformats.org/officeDocument/2006/math" xmlns:v="urn:schemas-microsoft-com:vml" xmlns:wp14="http://schemas.microsoft.com/office/word/2010/wordprocessingDrawing" xmlns:wp="http://schemas.openxmlformats.org/drawingml/2006/wordprocessingDrawing" xmlns:w10="urn:schemas-microsoft-com:office:word" xmlns:w="http://schemas.openxmlformats.org/wordprocessingml/2006/main" xmlns:w14="http://schemas.microsoft.com/office/word/2010/wordml" xmlns:w15="http://schemas.microsoft.com/office/word/2012/wordml" xmlns:w16cex="http://schemas.microsoft.com/office/word/2018/wordml/cex" xmlns:w16cid="http://schemas.microsoft.com/office/word/2016/wordml/cid" xmlns:w16="http://schemas.microsoft.com/office/word/2018/wordml" xmlns:w16sdtdh="http://schemas.microsoft.com/office/word/2020/wordml/sdtdatahash" xmlns:w16se="http://schemas.microsoft.com/office/word/2015/wordml/symex" xmlns:wpg="http://schemas.microsoft.com/office/word/2010/wordprocessingGroup" xmlns:wpi="http://schemas.microsoft.com/office/word/2010/wordprocessingInk" xmlns:wne="http://schemas.microsoft.com/office/word/2006/wordml" xmlns:wps="http://schemas.microsoft.com/office/word/2010/wordprocessingShape" mc:Ignorable="w14 w15 w16se w16cid w16 w16cex w16sdtdh wp14">
+<w:endnotes xmlns:wpc="http://schemas.microsoft.com/office/word/2010/wordprocessingCanvas" xmlns:cx="http://schemas.microsoft.com/office/drawing/2014/chartex" xmlns:cx1="http://schemas.microsoft.com/office/drawing/2015/9/8/chartex" xmlns:cx2="http://schemas.microsoft.com/office/drawing/2015/10/21/chartex" xmlns:cx3="http://schemas.microsoft.com/office/drawing/2016/5/9/chartex" xmlns:cx4="http://schemas.microsoft.com/office/drawing/2016/5/10/chartex" xmlns:cx5="http://schemas.microsoft.com/office/drawing/2016/5/11/chartex" xmlns:cx6="http://schemas.microsoft.com/office/drawing/2016/5/12/chartex" xmlns:cx7="http://schemas.microsoft.com/office/drawing/2016/5/13/chartex" xmlns:cx8="http://schemas.microsoft.com/office/drawing/2016/5/14/chartex" xmlns:mc="http://schemas.openxmlformats.org/markup-compatibility/2006" xmlns:aink="http://schemas.microsoft.com/office/drawing/2016/ink" xmlns:am3d="http://schemas.microsoft.com/office/drawing/2017/model3d" xmlns:o="urn:schemas-microsoft-com:office:office" xmlns:oel="http://schemas.microsoft.com/office/2019/extlst" xmlns:r="http://schemas.openxmlformats.org/officeDocument/2006/relationships" xmlns:m="http://schemas.openxmlformats.org/officeDocument/2006/math" xmlns:v="urn:schemas-microsoft-com:vml" xmlns:wp14="http://schemas.microsoft.com/office/word/2010/wordprocessingDrawing" xmlns:wp="http://schemas.openxmlformats.org/drawingml/2006/wordprocessingDrawing" xmlns:w10="urn:schemas-microsoft-com:office:word" xmlns:w="http://schemas.openxmlformats.org/wordprocessingml/2006/main" xmlns:w14="http://schemas.microsoft.com/office/word/2010/wordml" xmlns:w15="http://schemas.microsoft.com/office/word/2012/wordml" xmlns:w16cex="http://schemas.microsoft.com/office/word/2018/wordml/cex" xmlns:w16cid="http://schemas.microsoft.com/office/word/2016/wordml/cid" xmlns:w16="http://schemas.microsoft.com/office/word/2018/wordml" xmlns:w16du="http://schemas.microsoft.com/office/word/2023/wordml/word16du" xmlns:w16sdtdh="http://schemas.microsoft.com/office/word/2020/wordml/sdtdatahash" xmlns:w16se="http://schemas.microsoft.com/office/word/2015/wordml/symex" xmlns:wpg="http://schemas.microsoft.com/office/word/2010/wordprocessingGroup" xmlns:wpi="http://schemas.microsoft.com/office/word/2010/wordprocessingInk" xmlns:wne="http://schemas.microsoft.com/office/word/2006/wordml" xmlns:wps="http://schemas.microsoft.com/office/word/2010/wordprocessingShape" mc:Ignorable="w14 w15 w16se w16cid w16 w16cex w16sdtdh w16du wp14">
   <w:endnote w:type="separator" w:id="-1">
     <w:p>
       <w:pPr>
@@ -3147,7 +3284,7 @@
 </file>
 
 <file path=word/footnotes.xml><?xml version="1.0" encoding="utf-8"?>
-<w:footnotes xmlns:wpc="http://schemas.microsoft.com/office/word/2010/wordprocessingCanvas" xmlns:cx="http://schemas.microsoft.com/office/drawing/2014/chartex" xmlns:cx1="http://schemas.microsoft.com/office/drawing/2015/9/8/chartex" xmlns:cx2="http://schemas.microsoft.com/office/drawing/2015/10/21/chartex" xmlns:cx3="http://schemas.microsoft.com/office/drawing/2016/5/9/chartex" xmlns:cx4="http://schemas.microsoft.com/office/drawing/2016/5/10/chartex" xmlns:cx5="http://schemas.microsoft.com/office/drawing/2016/5/11/chartex" xmlns:cx6="http://schemas.microsoft.com/office/drawing/2016/5/12/chartex" xmlns:cx7="http://schemas.microsoft.com/office/drawing/2016/5/13/chartex" xmlns:cx8="http://schemas.microsoft.com/office/drawing/2016/5/14/chartex" xmlns:mc="http://schemas.openxmlformats.org/markup-compatibility/2006" xmlns:aink="http://schemas.microsoft.com/office/drawing/2016/ink" xmlns:am3d="http://schemas.microsoft.com/office/drawing/2017/model3d" xmlns:o="urn:schemas-microsoft-com:office:office" xmlns:oel="http://schemas.microsoft.com/office/2019/extlst" xmlns:r="http://schemas.openxmlformats.org/officeDocument/2006/relationships" xmlns:m="http://schemas.openxmlformats.org/officeDocument/2006/math" xmlns:v="urn:schemas-microsoft-com:vml" xmlns:wp14="http://schemas.microsoft.com/office/word/2010/wordprocessingDrawing" xmlns:wp="http://schemas.openxmlformats.org/drawingml/2006/wordprocessingDrawing" xmlns:w10="urn:schemas-microsoft-com:office:word" xmlns:w="http://schemas.openxmlformats.org/wordprocessingml/2006/main" xmlns:w14="http://schemas.microsoft.com/office/word/2010/wordml" xmlns:w15="http://schemas.microsoft.com/office/word/2012/wordml" xmlns:w16cex="http://schemas.microsoft.com/office/word/2018/wordml/cex" xmlns:w16cid="http://schemas.microsoft.com/office/word/2016/wordml/cid" xmlns:w16="http://schemas.microsoft.com/office/word/2018/wordml" xmlns:w16sdtdh="http://schemas.microsoft.com/office/word/2020/wordml/sdtdatahash" xmlns:w16se="http://schemas.microsoft.com/office/word/2015/wordml/symex" xmlns:wpg="http://schemas.microsoft.com/office/word/2010/wordprocessingGroup" xmlns:wpi="http://schemas.microsoft.com/office/word/2010/wordprocessingInk" xmlns:wne="http://schemas.microsoft.com/office/word/2006/wordml" xmlns:wps="http://schemas.microsoft.com/office/word/2010/wordprocessingShape" mc:Ignorable="w14 w15 w16se w16cid w16 w16cex w16sdtdh wp14">
+<w:footnotes xmlns:wpc="http://schemas.microsoft.com/office/word/2010/wordprocessingCanvas" xmlns:cx="http://schemas.microsoft.com/office/drawing/2014/chartex" xmlns:cx1="http://schemas.microsoft.com/office/drawing/2015/9/8/chartex" xmlns:cx2="http://schemas.microsoft.com/office/drawing/2015/10/21/chartex" xmlns:cx3="http://schemas.microsoft.com/office/drawing/2016/5/9/chartex" xmlns:cx4="http://schemas.microsoft.com/office/drawing/2016/5/10/chartex" xmlns:cx5="http://schemas.microsoft.com/office/drawing/2016/5/11/chartex" xmlns:cx6="http://schemas.microsoft.com/office/drawing/2016/5/12/chartex" xmlns:cx7="http://schemas.microsoft.com/office/drawing/2016/5/13/chartex" xmlns:cx8="http://schemas.microsoft.com/office/drawing/2016/5/14/chartex" xmlns:mc="http://schemas.openxmlformats.org/markup-compatibility/2006" xmlns:aink="http://schemas.microsoft.com/office/drawing/2016/ink" xmlns:am3d="http://schemas.microsoft.com/office/drawing/2017/model3d" xmlns:o="urn:schemas-microsoft-com:office:office" xmlns:oel="http://schemas.microsoft.com/office/2019/extlst" xmlns:r="http://schemas.openxmlformats.org/officeDocument/2006/relationships" xmlns:m="http://schemas.openxmlformats.org/officeDocument/2006/math" xmlns:v="urn:schemas-microsoft-com:vml" xmlns:wp14="http://schemas.microsoft.com/office/word/2010/wordprocessingDrawing" xmlns:wp="http://schemas.openxmlformats.org/drawingml/2006/wordprocessingDrawing" xmlns:w10="urn:schemas-microsoft-com:office:word" xmlns:w="http://schemas.openxmlformats.org/wordprocessingml/2006/main" xmlns:w14="http://schemas.microsoft.com/office/word/2010/wordml" xmlns:w15="http://schemas.microsoft.com/office/word/2012/wordml" xmlns:w16cex="http://schemas.microsoft.com/office/word/2018/wordml/cex" xmlns:w16cid="http://schemas.microsoft.com/office/word/2016/wordml/cid" xmlns:w16="http://schemas.microsoft.com/office/word/2018/wordml" xmlns:w16du="http://schemas.microsoft.com/office/word/2023/wordml/word16du" xmlns:w16sdtdh="http://schemas.microsoft.com/office/word/2020/wordml/sdtdatahash" xmlns:w16se="http://schemas.microsoft.com/office/word/2015/wordml/symex" xmlns:wpg="http://schemas.microsoft.com/office/word/2010/wordprocessingGroup" xmlns:wpi="http://schemas.microsoft.com/office/word/2010/wordprocessingInk" xmlns:wne="http://schemas.microsoft.com/office/word/2006/wordml" xmlns:wps="http://schemas.microsoft.com/office/word/2010/wordprocessingShape" mc:Ignorable="w14 w15 w16se w16cid w16 w16cex w16sdtdh w16du wp14">
   <w:footnote w:type="separator" w:id="-1">
     <w:p>
       <w:pPr>
@@ -3172,7 +3309,7 @@
 </file>
 
 <file path=word/header1.xml><?xml version="1.0" encoding="utf-8"?>
-<w:hdr xmlns:wpc="http://schemas.microsoft.com/office/word/2010/wordprocessingCanvas" xmlns:cx="http://schemas.microsoft.com/office/drawing/2014/chartex" xmlns:cx1="http://schemas.microsoft.com/office/drawing/2015/9/8/chartex" xmlns:cx2="http://schemas.microsoft.com/office/drawing/2015/10/21/chartex" xmlns:cx3="http://schemas.microsoft.com/office/drawing/2016/5/9/chartex" xmlns:cx4="http://schemas.microsoft.com/office/drawing/2016/5/10/chartex" xmlns:cx5="http://schemas.microsoft.com/office/drawing/2016/5/11/chartex" xmlns:cx6="http://schemas.microsoft.com/office/drawing/2016/5/12/chartex" xmlns:cx7="http://schemas.microsoft.com/office/drawing/2016/5/13/chartex" xmlns:cx8="http://schemas.microsoft.com/office/drawing/2016/5/14/chartex" xmlns:mc="http://schemas.openxmlformats.org/markup-compatibility/2006" xmlns:aink="http://schemas.microsoft.com/office/drawing/2016/ink" xmlns:am3d="http://schemas.microsoft.com/office/drawing/2017/model3d" xmlns:o="urn:schemas-microsoft-com:office:office" xmlns:oel="http://schemas.microsoft.com/office/2019/extlst" xmlns:r="http://schemas.openxmlformats.org/officeDocument/2006/relationships" xmlns:m="http://schemas.openxmlformats.org/officeDocument/2006/math" xmlns:v="urn:schemas-microsoft-com:vml" xmlns:wp14="http://schemas.microsoft.com/office/word/2010/wordprocessingDrawing" xmlns:wp="http://schemas.openxmlformats.org/drawingml/2006/wordprocessingDrawing" xmlns:w10="urn:schemas-microsoft-com:office:word" xmlns:w="http://schemas.openxmlformats.org/wordprocessingml/2006/main" xmlns:w14="http://schemas.microsoft.com/office/word/2010/wordml" xmlns:w15="http://schemas.microsoft.com/office/word/2012/wordml" xmlns:w16cex="http://schemas.microsoft.com/office/word/2018/wordml/cex" xmlns:w16cid="http://schemas.microsoft.com/office/word/2016/wordml/cid" xmlns:w16="http://schemas.microsoft.com/office/word/2018/wordml" xmlns:w16sdtdh="http://schemas.microsoft.com/office/word/2020/wordml/sdtdatahash" xmlns:w16se="http://schemas.microsoft.com/office/word/2015/wordml/symex" xmlns:wpg="http://schemas.microsoft.com/office/word/2010/wordprocessingGroup" xmlns:wpi="http://schemas.microsoft.com/office/word/2010/wordprocessingInk" xmlns:wne="http://schemas.microsoft.com/office/word/2006/wordml" xmlns:wps="http://schemas.microsoft.com/office/word/2010/wordprocessingShape" mc:Ignorable="w14 w15 w16se w16cid w16 w16cex w16sdtdh wp14">
+<w:hdr xmlns:wpc="http://schemas.microsoft.com/office/word/2010/wordprocessingCanvas" xmlns:cx="http://schemas.microsoft.com/office/drawing/2014/chartex" xmlns:cx1="http://schemas.microsoft.com/office/drawing/2015/9/8/chartex" xmlns:cx2="http://schemas.microsoft.com/office/drawing/2015/10/21/chartex" xmlns:cx3="http://schemas.microsoft.com/office/drawing/2016/5/9/chartex" xmlns:cx4="http://schemas.microsoft.com/office/drawing/2016/5/10/chartex" xmlns:cx5="http://schemas.microsoft.com/office/drawing/2016/5/11/chartex" xmlns:cx6="http://schemas.microsoft.com/office/drawing/2016/5/12/chartex" xmlns:cx7="http://schemas.microsoft.com/office/drawing/2016/5/13/chartex" xmlns:cx8="http://schemas.microsoft.com/office/drawing/2016/5/14/chartex" xmlns:mc="http://schemas.openxmlformats.org/markup-compatibility/2006" xmlns:aink="http://schemas.microsoft.com/office/drawing/2016/ink" xmlns:am3d="http://schemas.microsoft.com/office/drawing/2017/model3d" xmlns:o="urn:schemas-microsoft-com:office:office" xmlns:oel="http://schemas.microsoft.com/office/2019/extlst" xmlns:r="http://schemas.openxmlformats.org/officeDocument/2006/relationships" xmlns:m="http://schemas.openxmlformats.org/officeDocument/2006/math" xmlns:v="urn:schemas-microsoft-com:vml" xmlns:wp14="http://schemas.microsoft.com/office/word/2010/wordprocessingDrawing" xmlns:wp="http://schemas.openxmlformats.org/drawingml/2006/wordprocessingDrawing" xmlns:w10="urn:schemas-microsoft-com:office:word" xmlns:w="http://schemas.openxmlformats.org/wordprocessingml/2006/main" xmlns:w14="http://schemas.microsoft.com/office/word/2010/wordml" xmlns:w15="http://schemas.microsoft.com/office/word/2012/wordml" xmlns:w16cex="http://schemas.microsoft.com/office/word/2018/wordml/cex" xmlns:w16cid="http://schemas.microsoft.com/office/word/2016/wordml/cid" xmlns:w16="http://schemas.microsoft.com/office/word/2018/wordml" xmlns:w16du="http://schemas.microsoft.com/office/word/2023/wordml/word16du" xmlns:w16sdtdh="http://schemas.microsoft.com/office/word/2020/wordml/sdtdatahash" xmlns:w16se="http://schemas.microsoft.com/office/word/2015/wordml/symex" xmlns:wpg="http://schemas.microsoft.com/office/word/2010/wordprocessingGroup" xmlns:wpi="http://schemas.microsoft.com/office/word/2010/wordprocessingInk" xmlns:wne="http://schemas.microsoft.com/office/word/2006/wordml" xmlns:wps="http://schemas.microsoft.com/office/word/2010/wordprocessingShape" mc:Ignorable="w14 w15 w16se w16cid w16 w16cex w16sdtdh w16du wp14">
   <w:tbl>
     <w:tblPr>
       <w:tblStyle w:val="TableGrid"/>
@@ -3303,7 +3440,7 @@
 </file>
 
 <file path=word/header2.xml><?xml version="1.0" encoding="utf-8"?>
-<w:hdr xmlns:wpc="http://schemas.microsoft.com/office/word/2010/wordprocessingCanvas" xmlns:cx="http://schemas.microsoft.com/office/drawing/2014/chartex" xmlns:cx1="http://schemas.microsoft.com/office/drawing/2015/9/8/chartex" xmlns:cx2="http://schemas.microsoft.com/office/drawing/2015/10/21/chartex" xmlns:cx3="http://schemas.microsoft.com/office/drawing/2016/5/9/chartex" xmlns:cx4="http://schemas.microsoft.com/office/drawing/2016/5/10/chartex" xmlns:cx5="http://schemas.microsoft.com/office/drawing/2016/5/11/chartex" xmlns:cx6="http://schemas.microsoft.com/office/drawing/2016/5/12/chartex" xmlns:cx7="http://schemas.microsoft.com/office/drawing/2016/5/13/chartex" xmlns:cx8="http://schemas.microsoft.com/office/drawing/2016/5/14/chartex" xmlns:mc="http://schemas.openxmlformats.org/markup-compatibility/2006" xmlns:aink="http://schemas.microsoft.com/office/drawing/2016/ink" xmlns:am3d="http://schemas.microsoft.com/office/drawing/2017/model3d" xmlns:o="urn:schemas-microsoft-com:office:office" xmlns:oel="http://schemas.microsoft.com/office/2019/extlst" xmlns:r="http://schemas.openxmlformats.org/officeDocument/2006/relationships" xmlns:m="http://schemas.openxmlformats.org/officeDocument/2006/math" xmlns:v="urn:schemas-microsoft-com:vml" xmlns:wp14="http://schemas.microsoft.com/office/word/2010/wordprocessingDrawing" xmlns:wp="http://schemas.openxmlformats.org/drawingml/2006/wordprocessingDrawing" xmlns:w10="urn:schemas-microsoft-com:office:word" xmlns:w="http://schemas.openxmlformats.org/wordprocessingml/2006/main" xmlns:w14="http://schemas.microsoft.com/office/word/2010/wordml" xmlns:w15="http://schemas.microsoft.com/office/word/2012/wordml" xmlns:w16cex="http://schemas.microsoft.com/office/word/2018/wordml/cex" xmlns:w16cid="http://schemas.microsoft.com/office/word/2016/wordml/cid" xmlns:w16="http://schemas.microsoft.com/office/word/2018/wordml" xmlns:w16sdtdh="http://schemas.microsoft.com/office/word/2020/wordml/sdtdatahash" xmlns:w16se="http://schemas.microsoft.com/office/word/2015/wordml/symex" xmlns:wpg="http://schemas.microsoft.com/office/word/2010/wordprocessingGroup" xmlns:wpi="http://schemas.microsoft.com/office/word/2010/wordprocessingInk" xmlns:wne="http://schemas.microsoft.com/office/word/2006/wordml" xmlns:wps="http://schemas.microsoft.com/office/word/2010/wordprocessingShape" mc:Ignorable="w14 w15 w16se w16cid w16 w16cex w16sdtdh wp14">
+<w:hdr xmlns:wpc="http://schemas.microsoft.com/office/word/2010/wordprocessingCanvas" xmlns:cx="http://schemas.microsoft.com/office/drawing/2014/chartex" xmlns:cx1="http://schemas.microsoft.com/office/drawing/2015/9/8/chartex" xmlns:cx2="http://schemas.microsoft.com/office/drawing/2015/10/21/chartex" xmlns:cx3="http://schemas.microsoft.com/office/drawing/2016/5/9/chartex" xmlns:cx4="http://schemas.microsoft.com/office/drawing/2016/5/10/chartex" xmlns:cx5="http://schemas.microsoft.com/office/drawing/2016/5/11/chartex" xmlns:cx6="http://schemas.microsoft.com/office/drawing/2016/5/12/chartex" xmlns:cx7="http://schemas.microsoft.com/office/drawing/2016/5/13/chartex" xmlns:cx8="http://schemas.microsoft.com/office/drawing/2016/5/14/chartex" xmlns:mc="http://schemas.openxmlformats.org/markup-compatibility/2006" xmlns:aink="http://schemas.microsoft.com/office/drawing/2016/ink" xmlns:am3d="http://schemas.microsoft.com/office/drawing/2017/model3d" xmlns:o="urn:schemas-microsoft-com:office:office" xmlns:oel="http://schemas.microsoft.com/office/2019/extlst" xmlns:r="http://schemas.openxmlformats.org/officeDocument/2006/relationships" xmlns:m="http://schemas.openxmlformats.org/officeDocument/2006/math" xmlns:v="urn:schemas-microsoft-com:vml" xmlns:wp14="http://schemas.microsoft.com/office/word/2010/wordprocessingDrawing" xmlns:wp="http://schemas.openxmlformats.org/drawingml/2006/wordprocessingDrawing" xmlns:w10="urn:schemas-microsoft-com:office:word" xmlns:w="http://schemas.openxmlformats.org/wordprocessingml/2006/main" xmlns:w14="http://schemas.microsoft.com/office/word/2010/wordml" xmlns:w15="http://schemas.microsoft.com/office/word/2012/wordml" xmlns:w16cex="http://schemas.microsoft.com/office/word/2018/wordml/cex" xmlns:w16cid="http://schemas.microsoft.com/office/word/2016/wordml/cid" xmlns:w16="http://schemas.microsoft.com/office/word/2018/wordml" xmlns:w16du="http://schemas.microsoft.com/office/word/2023/wordml/word16du" xmlns:w16sdtdh="http://schemas.microsoft.com/office/word/2020/wordml/sdtdatahash" xmlns:w16se="http://schemas.microsoft.com/office/word/2015/wordml/symex" xmlns:wpg="http://schemas.microsoft.com/office/word/2010/wordprocessingGroup" xmlns:wpi="http://schemas.microsoft.com/office/word/2010/wordprocessingInk" xmlns:wne="http://schemas.microsoft.com/office/word/2006/wordml" xmlns:wps="http://schemas.microsoft.com/office/word/2010/wordprocessingShape" mc:Ignorable="w14 w15 w16se w16cid w16 w16cex w16sdtdh w16du wp14">
   <w:tbl>
     <w:tblPr>
       <w:tblStyle w:val="TableGrid"/>
@@ -3432,7 +3569,6 @@
     <w:r>
       <w:rPr>
         <w:rFonts w:ascii="Calibri" w:eastAsia="Calibri" w:hAnsi="Calibri" w:cs="Calibri"/>
-        <w:noProof/>
         <w:sz w:val="22"/>
       </w:rPr>
       <mc:AlternateContent>
@@ -3613,7 +3749,7 @@
 </file>
 
 <file path=word/numbering.xml><?xml version="1.0" encoding="utf-8"?>
-<w:numbering xmlns:wpc="http://schemas.microsoft.com/office/word/2010/wordprocessingCanvas" xmlns:cx="http://schemas.microsoft.com/office/drawing/2014/chartex" xmlns:cx1="http://schemas.microsoft.com/office/drawing/2015/9/8/chartex" xmlns:cx2="http://schemas.microsoft.com/office/drawing/2015/10/21/chartex" xmlns:cx3="http://schemas.microsoft.com/office/drawing/2016/5/9/chartex" xmlns:cx4="http://schemas.microsoft.com/office/drawing/2016/5/10/chartex" xmlns:cx5="http://schemas.microsoft.com/office/drawing/2016/5/11/chartex" xmlns:cx6="http://schemas.microsoft.com/office/drawing/2016/5/12/chartex" xmlns:cx7="http://schemas.microsoft.com/office/drawing/2016/5/13/chartex" xmlns:cx8="http://schemas.microsoft.com/office/drawing/2016/5/14/chartex" xmlns:mc="http://schemas.openxmlformats.org/markup-compatibility/2006" xmlns:aink="http://schemas.microsoft.com/office/drawing/2016/ink" xmlns:am3d="http://schemas.microsoft.com/office/drawing/2017/model3d" xmlns:o="urn:schemas-microsoft-com:office:office" xmlns:oel="http://schemas.microsoft.com/office/2019/extlst" xmlns:r="http://schemas.openxmlformats.org/officeDocument/2006/relationships" xmlns:m="http://schemas.openxmlformats.org/officeDocument/2006/math" xmlns:v="urn:schemas-microsoft-com:vml" xmlns:wp14="http://schemas.microsoft.com/office/word/2010/wordprocessingDrawing" xmlns:wp="http://schemas.openxmlformats.org/drawingml/2006/wordprocessingDrawing" xmlns:w10="urn:schemas-microsoft-com:office:word" xmlns:w="http://schemas.openxmlformats.org/wordprocessingml/2006/main" xmlns:w14="http://schemas.microsoft.com/office/word/2010/wordml" xmlns:w15="http://schemas.microsoft.com/office/word/2012/wordml" xmlns:w16cex="http://schemas.microsoft.com/office/word/2018/wordml/cex" xmlns:w16cid="http://schemas.microsoft.com/office/word/2016/wordml/cid" xmlns:w16="http://schemas.microsoft.com/office/word/2018/wordml" xmlns:w16sdtdh="http://schemas.microsoft.com/office/word/2020/wordml/sdtdatahash" xmlns:w16se="http://schemas.microsoft.com/office/word/2015/wordml/symex" xmlns:wpg="http://schemas.microsoft.com/office/word/2010/wordprocessingGroup" xmlns:wpi="http://schemas.microsoft.com/office/word/2010/wordprocessingInk" xmlns:wne="http://schemas.microsoft.com/office/word/2006/wordml" xmlns:wps="http://schemas.microsoft.com/office/word/2010/wordprocessingShape" mc:Ignorable="w14 w15 w16se w16cid w16 w16cex w16sdtdh wp14">
+<w:numbering xmlns:wpc="http://schemas.microsoft.com/office/word/2010/wordprocessingCanvas" xmlns:cx="http://schemas.microsoft.com/office/drawing/2014/chartex" xmlns:cx1="http://schemas.microsoft.com/office/drawing/2015/9/8/chartex" xmlns:cx2="http://schemas.microsoft.com/office/drawing/2015/10/21/chartex" xmlns:cx3="http://schemas.microsoft.com/office/drawing/2016/5/9/chartex" xmlns:cx4="http://schemas.microsoft.com/office/drawing/2016/5/10/chartex" xmlns:cx5="http://schemas.microsoft.com/office/drawing/2016/5/11/chartex" xmlns:cx6="http://schemas.microsoft.com/office/drawing/2016/5/12/chartex" xmlns:cx7="http://schemas.microsoft.com/office/drawing/2016/5/13/chartex" xmlns:cx8="http://schemas.microsoft.com/office/drawing/2016/5/14/chartex" xmlns:mc="http://schemas.openxmlformats.org/markup-compatibility/2006" xmlns:aink="http://schemas.microsoft.com/office/drawing/2016/ink" xmlns:am3d="http://schemas.microsoft.com/office/drawing/2017/model3d" xmlns:o="urn:schemas-microsoft-com:office:office" xmlns:oel="http://schemas.microsoft.com/office/2019/extlst" xmlns:r="http://schemas.openxmlformats.org/officeDocument/2006/relationships" xmlns:m="http://schemas.openxmlformats.org/officeDocument/2006/math" xmlns:v="urn:schemas-microsoft-com:vml" xmlns:wp14="http://schemas.microsoft.com/office/word/2010/wordprocessingDrawing" xmlns:wp="http://schemas.openxmlformats.org/drawingml/2006/wordprocessingDrawing" xmlns:w10="urn:schemas-microsoft-com:office:word" xmlns:w="http://schemas.openxmlformats.org/wordprocessingml/2006/main" xmlns:w14="http://schemas.microsoft.com/office/word/2010/wordml" xmlns:w15="http://schemas.microsoft.com/office/word/2012/wordml" xmlns:w16cex="http://schemas.microsoft.com/office/word/2018/wordml/cex" xmlns:w16cid="http://schemas.microsoft.com/office/word/2016/wordml/cid" xmlns:w16="http://schemas.microsoft.com/office/word/2018/wordml" xmlns:w16du="http://schemas.microsoft.com/office/word/2023/wordml/word16du" xmlns:w16sdtdh="http://schemas.microsoft.com/office/word/2020/wordml/sdtdatahash" xmlns:w16se="http://schemas.microsoft.com/office/word/2015/wordml/symex" xmlns:wpg="http://schemas.microsoft.com/office/word/2010/wordprocessingGroup" xmlns:wpi="http://schemas.microsoft.com/office/word/2010/wordprocessingInk" xmlns:wne="http://schemas.microsoft.com/office/word/2006/wordml" xmlns:wps="http://schemas.microsoft.com/office/word/2010/wordprocessingShape" mc:Ignorable="w14 w15 w16se w16cid w16 w16cex w16sdtdh w16du wp14">
   <w:numPicBullet w:numPicBulletId="0">
     <w:pict>
       <v:shapetype id="_x0000_t75" coordsize="21600,21600" o:spt="75" o:preferrelative="t" path="m@4@5l@4@11@9@11@9@5xe" filled="f" stroked="f">
@@ -3635,7 +3771,7 @@
         <v:path o:extrusionok="f" gradientshapeok="t" o:connecttype="rect"/>
         <o:lock v:ext="edit" aspectratio="t"/>
       </v:shapetype>
-      <v:shape id="_x0000_i1030" type="#_x0000_t75" style="width:11.25pt;height:11.25pt" o:bullet="t">
+      <v:shape id="_x0000_i1039" type="#_x0000_t75" style="width:11.4pt;height:11.4pt" o:bullet="t">
         <v:imagedata r:id="rId1" o:title="mso6008"/>
       </v:shape>
     </w:pict>
@@ -7465,7 +7601,7 @@
 </file>
 
 <file path=word/styles.xml><?xml version="1.0" encoding="utf-8"?>
-<w:styles xmlns:mc="http://schemas.openxmlformats.org/markup-compatibility/2006" xmlns:r="http://schemas.openxmlformats.org/officeDocument/2006/relationships" xmlns:w="http://schemas.openxmlformats.org/wordprocessingml/2006/main" xmlns:w14="http://schemas.microsoft.com/office/word/2010/wordml" xmlns:w15="http://schemas.microsoft.com/office/word/2012/wordml" xmlns:w16cex="http://schemas.microsoft.com/office/word/2018/wordml/cex" xmlns:w16cid="http://schemas.microsoft.com/office/word/2016/wordml/cid" xmlns:w16="http://schemas.microsoft.com/office/word/2018/wordml" xmlns:w16sdtdh="http://schemas.microsoft.com/office/word/2020/wordml/sdtdatahash" xmlns:w16se="http://schemas.microsoft.com/office/word/2015/wordml/symex" mc:Ignorable="w14 w15 w16se w16cid w16 w16cex w16sdtdh">
+<w:styles xmlns:mc="http://schemas.openxmlformats.org/markup-compatibility/2006" xmlns:r="http://schemas.openxmlformats.org/officeDocument/2006/relationships" xmlns:w="http://schemas.openxmlformats.org/wordprocessingml/2006/main" xmlns:w14="http://schemas.microsoft.com/office/word/2010/wordml" xmlns:w15="http://schemas.microsoft.com/office/word/2012/wordml" xmlns:w16cex="http://schemas.microsoft.com/office/word/2018/wordml/cex" xmlns:w16cid="http://schemas.microsoft.com/office/word/2016/wordml/cid" xmlns:w16="http://schemas.microsoft.com/office/word/2018/wordml" xmlns:w16du="http://schemas.microsoft.com/office/word/2023/wordml/word16du" xmlns:w16sdtdh="http://schemas.microsoft.com/office/word/2020/wordml/sdtdatahash" xmlns:w16se="http://schemas.microsoft.com/office/word/2015/wordml/symex" mc:Ignorable="w14 w15 w16se w16cid w16 w16cex w16sdtdh w16du">
   <w:docDefaults>
     <w:rPrDefault>
       <w:rPr>

</xml_diff>